<commit_message>
Added artifact A9 and transactions code
</commit_message>
<xml_diff>
--- a/Artefactos/A9/lbaw1734_a9.docx
+++ b/Artefactos/A9/lbaw1734_a9.docx
@@ -16,23 +16,7 @@
           <w:sz w:val="24"/>
           <w:u w:val="single"/>
         </w:rPr>
-        <w:t>A</w:t>
-      </w:r>
-      <w:r>
-        <w:rPr>
-          <w:b/>
-          <w:sz w:val="24"/>
-          <w:u w:val="single"/>
-        </w:rPr>
-        <w:t>9</w:t>
-      </w:r>
-      <w:r>
-        <w:rPr>
-          <w:b/>
-          <w:sz w:val="24"/>
-          <w:u w:val="single"/>
-        </w:rPr>
-        <w:t xml:space="preserve"> – </w:t>
+        <w:t xml:space="preserve">A9 – </w:t>
       </w:r>
       <w:r>
         <w:rPr>
@@ -54,6 +38,7 @@
           <w:b/>
         </w:rPr>
       </w:pPr>
+      <w:bookmarkStart w:id="0" w:name="_Hlk512073877"/>
       <w:r>
         <w:rPr>
           <w:b/>
@@ -431,6 +416,7 @@
           </w:p>
         </w:tc>
       </w:tr>
+      <w:bookmarkEnd w:id="0"/>
     </w:tbl>
     <w:p>
       <w:pPr>
@@ -518,7 +504,7 @@
               <w:rPr>
                 <w:b w:val="0"/>
               </w:rPr>
-              <w:t>Search project by title and description</w:t>
+              <w:t>Search project</w:t>
             </w:r>
           </w:p>
         </w:tc>
@@ -578,9 +564,539 @@
                 <w:color w:val="000000"/>
                 <w:sz w:val="21"/>
                 <w:szCs w:val="21"/>
-                <w:lang w:val="pt-PT" w:eastAsia="pt-PT"/>
-              </w:rPr>
-            </w:pPr>
+                <w:lang w:eastAsia="pt-PT"/>
+              </w:rPr>
+            </w:pPr>
+            <w:r>
+              <w:rPr>
+                <w:rFonts w:ascii="Consolas" w:eastAsia="Times New Roman" w:hAnsi="Consolas" w:cs="Times New Roman"/>
+                <w:b w:val="0"/>
+                <w:color w:val="0000FF"/>
+                <w:sz w:val="21"/>
+                <w:szCs w:val="21"/>
+                <w:lang w:eastAsia="pt-PT"/>
+              </w:rPr>
+              <w:t>SELECT</w:t>
+            </w:r>
+            <w:r>
+              <w:rPr>
+                <w:rFonts w:ascii="Consolas" w:eastAsia="Times New Roman" w:hAnsi="Consolas" w:cs="Times New Roman"/>
+                <w:b w:val="0"/>
+                <w:color w:val="000000"/>
+                <w:sz w:val="21"/>
+                <w:szCs w:val="21"/>
+                <w:lang w:eastAsia="pt-PT"/>
+              </w:rPr>
+              <w:t xml:space="preserve"> id, </w:t>
+            </w:r>
+            <w:r>
+              <w:rPr>
+                <w:rFonts w:ascii="Consolas" w:eastAsia="Times New Roman" w:hAnsi="Consolas" w:cs="Times New Roman"/>
+                <w:b w:val="0"/>
+                <w:color w:val="0000FF"/>
+                <w:sz w:val="21"/>
+                <w:szCs w:val="21"/>
+                <w:lang w:eastAsia="pt-PT"/>
+              </w:rPr>
+              <w:t>name</w:t>
+            </w:r>
+            <w:r>
+              <w:rPr>
+                <w:rFonts w:ascii="Consolas" w:eastAsia="Times New Roman" w:hAnsi="Consolas" w:cs="Times New Roman"/>
+                <w:b w:val="0"/>
+                <w:color w:val="000000"/>
+                <w:sz w:val="21"/>
+                <w:szCs w:val="21"/>
+                <w:lang w:eastAsia="pt-PT"/>
+              </w:rPr>
+              <w:t xml:space="preserve">, </w:t>
+            </w:r>
+            <w:r>
+              <w:rPr>
+                <w:rFonts w:ascii="Consolas" w:eastAsia="Times New Roman" w:hAnsi="Consolas" w:cs="Times New Roman"/>
+                <w:b w:val="0"/>
+                <w:color w:val="0000FF"/>
+                <w:sz w:val="21"/>
+                <w:szCs w:val="21"/>
+                <w:lang w:eastAsia="pt-PT"/>
+              </w:rPr>
+              <w:t>description</w:t>
+            </w:r>
+            <w:r>
+              <w:rPr>
+                <w:rFonts w:ascii="Consolas" w:eastAsia="Times New Roman" w:hAnsi="Consolas" w:cs="Times New Roman"/>
+                <w:b w:val="0"/>
+                <w:color w:val="000000"/>
+                <w:sz w:val="21"/>
+                <w:szCs w:val="21"/>
+                <w:lang w:eastAsia="pt-PT"/>
+              </w:rPr>
+              <w:t xml:space="preserve">, </w:t>
+            </w:r>
+            <w:proofErr w:type="spellStart"/>
+            <w:r>
+              <w:rPr>
+                <w:rFonts w:ascii="Consolas" w:eastAsia="Times New Roman" w:hAnsi="Consolas" w:cs="Times New Roman"/>
+                <w:b w:val="0"/>
+                <w:color w:val="0000FF"/>
+                <w:sz w:val="21"/>
+                <w:szCs w:val="21"/>
+                <w:lang w:eastAsia="pt-PT"/>
+              </w:rPr>
+              <w:t>start_date</w:t>
+            </w:r>
+            <w:proofErr w:type="spellEnd"/>
+            <w:r>
+              <w:rPr>
+                <w:rFonts w:ascii="Consolas" w:eastAsia="Times New Roman" w:hAnsi="Consolas" w:cs="Times New Roman"/>
+                <w:b w:val="0"/>
+                <w:color w:val="000000"/>
+                <w:sz w:val="21"/>
+                <w:szCs w:val="21"/>
+                <w:lang w:eastAsia="pt-PT"/>
+              </w:rPr>
+              <w:t xml:space="preserve">, </w:t>
+            </w:r>
+            <w:proofErr w:type="spellStart"/>
+            <w:r>
+              <w:rPr>
+                <w:rFonts w:ascii="Consolas" w:eastAsia="Times New Roman" w:hAnsi="Consolas" w:cs="Times New Roman"/>
+                <w:b w:val="0"/>
+                <w:color w:val="000000"/>
+                <w:sz w:val="21"/>
+                <w:szCs w:val="21"/>
+                <w:lang w:eastAsia="pt-PT"/>
+              </w:rPr>
+              <w:t>ts_rank_</w:t>
+            </w:r>
+            <w:proofErr w:type="gramStart"/>
+            <w:r>
+              <w:rPr>
+                <w:rFonts w:ascii="Consolas" w:eastAsia="Times New Roman" w:hAnsi="Consolas" w:cs="Times New Roman"/>
+                <w:b w:val="0"/>
+                <w:color w:val="000000"/>
+                <w:sz w:val="21"/>
+                <w:szCs w:val="21"/>
+                <w:lang w:eastAsia="pt-PT"/>
+              </w:rPr>
+              <w:t>cd</w:t>
+            </w:r>
+            <w:proofErr w:type="spellEnd"/>
+            <w:r>
+              <w:rPr>
+                <w:rFonts w:ascii="Consolas" w:eastAsia="Times New Roman" w:hAnsi="Consolas" w:cs="Times New Roman"/>
+                <w:b w:val="0"/>
+                <w:color w:val="000000"/>
+                <w:sz w:val="21"/>
+                <w:szCs w:val="21"/>
+                <w:lang w:eastAsia="pt-PT"/>
+              </w:rPr>
+              <w:t>(</w:t>
+            </w:r>
+            <w:proofErr w:type="spellStart"/>
+            <w:proofErr w:type="gramEnd"/>
+            <w:r>
+              <w:rPr>
+                <w:rFonts w:ascii="Consolas" w:eastAsia="Times New Roman" w:hAnsi="Consolas" w:cs="Times New Roman"/>
+                <w:b w:val="0"/>
+                <w:color w:val="000000"/>
+                <w:sz w:val="21"/>
+                <w:szCs w:val="21"/>
+                <w:lang w:eastAsia="pt-PT"/>
+              </w:rPr>
+              <w:t>textsearch</w:t>
+            </w:r>
+            <w:proofErr w:type="spellEnd"/>
+            <w:r>
+              <w:rPr>
+                <w:rFonts w:ascii="Consolas" w:eastAsia="Times New Roman" w:hAnsi="Consolas" w:cs="Times New Roman"/>
+                <w:b w:val="0"/>
+                <w:color w:val="000000"/>
+                <w:sz w:val="21"/>
+                <w:szCs w:val="21"/>
+                <w:lang w:eastAsia="pt-PT"/>
+              </w:rPr>
+              <w:t xml:space="preserve">, query) </w:t>
+            </w:r>
+            <w:r>
+              <w:rPr>
+                <w:rFonts w:ascii="Consolas" w:eastAsia="Times New Roman" w:hAnsi="Consolas" w:cs="Times New Roman"/>
+                <w:b w:val="0"/>
+                <w:color w:val="0000FF"/>
+                <w:sz w:val="21"/>
+                <w:szCs w:val="21"/>
+                <w:lang w:eastAsia="pt-PT"/>
+              </w:rPr>
+              <w:t>AS</w:t>
+            </w:r>
+            <w:r>
+              <w:rPr>
+                <w:rFonts w:ascii="Consolas" w:eastAsia="Times New Roman" w:hAnsi="Consolas" w:cs="Times New Roman"/>
+                <w:b w:val="0"/>
+                <w:color w:val="000000"/>
+                <w:sz w:val="21"/>
+                <w:szCs w:val="21"/>
+                <w:lang w:eastAsia="pt-PT"/>
+              </w:rPr>
+              <w:t xml:space="preserve"> </w:t>
+            </w:r>
+            <w:r>
+              <w:rPr>
+                <w:rFonts w:ascii="Consolas" w:eastAsia="Times New Roman" w:hAnsi="Consolas" w:cs="Times New Roman"/>
+                <w:b w:val="0"/>
+                <w:color w:val="795E26"/>
+                <w:sz w:val="21"/>
+                <w:szCs w:val="21"/>
+                <w:lang w:eastAsia="pt-PT"/>
+              </w:rPr>
+              <w:t>rank</w:t>
+            </w:r>
+          </w:p>
+          <w:p>
+            <w:pPr>
+              <w:shd w:val="clear" w:color="auto" w:fill="FFFFFF"/>
+              <w:spacing w:line="285" w:lineRule="atLeast"/>
+              <w:rPr>
+                <w:rFonts w:ascii="Consolas" w:eastAsia="Times New Roman" w:hAnsi="Consolas" w:cs="Times New Roman"/>
+                <w:b w:val="0"/>
+                <w:color w:val="000000"/>
+                <w:sz w:val="21"/>
+                <w:szCs w:val="21"/>
+                <w:lang w:eastAsia="pt-PT"/>
+              </w:rPr>
+            </w:pPr>
+            <w:r>
+              <w:rPr>
+                <w:rFonts w:ascii="Consolas" w:eastAsia="Times New Roman" w:hAnsi="Consolas" w:cs="Times New Roman"/>
+                <w:b w:val="0"/>
+                <w:color w:val="000000"/>
+                <w:sz w:val="21"/>
+                <w:szCs w:val="21"/>
+                <w:lang w:eastAsia="pt-PT"/>
+              </w:rPr>
+              <w:t xml:space="preserve">    </w:t>
+            </w:r>
+            <w:r>
+              <w:rPr>
+                <w:rFonts w:ascii="Consolas" w:eastAsia="Times New Roman" w:hAnsi="Consolas" w:cs="Times New Roman"/>
+                <w:b w:val="0"/>
+                <w:color w:val="0000FF"/>
+                <w:sz w:val="21"/>
+                <w:szCs w:val="21"/>
+                <w:lang w:eastAsia="pt-PT"/>
+              </w:rPr>
+              <w:t>FROM</w:t>
+            </w:r>
+            <w:r>
+              <w:rPr>
+                <w:rFonts w:ascii="Consolas" w:eastAsia="Times New Roman" w:hAnsi="Consolas" w:cs="Times New Roman"/>
+                <w:b w:val="0"/>
+                <w:color w:val="000000"/>
+                <w:sz w:val="21"/>
+                <w:szCs w:val="21"/>
+                <w:lang w:eastAsia="pt-PT"/>
+              </w:rPr>
+              <w:t xml:space="preserve"> Project, </w:t>
+            </w:r>
+            <w:proofErr w:type="spellStart"/>
+            <w:r>
+              <w:rPr>
+                <w:rFonts w:ascii="Consolas" w:eastAsia="Times New Roman" w:hAnsi="Consolas" w:cs="Times New Roman"/>
+                <w:b w:val="0"/>
+                <w:color w:val="000000"/>
+                <w:sz w:val="21"/>
+                <w:szCs w:val="21"/>
+                <w:lang w:eastAsia="pt-PT"/>
+              </w:rPr>
+              <w:t>to_tsquery</w:t>
+            </w:r>
+            <w:proofErr w:type="spellEnd"/>
+            <w:r>
+              <w:rPr>
+                <w:rFonts w:ascii="Consolas" w:eastAsia="Times New Roman" w:hAnsi="Consolas" w:cs="Times New Roman"/>
+                <w:b w:val="0"/>
+                <w:color w:val="000000"/>
+                <w:sz w:val="21"/>
+                <w:szCs w:val="21"/>
+                <w:lang w:eastAsia="pt-PT"/>
+              </w:rPr>
+              <w:t xml:space="preserve">($search) </w:t>
+            </w:r>
+            <w:r>
+              <w:rPr>
+                <w:rFonts w:ascii="Consolas" w:eastAsia="Times New Roman" w:hAnsi="Consolas" w:cs="Times New Roman"/>
+                <w:b w:val="0"/>
+                <w:color w:val="0000FF"/>
+                <w:sz w:val="21"/>
+                <w:szCs w:val="21"/>
+                <w:lang w:eastAsia="pt-PT"/>
+              </w:rPr>
+              <w:t>AS</w:t>
+            </w:r>
+            <w:r>
+              <w:rPr>
+                <w:rFonts w:ascii="Consolas" w:eastAsia="Times New Roman" w:hAnsi="Consolas" w:cs="Times New Roman"/>
+                <w:b w:val="0"/>
+                <w:color w:val="000000"/>
+                <w:sz w:val="21"/>
+                <w:szCs w:val="21"/>
+                <w:lang w:eastAsia="pt-PT"/>
+              </w:rPr>
+              <w:t xml:space="preserve"> query, </w:t>
+            </w:r>
+            <w:proofErr w:type="spellStart"/>
+            <w:r>
+              <w:rPr>
+                <w:rFonts w:ascii="Consolas" w:eastAsia="Times New Roman" w:hAnsi="Consolas" w:cs="Times New Roman"/>
+                <w:b w:val="0"/>
+                <w:color w:val="000000"/>
+                <w:sz w:val="21"/>
+                <w:szCs w:val="21"/>
+                <w:lang w:eastAsia="pt-PT"/>
+              </w:rPr>
+              <w:t>to_</w:t>
+            </w:r>
+            <w:proofErr w:type="gramStart"/>
+            <w:r>
+              <w:rPr>
+                <w:rFonts w:ascii="Consolas" w:eastAsia="Times New Roman" w:hAnsi="Consolas" w:cs="Times New Roman"/>
+                <w:b w:val="0"/>
+                <w:color w:val="000000"/>
+                <w:sz w:val="21"/>
+                <w:szCs w:val="21"/>
+                <w:lang w:eastAsia="pt-PT"/>
+              </w:rPr>
+              <w:t>tsvector</w:t>
+            </w:r>
+            <w:proofErr w:type="spellEnd"/>
+            <w:r>
+              <w:rPr>
+                <w:rFonts w:ascii="Consolas" w:eastAsia="Times New Roman" w:hAnsi="Consolas" w:cs="Times New Roman"/>
+                <w:b w:val="0"/>
+                <w:color w:val="000000"/>
+                <w:sz w:val="21"/>
+                <w:szCs w:val="21"/>
+                <w:lang w:eastAsia="pt-PT"/>
+              </w:rPr>
+              <w:t>(</w:t>
+            </w:r>
+            <w:proofErr w:type="gramEnd"/>
+            <w:r>
+              <w:rPr>
+                <w:rFonts w:ascii="Consolas" w:eastAsia="Times New Roman" w:hAnsi="Consolas" w:cs="Times New Roman"/>
+                <w:b w:val="0"/>
+                <w:color w:val="0000FF"/>
+                <w:sz w:val="21"/>
+                <w:szCs w:val="21"/>
+                <w:lang w:eastAsia="pt-PT"/>
+              </w:rPr>
+              <w:t>name</w:t>
+            </w:r>
+            <w:r>
+              <w:rPr>
+                <w:rFonts w:ascii="Consolas" w:eastAsia="Times New Roman" w:hAnsi="Consolas" w:cs="Times New Roman"/>
+                <w:b w:val="0"/>
+                <w:color w:val="000000"/>
+                <w:sz w:val="21"/>
+                <w:szCs w:val="21"/>
+                <w:lang w:eastAsia="pt-PT"/>
+              </w:rPr>
+              <w:t xml:space="preserve"> || ‘ ‘ || </w:t>
+            </w:r>
+            <w:r>
+              <w:rPr>
+                <w:rFonts w:ascii="Consolas" w:eastAsia="Times New Roman" w:hAnsi="Consolas" w:cs="Times New Roman"/>
+                <w:b w:val="0"/>
+                <w:color w:val="0000FF"/>
+                <w:sz w:val="21"/>
+                <w:szCs w:val="21"/>
+                <w:lang w:eastAsia="pt-PT"/>
+              </w:rPr>
+              <w:t>description</w:t>
+            </w:r>
+            <w:r>
+              <w:rPr>
+                <w:rFonts w:ascii="Consolas" w:eastAsia="Times New Roman" w:hAnsi="Consolas" w:cs="Times New Roman"/>
+                <w:b w:val="0"/>
+                <w:color w:val="000000"/>
+                <w:sz w:val="21"/>
+                <w:szCs w:val="21"/>
+                <w:lang w:eastAsia="pt-PT"/>
+              </w:rPr>
+              <w:t xml:space="preserve">) </w:t>
+            </w:r>
+            <w:r>
+              <w:rPr>
+                <w:rFonts w:ascii="Consolas" w:eastAsia="Times New Roman" w:hAnsi="Consolas" w:cs="Times New Roman"/>
+                <w:b w:val="0"/>
+                <w:color w:val="0000FF"/>
+                <w:sz w:val="21"/>
+                <w:szCs w:val="21"/>
+                <w:lang w:eastAsia="pt-PT"/>
+              </w:rPr>
+              <w:t>AS</w:t>
+            </w:r>
+            <w:r>
+              <w:rPr>
+                <w:rFonts w:ascii="Consolas" w:eastAsia="Times New Roman" w:hAnsi="Consolas" w:cs="Times New Roman"/>
+                <w:b w:val="0"/>
+                <w:color w:val="000000"/>
+                <w:sz w:val="21"/>
+                <w:szCs w:val="21"/>
+                <w:lang w:eastAsia="pt-PT"/>
+              </w:rPr>
+              <w:t xml:space="preserve"> </w:t>
+            </w:r>
+            <w:proofErr w:type="spellStart"/>
+            <w:r>
+              <w:rPr>
+                <w:rFonts w:ascii="Consolas" w:eastAsia="Times New Roman" w:hAnsi="Consolas" w:cs="Times New Roman"/>
+                <w:b w:val="0"/>
+                <w:color w:val="000000"/>
+                <w:sz w:val="21"/>
+                <w:szCs w:val="21"/>
+                <w:lang w:eastAsia="pt-PT"/>
+              </w:rPr>
+              <w:t>textsearch</w:t>
+            </w:r>
+            <w:proofErr w:type="spellEnd"/>
+          </w:p>
+          <w:p>
+            <w:pPr>
+              <w:shd w:val="clear" w:color="auto" w:fill="FFFFFF"/>
+              <w:spacing w:line="285" w:lineRule="atLeast"/>
+              <w:rPr>
+                <w:rFonts w:ascii="Consolas" w:eastAsia="Times New Roman" w:hAnsi="Consolas" w:cs="Times New Roman"/>
+                <w:b w:val="0"/>
+                <w:color w:val="000000"/>
+                <w:sz w:val="21"/>
+                <w:szCs w:val="21"/>
+                <w:lang w:eastAsia="pt-PT"/>
+              </w:rPr>
+            </w:pPr>
+            <w:r>
+              <w:rPr>
+                <w:rFonts w:ascii="Consolas" w:eastAsia="Times New Roman" w:hAnsi="Consolas" w:cs="Times New Roman"/>
+                <w:b w:val="0"/>
+                <w:color w:val="000000"/>
+                <w:sz w:val="21"/>
+                <w:szCs w:val="21"/>
+                <w:lang w:eastAsia="pt-PT"/>
+              </w:rPr>
+              <w:t xml:space="preserve">    </w:t>
+            </w:r>
+            <w:r>
+              <w:rPr>
+                <w:rFonts w:ascii="Consolas" w:eastAsia="Times New Roman" w:hAnsi="Consolas" w:cs="Times New Roman"/>
+                <w:b w:val="0"/>
+                <w:color w:val="0000FF"/>
+                <w:sz w:val="21"/>
+                <w:szCs w:val="21"/>
+                <w:lang w:eastAsia="pt-PT"/>
+              </w:rPr>
+              <w:t>WHERE</w:t>
+            </w:r>
+            <w:r>
+              <w:rPr>
+                <w:rFonts w:ascii="Consolas" w:eastAsia="Times New Roman" w:hAnsi="Consolas" w:cs="Times New Roman"/>
+                <w:b w:val="0"/>
+                <w:color w:val="000000"/>
+                <w:sz w:val="21"/>
+                <w:szCs w:val="21"/>
+                <w:lang w:eastAsia="pt-PT"/>
+              </w:rPr>
+              <w:t xml:space="preserve"> query @@ </w:t>
+            </w:r>
+            <w:proofErr w:type="spellStart"/>
+            <w:r>
+              <w:rPr>
+                <w:rFonts w:ascii="Consolas" w:eastAsia="Times New Roman" w:hAnsi="Consolas" w:cs="Times New Roman"/>
+                <w:b w:val="0"/>
+                <w:color w:val="000000"/>
+                <w:sz w:val="21"/>
+                <w:szCs w:val="21"/>
+                <w:lang w:eastAsia="pt-PT"/>
+              </w:rPr>
+              <w:t>textsearch</w:t>
+            </w:r>
+            <w:proofErr w:type="spellEnd"/>
+            <w:r>
+              <w:rPr>
+                <w:rFonts w:ascii="Consolas" w:eastAsia="Times New Roman" w:hAnsi="Consolas" w:cs="Times New Roman"/>
+                <w:b w:val="0"/>
+                <w:color w:val="000000"/>
+                <w:sz w:val="21"/>
+                <w:szCs w:val="21"/>
+                <w:lang w:eastAsia="pt-PT"/>
+              </w:rPr>
+              <w:t xml:space="preserve">\\ </w:t>
+            </w:r>
+            <w:r>
+              <w:rPr>
+                <w:rFonts w:ascii="Consolas" w:eastAsia="Times New Roman" w:hAnsi="Consolas" w:cs="Times New Roman"/>
+                <w:b w:val="0"/>
+                <w:color w:val="0000FF"/>
+                <w:sz w:val="21"/>
+                <w:szCs w:val="21"/>
+                <w:lang w:eastAsia="pt-PT"/>
+              </w:rPr>
+              <w:t>ORDER BY</w:t>
+            </w:r>
+            <w:r>
+              <w:rPr>
+                <w:rFonts w:ascii="Consolas" w:eastAsia="Times New Roman" w:hAnsi="Consolas" w:cs="Times New Roman"/>
+                <w:b w:val="0"/>
+                <w:color w:val="000000"/>
+                <w:sz w:val="21"/>
+                <w:szCs w:val="21"/>
+                <w:lang w:eastAsia="pt-PT"/>
+              </w:rPr>
+              <w:t xml:space="preserve"> </w:t>
+            </w:r>
+            <w:r>
+              <w:rPr>
+                <w:rFonts w:ascii="Consolas" w:eastAsia="Times New Roman" w:hAnsi="Consolas" w:cs="Times New Roman"/>
+                <w:b w:val="0"/>
+                <w:color w:val="795E26"/>
+                <w:sz w:val="21"/>
+                <w:szCs w:val="21"/>
+                <w:lang w:eastAsia="pt-PT"/>
+              </w:rPr>
+              <w:t>rank</w:t>
+            </w:r>
+            <w:r>
+              <w:rPr>
+                <w:rFonts w:ascii="Consolas" w:eastAsia="Times New Roman" w:hAnsi="Consolas" w:cs="Times New Roman"/>
+                <w:b w:val="0"/>
+                <w:color w:val="000000"/>
+                <w:sz w:val="21"/>
+                <w:szCs w:val="21"/>
+                <w:lang w:eastAsia="pt-PT"/>
+              </w:rPr>
+              <w:t xml:space="preserve"> </w:t>
+            </w:r>
+            <w:r>
+              <w:rPr>
+                <w:rFonts w:ascii="Consolas" w:eastAsia="Times New Roman" w:hAnsi="Consolas" w:cs="Times New Roman"/>
+                <w:b w:val="0"/>
+                <w:color w:val="0000FF"/>
+                <w:sz w:val="21"/>
+                <w:szCs w:val="21"/>
+                <w:lang w:eastAsia="pt-PT"/>
+              </w:rPr>
+              <w:t>DESC</w:t>
+            </w:r>
+            <w:r>
+              <w:rPr>
+                <w:rFonts w:ascii="Consolas" w:eastAsia="Times New Roman" w:hAnsi="Consolas" w:cs="Times New Roman"/>
+                <w:b w:val="0"/>
+                <w:color w:val="000000"/>
+                <w:sz w:val="21"/>
+                <w:szCs w:val="21"/>
+                <w:lang w:eastAsia="pt-PT"/>
+              </w:rPr>
+              <w:t>;</w:t>
+            </w:r>
           </w:p>
         </w:tc>
       </w:tr>
@@ -657,19 +1173,7 @@
               <w:rPr>
                 <w:b w:val="0"/>
               </w:rPr>
-              <w:t xml:space="preserve">Search </w:t>
-            </w:r>
-            <w:r>
-              <w:rPr>
-                <w:b w:val="0"/>
-              </w:rPr>
-              <w:t>board</w:t>
-            </w:r>
-            <w:r>
-              <w:rPr>
-                <w:b w:val="0"/>
-              </w:rPr>
-              <w:t xml:space="preserve"> by title and description</w:t>
+              <w:t>Search board</w:t>
             </w:r>
           </w:p>
         </w:tc>
@@ -729,9 +1233,514 @@
                 <w:color w:val="000000"/>
                 <w:sz w:val="21"/>
                 <w:szCs w:val="21"/>
-                <w:lang w:val="pt-PT" w:eastAsia="pt-PT"/>
-              </w:rPr>
-            </w:pPr>
+                <w:lang w:eastAsia="pt-PT"/>
+              </w:rPr>
+            </w:pPr>
+            <w:r>
+              <w:rPr>
+                <w:rFonts w:ascii="Consolas" w:eastAsia="Times New Roman" w:hAnsi="Consolas" w:cs="Times New Roman"/>
+                <w:b w:val="0"/>
+                <w:color w:val="0000FF"/>
+                <w:sz w:val="21"/>
+                <w:szCs w:val="21"/>
+                <w:lang w:eastAsia="pt-PT"/>
+              </w:rPr>
+              <w:t>SELECT</w:t>
+            </w:r>
+            <w:r>
+              <w:rPr>
+                <w:rFonts w:ascii="Consolas" w:eastAsia="Times New Roman" w:hAnsi="Consolas" w:cs="Times New Roman"/>
+                <w:b w:val="0"/>
+                <w:color w:val="000000"/>
+                <w:sz w:val="21"/>
+                <w:szCs w:val="21"/>
+                <w:lang w:eastAsia="pt-PT"/>
+              </w:rPr>
+              <w:t xml:space="preserve"> id, </w:t>
+            </w:r>
+            <w:r>
+              <w:rPr>
+                <w:rFonts w:ascii="Consolas" w:eastAsia="Times New Roman" w:hAnsi="Consolas" w:cs="Times New Roman"/>
+                <w:b w:val="0"/>
+                <w:color w:val="0000FF"/>
+                <w:sz w:val="21"/>
+                <w:szCs w:val="21"/>
+                <w:lang w:eastAsia="pt-PT"/>
+              </w:rPr>
+              <w:t>name</w:t>
+            </w:r>
+            <w:r>
+              <w:rPr>
+                <w:rFonts w:ascii="Consolas" w:eastAsia="Times New Roman" w:hAnsi="Consolas" w:cs="Times New Roman"/>
+                <w:b w:val="0"/>
+                <w:color w:val="000000"/>
+                <w:sz w:val="21"/>
+                <w:szCs w:val="21"/>
+                <w:lang w:eastAsia="pt-PT"/>
+              </w:rPr>
+              <w:t xml:space="preserve">, </w:t>
+            </w:r>
+            <w:r>
+              <w:rPr>
+                <w:rFonts w:ascii="Consolas" w:eastAsia="Times New Roman" w:hAnsi="Consolas" w:cs="Times New Roman"/>
+                <w:b w:val="0"/>
+                <w:color w:val="0000FF"/>
+                <w:sz w:val="21"/>
+                <w:szCs w:val="21"/>
+                <w:lang w:eastAsia="pt-PT"/>
+              </w:rPr>
+              <w:t>description</w:t>
+            </w:r>
+            <w:r>
+              <w:rPr>
+                <w:rFonts w:ascii="Consolas" w:eastAsia="Times New Roman" w:hAnsi="Consolas" w:cs="Times New Roman"/>
+                <w:b w:val="0"/>
+                <w:color w:val="000000"/>
+                <w:sz w:val="21"/>
+                <w:szCs w:val="21"/>
+                <w:lang w:eastAsia="pt-PT"/>
+              </w:rPr>
+              <w:t xml:space="preserve"> </w:t>
+            </w:r>
+            <w:proofErr w:type="spellStart"/>
+            <w:r>
+              <w:rPr>
+                <w:rFonts w:ascii="Consolas" w:eastAsia="Times New Roman" w:hAnsi="Consolas" w:cs="Times New Roman"/>
+                <w:b w:val="0"/>
+                <w:color w:val="000000"/>
+                <w:sz w:val="21"/>
+                <w:szCs w:val="21"/>
+                <w:lang w:eastAsia="pt-PT"/>
+              </w:rPr>
+              <w:t>ts_rank_</w:t>
+            </w:r>
+            <w:proofErr w:type="gramStart"/>
+            <w:r>
+              <w:rPr>
+                <w:rFonts w:ascii="Consolas" w:eastAsia="Times New Roman" w:hAnsi="Consolas" w:cs="Times New Roman"/>
+                <w:b w:val="0"/>
+                <w:color w:val="000000"/>
+                <w:sz w:val="21"/>
+                <w:szCs w:val="21"/>
+                <w:lang w:eastAsia="pt-PT"/>
+              </w:rPr>
+              <w:t>cd</w:t>
+            </w:r>
+            <w:proofErr w:type="spellEnd"/>
+            <w:r>
+              <w:rPr>
+                <w:rFonts w:ascii="Consolas" w:eastAsia="Times New Roman" w:hAnsi="Consolas" w:cs="Times New Roman"/>
+                <w:b w:val="0"/>
+                <w:color w:val="000000"/>
+                <w:sz w:val="21"/>
+                <w:szCs w:val="21"/>
+                <w:lang w:eastAsia="pt-PT"/>
+              </w:rPr>
+              <w:t>(</w:t>
+            </w:r>
+            <w:proofErr w:type="spellStart"/>
+            <w:proofErr w:type="gramEnd"/>
+            <w:r>
+              <w:rPr>
+                <w:rFonts w:ascii="Consolas" w:eastAsia="Times New Roman" w:hAnsi="Consolas" w:cs="Times New Roman"/>
+                <w:b w:val="0"/>
+                <w:color w:val="000000"/>
+                <w:sz w:val="21"/>
+                <w:szCs w:val="21"/>
+                <w:lang w:eastAsia="pt-PT"/>
+              </w:rPr>
+              <w:t>textsearch</w:t>
+            </w:r>
+            <w:proofErr w:type="spellEnd"/>
+            <w:r>
+              <w:rPr>
+                <w:rFonts w:ascii="Consolas" w:eastAsia="Times New Roman" w:hAnsi="Consolas" w:cs="Times New Roman"/>
+                <w:b w:val="0"/>
+                <w:color w:val="000000"/>
+                <w:sz w:val="21"/>
+                <w:szCs w:val="21"/>
+                <w:lang w:eastAsia="pt-PT"/>
+              </w:rPr>
+              <w:t xml:space="preserve">, query) </w:t>
+            </w:r>
+            <w:r>
+              <w:rPr>
+                <w:rFonts w:ascii="Consolas" w:eastAsia="Times New Roman" w:hAnsi="Consolas" w:cs="Times New Roman"/>
+                <w:b w:val="0"/>
+                <w:color w:val="0000FF"/>
+                <w:sz w:val="21"/>
+                <w:szCs w:val="21"/>
+                <w:lang w:eastAsia="pt-PT"/>
+              </w:rPr>
+              <w:t>AS</w:t>
+            </w:r>
+            <w:r>
+              <w:rPr>
+                <w:rFonts w:ascii="Consolas" w:eastAsia="Times New Roman" w:hAnsi="Consolas" w:cs="Times New Roman"/>
+                <w:b w:val="0"/>
+                <w:color w:val="000000"/>
+                <w:sz w:val="21"/>
+                <w:szCs w:val="21"/>
+                <w:lang w:eastAsia="pt-PT"/>
+              </w:rPr>
+              <w:t xml:space="preserve"> </w:t>
+            </w:r>
+            <w:r>
+              <w:rPr>
+                <w:rFonts w:ascii="Consolas" w:eastAsia="Times New Roman" w:hAnsi="Consolas" w:cs="Times New Roman"/>
+                <w:b w:val="0"/>
+                <w:color w:val="795E26"/>
+                <w:sz w:val="21"/>
+                <w:szCs w:val="21"/>
+                <w:lang w:eastAsia="pt-PT"/>
+              </w:rPr>
+              <w:t>rank</w:t>
+            </w:r>
+          </w:p>
+          <w:p>
+            <w:pPr>
+              <w:shd w:val="clear" w:color="auto" w:fill="FFFFFF"/>
+              <w:spacing w:line="285" w:lineRule="atLeast"/>
+              <w:rPr>
+                <w:rFonts w:ascii="Consolas" w:eastAsia="Times New Roman" w:hAnsi="Consolas" w:cs="Times New Roman"/>
+                <w:b w:val="0"/>
+                <w:color w:val="000000"/>
+                <w:sz w:val="21"/>
+                <w:szCs w:val="21"/>
+                <w:lang w:eastAsia="pt-PT"/>
+              </w:rPr>
+            </w:pPr>
+            <w:r>
+              <w:rPr>
+                <w:rFonts w:ascii="Consolas" w:eastAsia="Times New Roman" w:hAnsi="Consolas" w:cs="Times New Roman"/>
+                <w:b w:val="0"/>
+                <w:color w:val="000000"/>
+                <w:sz w:val="21"/>
+                <w:szCs w:val="21"/>
+                <w:lang w:eastAsia="pt-PT"/>
+              </w:rPr>
+              <w:t xml:space="preserve">    </w:t>
+            </w:r>
+            <w:r>
+              <w:rPr>
+                <w:rFonts w:ascii="Consolas" w:eastAsia="Times New Roman" w:hAnsi="Consolas" w:cs="Times New Roman"/>
+                <w:b w:val="0"/>
+                <w:color w:val="0000FF"/>
+                <w:sz w:val="21"/>
+                <w:szCs w:val="21"/>
+                <w:lang w:eastAsia="pt-PT"/>
+              </w:rPr>
+              <w:t>FROM</w:t>
+            </w:r>
+            <w:r>
+              <w:rPr>
+                <w:rFonts w:ascii="Consolas" w:eastAsia="Times New Roman" w:hAnsi="Consolas" w:cs="Times New Roman"/>
+                <w:b w:val="0"/>
+                <w:color w:val="000000"/>
+                <w:sz w:val="21"/>
+                <w:szCs w:val="21"/>
+                <w:lang w:eastAsia="pt-PT"/>
+              </w:rPr>
+              <w:t xml:space="preserve"> Board, </w:t>
+            </w:r>
+            <w:proofErr w:type="spellStart"/>
+            <w:r>
+              <w:rPr>
+                <w:rFonts w:ascii="Consolas" w:eastAsia="Times New Roman" w:hAnsi="Consolas" w:cs="Times New Roman"/>
+                <w:b w:val="0"/>
+                <w:color w:val="000000"/>
+                <w:sz w:val="21"/>
+                <w:szCs w:val="21"/>
+                <w:lang w:eastAsia="pt-PT"/>
+              </w:rPr>
+              <w:t>to_tsquery</w:t>
+            </w:r>
+            <w:proofErr w:type="spellEnd"/>
+            <w:r>
+              <w:rPr>
+                <w:rFonts w:ascii="Consolas" w:eastAsia="Times New Roman" w:hAnsi="Consolas" w:cs="Times New Roman"/>
+                <w:b w:val="0"/>
+                <w:color w:val="000000"/>
+                <w:sz w:val="21"/>
+                <w:szCs w:val="21"/>
+                <w:lang w:eastAsia="pt-PT"/>
+              </w:rPr>
+              <w:t xml:space="preserve">($search) </w:t>
+            </w:r>
+            <w:r>
+              <w:rPr>
+                <w:rFonts w:ascii="Consolas" w:eastAsia="Times New Roman" w:hAnsi="Consolas" w:cs="Times New Roman"/>
+                <w:b w:val="0"/>
+                <w:color w:val="0000FF"/>
+                <w:sz w:val="21"/>
+                <w:szCs w:val="21"/>
+                <w:lang w:eastAsia="pt-PT"/>
+              </w:rPr>
+              <w:t>AS</w:t>
+            </w:r>
+            <w:r>
+              <w:rPr>
+                <w:rFonts w:ascii="Consolas" w:eastAsia="Times New Roman" w:hAnsi="Consolas" w:cs="Times New Roman"/>
+                <w:b w:val="0"/>
+                <w:color w:val="000000"/>
+                <w:sz w:val="21"/>
+                <w:szCs w:val="21"/>
+                <w:lang w:eastAsia="pt-PT"/>
+              </w:rPr>
+              <w:t xml:space="preserve"> query, </w:t>
+            </w:r>
+            <w:proofErr w:type="spellStart"/>
+            <w:r>
+              <w:rPr>
+                <w:rFonts w:ascii="Consolas" w:eastAsia="Times New Roman" w:hAnsi="Consolas" w:cs="Times New Roman"/>
+                <w:b w:val="0"/>
+                <w:color w:val="000000"/>
+                <w:sz w:val="21"/>
+                <w:szCs w:val="21"/>
+                <w:lang w:eastAsia="pt-PT"/>
+              </w:rPr>
+              <w:t>to_</w:t>
+            </w:r>
+            <w:proofErr w:type="gramStart"/>
+            <w:r>
+              <w:rPr>
+                <w:rFonts w:ascii="Consolas" w:eastAsia="Times New Roman" w:hAnsi="Consolas" w:cs="Times New Roman"/>
+                <w:b w:val="0"/>
+                <w:color w:val="000000"/>
+                <w:sz w:val="21"/>
+                <w:szCs w:val="21"/>
+                <w:lang w:eastAsia="pt-PT"/>
+              </w:rPr>
+              <w:t>tsvector</w:t>
+            </w:r>
+            <w:proofErr w:type="spellEnd"/>
+            <w:r>
+              <w:rPr>
+                <w:rFonts w:ascii="Consolas" w:eastAsia="Times New Roman" w:hAnsi="Consolas" w:cs="Times New Roman"/>
+                <w:b w:val="0"/>
+                <w:color w:val="000000"/>
+                <w:sz w:val="21"/>
+                <w:szCs w:val="21"/>
+                <w:lang w:eastAsia="pt-PT"/>
+              </w:rPr>
+              <w:t>(</w:t>
+            </w:r>
+            <w:proofErr w:type="gramEnd"/>
+            <w:r>
+              <w:rPr>
+                <w:rFonts w:ascii="Consolas" w:eastAsia="Times New Roman" w:hAnsi="Consolas" w:cs="Times New Roman"/>
+                <w:b w:val="0"/>
+                <w:color w:val="0000FF"/>
+                <w:sz w:val="21"/>
+                <w:szCs w:val="21"/>
+                <w:lang w:eastAsia="pt-PT"/>
+              </w:rPr>
+              <w:t>name</w:t>
+            </w:r>
+            <w:r>
+              <w:rPr>
+                <w:rFonts w:ascii="Consolas" w:eastAsia="Times New Roman" w:hAnsi="Consolas" w:cs="Times New Roman"/>
+                <w:b w:val="0"/>
+                <w:color w:val="000000"/>
+                <w:sz w:val="21"/>
+                <w:szCs w:val="21"/>
+                <w:lang w:eastAsia="pt-PT"/>
+              </w:rPr>
+              <w:t xml:space="preserve"> || ‘ ‘ || </w:t>
+            </w:r>
+            <w:r>
+              <w:rPr>
+                <w:rFonts w:ascii="Consolas" w:eastAsia="Times New Roman" w:hAnsi="Consolas" w:cs="Times New Roman"/>
+                <w:b w:val="0"/>
+                <w:color w:val="0000FF"/>
+                <w:sz w:val="21"/>
+                <w:szCs w:val="21"/>
+                <w:lang w:eastAsia="pt-PT"/>
+              </w:rPr>
+              <w:t>description</w:t>
+            </w:r>
+            <w:r>
+              <w:rPr>
+                <w:rFonts w:ascii="Consolas" w:eastAsia="Times New Roman" w:hAnsi="Consolas" w:cs="Times New Roman"/>
+                <w:b w:val="0"/>
+                <w:color w:val="000000"/>
+                <w:sz w:val="21"/>
+                <w:szCs w:val="21"/>
+                <w:lang w:eastAsia="pt-PT"/>
+              </w:rPr>
+              <w:t xml:space="preserve">) </w:t>
+            </w:r>
+            <w:r>
+              <w:rPr>
+                <w:rFonts w:ascii="Consolas" w:eastAsia="Times New Roman" w:hAnsi="Consolas" w:cs="Times New Roman"/>
+                <w:b w:val="0"/>
+                <w:color w:val="0000FF"/>
+                <w:sz w:val="21"/>
+                <w:szCs w:val="21"/>
+                <w:lang w:eastAsia="pt-PT"/>
+              </w:rPr>
+              <w:t>AS</w:t>
+            </w:r>
+            <w:r>
+              <w:rPr>
+                <w:rFonts w:ascii="Consolas" w:eastAsia="Times New Roman" w:hAnsi="Consolas" w:cs="Times New Roman"/>
+                <w:b w:val="0"/>
+                <w:color w:val="000000"/>
+                <w:sz w:val="21"/>
+                <w:szCs w:val="21"/>
+                <w:lang w:eastAsia="pt-PT"/>
+              </w:rPr>
+              <w:t xml:space="preserve"> </w:t>
+            </w:r>
+            <w:proofErr w:type="spellStart"/>
+            <w:r>
+              <w:rPr>
+                <w:rFonts w:ascii="Consolas" w:eastAsia="Times New Roman" w:hAnsi="Consolas" w:cs="Times New Roman"/>
+                <w:b w:val="0"/>
+                <w:color w:val="000000"/>
+                <w:sz w:val="21"/>
+                <w:szCs w:val="21"/>
+                <w:lang w:eastAsia="pt-PT"/>
+              </w:rPr>
+              <w:t>textsearch</w:t>
+            </w:r>
+            <w:proofErr w:type="spellEnd"/>
+          </w:p>
+          <w:p>
+            <w:pPr>
+              <w:shd w:val="clear" w:color="auto" w:fill="FFFFFF"/>
+              <w:spacing w:line="285" w:lineRule="atLeast"/>
+              <w:rPr>
+                <w:rFonts w:ascii="Consolas" w:eastAsia="Times New Roman" w:hAnsi="Consolas" w:cs="Times New Roman"/>
+                <w:color w:val="000000"/>
+                <w:sz w:val="21"/>
+                <w:szCs w:val="21"/>
+                <w:lang w:eastAsia="pt-PT"/>
+              </w:rPr>
+            </w:pPr>
+            <w:r>
+              <w:rPr>
+                <w:rFonts w:ascii="Consolas" w:eastAsia="Times New Roman" w:hAnsi="Consolas" w:cs="Times New Roman"/>
+                <w:b w:val="0"/>
+                <w:color w:val="000000"/>
+                <w:sz w:val="21"/>
+                <w:szCs w:val="21"/>
+                <w:lang w:eastAsia="pt-PT"/>
+              </w:rPr>
+              <w:t xml:space="preserve">    </w:t>
+            </w:r>
+            <w:r>
+              <w:rPr>
+                <w:rFonts w:ascii="Consolas" w:eastAsia="Times New Roman" w:hAnsi="Consolas" w:cs="Times New Roman"/>
+                <w:b w:val="0"/>
+                <w:color w:val="0000FF"/>
+                <w:sz w:val="21"/>
+                <w:szCs w:val="21"/>
+                <w:lang w:eastAsia="pt-PT"/>
+              </w:rPr>
+              <w:t>WHERE</w:t>
+            </w:r>
+            <w:r>
+              <w:rPr>
+                <w:rFonts w:ascii="Consolas" w:eastAsia="Times New Roman" w:hAnsi="Consolas" w:cs="Times New Roman"/>
+                <w:b w:val="0"/>
+                <w:color w:val="000000"/>
+                <w:sz w:val="21"/>
+                <w:szCs w:val="21"/>
+                <w:lang w:eastAsia="pt-PT"/>
+              </w:rPr>
+              <w:t xml:space="preserve"> query @@ </w:t>
+            </w:r>
+            <w:proofErr w:type="spellStart"/>
+            <w:r>
+              <w:rPr>
+                <w:rFonts w:ascii="Consolas" w:eastAsia="Times New Roman" w:hAnsi="Consolas" w:cs="Times New Roman"/>
+                <w:b w:val="0"/>
+                <w:color w:val="000000"/>
+                <w:sz w:val="21"/>
+                <w:szCs w:val="21"/>
+                <w:lang w:eastAsia="pt-PT"/>
+              </w:rPr>
+              <w:t>textsearch</w:t>
+            </w:r>
+            <w:proofErr w:type="spellEnd"/>
+            <w:r>
+              <w:rPr>
+                <w:rFonts w:ascii="Consolas" w:eastAsia="Times New Roman" w:hAnsi="Consolas" w:cs="Times New Roman"/>
+                <w:b w:val="0"/>
+                <w:color w:val="000000"/>
+                <w:sz w:val="21"/>
+                <w:szCs w:val="21"/>
+                <w:lang w:eastAsia="pt-PT"/>
+              </w:rPr>
+              <w:t xml:space="preserve">\\ </w:t>
+            </w:r>
+            <w:r>
+              <w:rPr>
+                <w:rFonts w:ascii="Consolas" w:eastAsia="Times New Roman" w:hAnsi="Consolas" w:cs="Times New Roman"/>
+                <w:b w:val="0"/>
+                <w:color w:val="0000FF"/>
+                <w:sz w:val="21"/>
+                <w:szCs w:val="21"/>
+                <w:lang w:eastAsia="pt-PT"/>
+              </w:rPr>
+              <w:t>ORDER BY</w:t>
+            </w:r>
+            <w:r>
+              <w:rPr>
+                <w:rFonts w:ascii="Consolas" w:eastAsia="Times New Roman" w:hAnsi="Consolas" w:cs="Times New Roman"/>
+                <w:b w:val="0"/>
+                <w:color w:val="000000"/>
+                <w:sz w:val="21"/>
+                <w:szCs w:val="21"/>
+                <w:lang w:eastAsia="pt-PT"/>
+              </w:rPr>
+              <w:t xml:space="preserve"> </w:t>
+            </w:r>
+            <w:r>
+              <w:rPr>
+                <w:rFonts w:ascii="Consolas" w:eastAsia="Times New Roman" w:hAnsi="Consolas" w:cs="Times New Roman"/>
+                <w:b w:val="0"/>
+                <w:color w:val="795E26"/>
+                <w:sz w:val="21"/>
+                <w:szCs w:val="21"/>
+                <w:lang w:eastAsia="pt-PT"/>
+              </w:rPr>
+              <w:t>rank</w:t>
+            </w:r>
+            <w:r>
+              <w:rPr>
+                <w:rFonts w:ascii="Consolas" w:eastAsia="Times New Roman" w:hAnsi="Consolas" w:cs="Times New Roman"/>
+                <w:b w:val="0"/>
+                <w:color w:val="000000"/>
+                <w:sz w:val="21"/>
+                <w:szCs w:val="21"/>
+                <w:lang w:eastAsia="pt-PT"/>
+              </w:rPr>
+              <w:t xml:space="preserve"> </w:t>
+            </w:r>
+            <w:r>
+              <w:rPr>
+                <w:rFonts w:ascii="Consolas" w:eastAsia="Times New Roman" w:hAnsi="Consolas" w:cs="Times New Roman"/>
+                <w:b w:val="0"/>
+                <w:color w:val="0000FF"/>
+                <w:sz w:val="21"/>
+                <w:szCs w:val="21"/>
+                <w:lang w:eastAsia="pt-PT"/>
+              </w:rPr>
+              <w:t>DESC</w:t>
+            </w:r>
+            <w:r>
+              <w:rPr>
+                <w:rFonts w:ascii="Consolas" w:eastAsia="Times New Roman" w:hAnsi="Consolas" w:cs="Times New Roman"/>
+                <w:b w:val="0"/>
+                <w:color w:val="000000"/>
+                <w:sz w:val="21"/>
+                <w:szCs w:val="21"/>
+                <w:lang w:eastAsia="pt-PT"/>
+              </w:rPr>
+              <w:t>;</w:t>
+            </w:r>
           </w:p>
         </w:tc>
       </w:tr>
@@ -828,19 +1837,13 @@
               <w:rPr>
                 <w:b w:val="0"/>
               </w:rPr>
-              <w:t xml:space="preserve">Search </w:t>
-            </w:r>
-            <w:r>
-              <w:rPr>
-                <w:b w:val="0"/>
-              </w:rPr>
-              <w:t>task</w:t>
-            </w:r>
-            <w:r>
-              <w:rPr>
-                <w:b w:val="0"/>
-              </w:rPr>
-              <w:t xml:space="preserve"> by title and description</w:t>
+              <w:t>Search tas</w:t>
+            </w:r>
+            <w:r>
+              <w:rPr>
+                <w:b w:val="0"/>
+              </w:rPr>
+              <w:t>k</w:t>
             </w:r>
           </w:p>
         </w:tc>
@@ -900,9 +1903,514 @@
                 <w:color w:val="000000"/>
                 <w:sz w:val="21"/>
                 <w:szCs w:val="21"/>
-                <w:lang w:val="pt-PT" w:eastAsia="pt-PT"/>
-              </w:rPr>
-            </w:pPr>
+                <w:lang w:eastAsia="pt-PT"/>
+              </w:rPr>
+            </w:pPr>
+            <w:r>
+              <w:rPr>
+                <w:rFonts w:ascii="Consolas" w:eastAsia="Times New Roman" w:hAnsi="Consolas" w:cs="Times New Roman"/>
+                <w:b w:val="0"/>
+                <w:color w:val="0000FF"/>
+                <w:sz w:val="21"/>
+                <w:szCs w:val="21"/>
+                <w:lang w:eastAsia="pt-PT"/>
+              </w:rPr>
+              <w:t>SELECT</w:t>
+            </w:r>
+            <w:r>
+              <w:rPr>
+                <w:rFonts w:ascii="Consolas" w:eastAsia="Times New Roman" w:hAnsi="Consolas" w:cs="Times New Roman"/>
+                <w:b w:val="0"/>
+                <w:color w:val="000000"/>
+                <w:sz w:val="21"/>
+                <w:szCs w:val="21"/>
+                <w:lang w:eastAsia="pt-PT"/>
+              </w:rPr>
+              <w:t xml:space="preserve"> id, </w:t>
+            </w:r>
+            <w:r>
+              <w:rPr>
+                <w:rFonts w:ascii="Consolas" w:eastAsia="Times New Roman" w:hAnsi="Consolas" w:cs="Times New Roman"/>
+                <w:b w:val="0"/>
+                <w:color w:val="0000FF"/>
+                <w:sz w:val="21"/>
+                <w:szCs w:val="21"/>
+                <w:lang w:eastAsia="pt-PT"/>
+              </w:rPr>
+              <w:t>name</w:t>
+            </w:r>
+            <w:r>
+              <w:rPr>
+                <w:rFonts w:ascii="Consolas" w:eastAsia="Times New Roman" w:hAnsi="Consolas" w:cs="Times New Roman"/>
+                <w:b w:val="0"/>
+                <w:color w:val="000000"/>
+                <w:sz w:val="21"/>
+                <w:szCs w:val="21"/>
+                <w:lang w:eastAsia="pt-PT"/>
+              </w:rPr>
+              <w:t xml:space="preserve">, </w:t>
+            </w:r>
+            <w:r>
+              <w:rPr>
+                <w:rFonts w:ascii="Consolas" w:eastAsia="Times New Roman" w:hAnsi="Consolas" w:cs="Times New Roman"/>
+                <w:b w:val="0"/>
+                <w:color w:val="0000FF"/>
+                <w:sz w:val="21"/>
+                <w:szCs w:val="21"/>
+                <w:lang w:eastAsia="pt-PT"/>
+              </w:rPr>
+              <w:t>description</w:t>
+            </w:r>
+            <w:r>
+              <w:rPr>
+                <w:rFonts w:ascii="Consolas" w:eastAsia="Times New Roman" w:hAnsi="Consolas" w:cs="Times New Roman"/>
+                <w:b w:val="0"/>
+                <w:color w:val="000000"/>
+                <w:sz w:val="21"/>
+                <w:szCs w:val="21"/>
+                <w:lang w:eastAsia="pt-PT"/>
+              </w:rPr>
+              <w:t xml:space="preserve"> </w:t>
+            </w:r>
+            <w:proofErr w:type="spellStart"/>
+            <w:r>
+              <w:rPr>
+                <w:rFonts w:ascii="Consolas" w:eastAsia="Times New Roman" w:hAnsi="Consolas" w:cs="Times New Roman"/>
+                <w:b w:val="0"/>
+                <w:color w:val="000000"/>
+                <w:sz w:val="21"/>
+                <w:szCs w:val="21"/>
+                <w:lang w:eastAsia="pt-PT"/>
+              </w:rPr>
+              <w:t>ts_rank_</w:t>
+            </w:r>
+            <w:proofErr w:type="gramStart"/>
+            <w:r>
+              <w:rPr>
+                <w:rFonts w:ascii="Consolas" w:eastAsia="Times New Roman" w:hAnsi="Consolas" w:cs="Times New Roman"/>
+                <w:b w:val="0"/>
+                <w:color w:val="000000"/>
+                <w:sz w:val="21"/>
+                <w:szCs w:val="21"/>
+                <w:lang w:eastAsia="pt-PT"/>
+              </w:rPr>
+              <w:t>cd</w:t>
+            </w:r>
+            <w:proofErr w:type="spellEnd"/>
+            <w:r>
+              <w:rPr>
+                <w:rFonts w:ascii="Consolas" w:eastAsia="Times New Roman" w:hAnsi="Consolas" w:cs="Times New Roman"/>
+                <w:b w:val="0"/>
+                <w:color w:val="000000"/>
+                <w:sz w:val="21"/>
+                <w:szCs w:val="21"/>
+                <w:lang w:eastAsia="pt-PT"/>
+              </w:rPr>
+              <w:t>(</w:t>
+            </w:r>
+            <w:proofErr w:type="spellStart"/>
+            <w:proofErr w:type="gramEnd"/>
+            <w:r>
+              <w:rPr>
+                <w:rFonts w:ascii="Consolas" w:eastAsia="Times New Roman" w:hAnsi="Consolas" w:cs="Times New Roman"/>
+                <w:b w:val="0"/>
+                <w:color w:val="000000"/>
+                <w:sz w:val="21"/>
+                <w:szCs w:val="21"/>
+                <w:lang w:eastAsia="pt-PT"/>
+              </w:rPr>
+              <w:t>textsearch</w:t>
+            </w:r>
+            <w:proofErr w:type="spellEnd"/>
+            <w:r>
+              <w:rPr>
+                <w:rFonts w:ascii="Consolas" w:eastAsia="Times New Roman" w:hAnsi="Consolas" w:cs="Times New Roman"/>
+                <w:b w:val="0"/>
+                <w:color w:val="000000"/>
+                <w:sz w:val="21"/>
+                <w:szCs w:val="21"/>
+                <w:lang w:eastAsia="pt-PT"/>
+              </w:rPr>
+              <w:t xml:space="preserve">, query) </w:t>
+            </w:r>
+            <w:r>
+              <w:rPr>
+                <w:rFonts w:ascii="Consolas" w:eastAsia="Times New Roman" w:hAnsi="Consolas" w:cs="Times New Roman"/>
+                <w:b w:val="0"/>
+                <w:color w:val="0000FF"/>
+                <w:sz w:val="21"/>
+                <w:szCs w:val="21"/>
+                <w:lang w:eastAsia="pt-PT"/>
+              </w:rPr>
+              <w:t>AS</w:t>
+            </w:r>
+            <w:r>
+              <w:rPr>
+                <w:rFonts w:ascii="Consolas" w:eastAsia="Times New Roman" w:hAnsi="Consolas" w:cs="Times New Roman"/>
+                <w:b w:val="0"/>
+                <w:color w:val="000000"/>
+                <w:sz w:val="21"/>
+                <w:szCs w:val="21"/>
+                <w:lang w:eastAsia="pt-PT"/>
+              </w:rPr>
+              <w:t xml:space="preserve"> </w:t>
+            </w:r>
+            <w:r>
+              <w:rPr>
+                <w:rFonts w:ascii="Consolas" w:eastAsia="Times New Roman" w:hAnsi="Consolas" w:cs="Times New Roman"/>
+                <w:b w:val="0"/>
+                <w:color w:val="795E26"/>
+                <w:sz w:val="21"/>
+                <w:szCs w:val="21"/>
+                <w:lang w:eastAsia="pt-PT"/>
+              </w:rPr>
+              <w:t>rank</w:t>
+            </w:r>
+          </w:p>
+          <w:p>
+            <w:pPr>
+              <w:shd w:val="clear" w:color="auto" w:fill="FFFFFF"/>
+              <w:spacing w:line="285" w:lineRule="atLeast"/>
+              <w:rPr>
+                <w:rFonts w:ascii="Consolas" w:eastAsia="Times New Roman" w:hAnsi="Consolas" w:cs="Times New Roman"/>
+                <w:b w:val="0"/>
+                <w:color w:val="000000"/>
+                <w:sz w:val="21"/>
+                <w:szCs w:val="21"/>
+                <w:lang w:eastAsia="pt-PT"/>
+              </w:rPr>
+            </w:pPr>
+            <w:r>
+              <w:rPr>
+                <w:rFonts w:ascii="Consolas" w:eastAsia="Times New Roman" w:hAnsi="Consolas" w:cs="Times New Roman"/>
+                <w:b w:val="0"/>
+                <w:color w:val="000000"/>
+                <w:sz w:val="21"/>
+                <w:szCs w:val="21"/>
+                <w:lang w:eastAsia="pt-PT"/>
+              </w:rPr>
+              <w:t xml:space="preserve">    </w:t>
+            </w:r>
+            <w:r>
+              <w:rPr>
+                <w:rFonts w:ascii="Consolas" w:eastAsia="Times New Roman" w:hAnsi="Consolas" w:cs="Times New Roman"/>
+                <w:b w:val="0"/>
+                <w:color w:val="0000FF"/>
+                <w:sz w:val="21"/>
+                <w:szCs w:val="21"/>
+                <w:lang w:eastAsia="pt-PT"/>
+              </w:rPr>
+              <w:t>FROM</w:t>
+            </w:r>
+            <w:r>
+              <w:rPr>
+                <w:rFonts w:ascii="Consolas" w:eastAsia="Times New Roman" w:hAnsi="Consolas" w:cs="Times New Roman"/>
+                <w:b w:val="0"/>
+                <w:color w:val="000000"/>
+                <w:sz w:val="21"/>
+                <w:szCs w:val="21"/>
+                <w:lang w:eastAsia="pt-PT"/>
+              </w:rPr>
+              <w:t xml:space="preserve"> Task, </w:t>
+            </w:r>
+            <w:proofErr w:type="spellStart"/>
+            <w:r>
+              <w:rPr>
+                <w:rFonts w:ascii="Consolas" w:eastAsia="Times New Roman" w:hAnsi="Consolas" w:cs="Times New Roman"/>
+                <w:b w:val="0"/>
+                <w:color w:val="000000"/>
+                <w:sz w:val="21"/>
+                <w:szCs w:val="21"/>
+                <w:lang w:eastAsia="pt-PT"/>
+              </w:rPr>
+              <w:t>to_tsquery</w:t>
+            </w:r>
+            <w:proofErr w:type="spellEnd"/>
+            <w:r>
+              <w:rPr>
+                <w:rFonts w:ascii="Consolas" w:eastAsia="Times New Roman" w:hAnsi="Consolas" w:cs="Times New Roman"/>
+                <w:b w:val="0"/>
+                <w:color w:val="000000"/>
+                <w:sz w:val="21"/>
+                <w:szCs w:val="21"/>
+                <w:lang w:eastAsia="pt-PT"/>
+              </w:rPr>
+              <w:t xml:space="preserve">($search) </w:t>
+            </w:r>
+            <w:r>
+              <w:rPr>
+                <w:rFonts w:ascii="Consolas" w:eastAsia="Times New Roman" w:hAnsi="Consolas" w:cs="Times New Roman"/>
+                <w:b w:val="0"/>
+                <w:color w:val="0000FF"/>
+                <w:sz w:val="21"/>
+                <w:szCs w:val="21"/>
+                <w:lang w:eastAsia="pt-PT"/>
+              </w:rPr>
+              <w:t>AS</w:t>
+            </w:r>
+            <w:r>
+              <w:rPr>
+                <w:rFonts w:ascii="Consolas" w:eastAsia="Times New Roman" w:hAnsi="Consolas" w:cs="Times New Roman"/>
+                <w:b w:val="0"/>
+                <w:color w:val="000000"/>
+                <w:sz w:val="21"/>
+                <w:szCs w:val="21"/>
+                <w:lang w:eastAsia="pt-PT"/>
+              </w:rPr>
+              <w:t xml:space="preserve"> query, </w:t>
+            </w:r>
+            <w:proofErr w:type="spellStart"/>
+            <w:r>
+              <w:rPr>
+                <w:rFonts w:ascii="Consolas" w:eastAsia="Times New Roman" w:hAnsi="Consolas" w:cs="Times New Roman"/>
+                <w:b w:val="0"/>
+                <w:color w:val="000000"/>
+                <w:sz w:val="21"/>
+                <w:szCs w:val="21"/>
+                <w:lang w:eastAsia="pt-PT"/>
+              </w:rPr>
+              <w:t>to_</w:t>
+            </w:r>
+            <w:proofErr w:type="gramStart"/>
+            <w:r>
+              <w:rPr>
+                <w:rFonts w:ascii="Consolas" w:eastAsia="Times New Roman" w:hAnsi="Consolas" w:cs="Times New Roman"/>
+                <w:b w:val="0"/>
+                <w:color w:val="000000"/>
+                <w:sz w:val="21"/>
+                <w:szCs w:val="21"/>
+                <w:lang w:eastAsia="pt-PT"/>
+              </w:rPr>
+              <w:t>tsvector</w:t>
+            </w:r>
+            <w:proofErr w:type="spellEnd"/>
+            <w:r>
+              <w:rPr>
+                <w:rFonts w:ascii="Consolas" w:eastAsia="Times New Roman" w:hAnsi="Consolas" w:cs="Times New Roman"/>
+                <w:b w:val="0"/>
+                <w:color w:val="000000"/>
+                <w:sz w:val="21"/>
+                <w:szCs w:val="21"/>
+                <w:lang w:eastAsia="pt-PT"/>
+              </w:rPr>
+              <w:t>(</w:t>
+            </w:r>
+            <w:proofErr w:type="gramEnd"/>
+            <w:r>
+              <w:rPr>
+                <w:rFonts w:ascii="Consolas" w:eastAsia="Times New Roman" w:hAnsi="Consolas" w:cs="Times New Roman"/>
+                <w:b w:val="0"/>
+                <w:color w:val="0000FF"/>
+                <w:sz w:val="21"/>
+                <w:szCs w:val="21"/>
+                <w:lang w:eastAsia="pt-PT"/>
+              </w:rPr>
+              <w:t>name</w:t>
+            </w:r>
+            <w:r>
+              <w:rPr>
+                <w:rFonts w:ascii="Consolas" w:eastAsia="Times New Roman" w:hAnsi="Consolas" w:cs="Times New Roman"/>
+                <w:b w:val="0"/>
+                <w:color w:val="000000"/>
+                <w:sz w:val="21"/>
+                <w:szCs w:val="21"/>
+                <w:lang w:eastAsia="pt-PT"/>
+              </w:rPr>
+              <w:t xml:space="preserve"> || ‘ ‘ || </w:t>
+            </w:r>
+            <w:r>
+              <w:rPr>
+                <w:rFonts w:ascii="Consolas" w:eastAsia="Times New Roman" w:hAnsi="Consolas" w:cs="Times New Roman"/>
+                <w:b w:val="0"/>
+                <w:color w:val="0000FF"/>
+                <w:sz w:val="21"/>
+                <w:szCs w:val="21"/>
+                <w:lang w:eastAsia="pt-PT"/>
+              </w:rPr>
+              <w:t>description</w:t>
+            </w:r>
+            <w:r>
+              <w:rPr>
+                <w:rFonts w:ascii="Consolas" w:eastAsia="Times New Roman" w:hAnsi="Consolas" w:cs="Times New Roman"/>
+                <w:b w:val="0"/>
+                <w:color w:val="000000"/>
+                <w:sz w:val="21"/>
+                <w:szCs w:val="21"/>
+                <w:lang w:eastAsia="pt-PT"/>
+              </w:rPr>
+              <w:t xml:space="preserve">) </w:t>
+            </w:r>
+            <w:r>
+              <w:rPr>
+                <w:rFonts w:ascii="Consolas" w:eastAsia="Times New Roman" w:hAnsi="Consolas" w:cs="Times New Roman"/>
+                <w:b w:val="0"/>
+                <w:color w:val="0000FF"/>
+                <w:sz w:val="21"/>
+                <w:szCs w:val="21"/>
+                <w:lang w:eastAsia="pt-PT"/>
+              </w:rPr>
+              <w:t>AS</w:t>
+            </w:r>
+            <w:r>
+              <w:rPr>
+                <w:rFonts w:ascii="Consolas" w:eastAsia="Times New Roman" w:hAnsi="Consolas" w:cs="Times New Roman"/>
+                <w:b w:val="0"/>
+                <w:color w:val="000000"/>
+                <w:sz w:val="21"/>
+                <w:szCs w:val="21"/>
+                <w:lang w:eastAsia="pt-PT"/>
+              </w:rPr>
+              <w:t xml:space="preserve"> </w:t>
+            </w:r>
+            <w:proofErr w:type="spellStart"/>
+            <w:r>
+              <w:rPr>
+                <w:rFonts w:ascii="Consolas" w:eastAsia="Times New Roman" w:hAnsi="Consolas" w:cs="Times New Roman"/>
+                <w:b w:val="0"/>
+                <w:color w:val="000000"/>
+                <w:sz w:val="21"/>
+                <w:szCs w:val="21"/>
+                <w:lang w:eastAsia="pt-PT"/>
+              </w:rPr>
+              <w:t>textsearch</w:t>
+            </w:r>
+            <w:proofErr w:type="spellEnd"/>
+          </w:p>
+          <w:p>
+            <w:pPr>
+              <w:shd w:val="clear" w:color="auto" w:fill="FFFFFF"/>
+              <w:spacing w:line="285" w:lineRule="atLeast"/>
+              <w:rPr>
+                <w:rFonts w:ascii="Consolas" w:eastAsia="Times New Roman" w:hAnsi="Consolas" w:cs="Times New Roman"/>
+                <w:color w:val="000000"/>
+                <w:sz w:val="21"/>
+                <w:szCs w:val="21"/>
+                <w:lang w:eastAsia="pt-PT"/>
+              </w:rPr>
+            </w:pPr>
+            <w:r>
+              <w:rPr>
+                <w:rFonts w:ascii="Consolas" w:eastAsia="Times New Roman" w:hAnsi="Consolas" w:cs="Times New Roman"/>
+                <w:b w:val="0"/>
+                <w:color w:val="000000"/>
+                <w:sz w:val="21"/>
+                <w:szCs w:val="21"/>
+                <w:lang w:eastAsia="pt-PT"/>
+              </w:rPr>
+              <w:t xml:space="preserve">    </w:t>
+            </w:r>
+            <w:r>
+              <w:rPr>
+                <w:rFonts w:ascii="Consolas" w:eastAsia="Times New Roman" w:hAnsi="Consolas" w:cs="Times New Roman"/>
+                <w:b w:val="0"/>
+                <w:color w:val="0000FF"/>
+                <w:sz w:val="21"/>
+                <w:szCs w:val="21"/>
+                <w:lang w:eastAsia="pt-PT"/>
+              </w:rPr>
+              <w:t>WHERE</w:t>
+            </w:r>
+            <w:r>
+              <w:rPr>
+                <w:rFonts w:ascii="Consolas" w:eastAsia="Times New Roman" w:hAnsi="Consolas" w:cs="Times New Roman"/>
+                <w:b w:val="0"/>
+                <w:color w:val="000000"/>
+                <w:sz w:val="21"/>
+                <w:szCs w:val="21"/>
+                <w:lang w:eastAsia="pt-PT"/>
+              </w:rPr>
+              <w:t xml:space="preserve"> query @@ </w:t>
+            </w:r>
+            <w:proofErr w:type="spellStart"/>
+            <w:r>
+              <w:rPr>
+                <w:rFonts w:ascii="Consolas" w:eastAsia="Times New Roman" w:hAnsi="Consolas" w:cs="Times New Roman"/>
+                <w:b w:val="0"/>
+                <w:color w:val="000000"/>
+                <w:sz w:val="21"/>
+                <w:szCs w:val="21"/>
+                <w:lang w:eastAsia="pt-PT"/>
+              </w:rPr>
+              <w:t>textsearch</w:t>
+            </w:r>
+            <w:proofErr w:type="spellEnd"/>
+            <w:r>
+              <w:rPr>
+                <w:rFonts w:ascii="Consolas" w:eastAsia="Times New Roman" w:hAnsi="Consolas" w:cs="Times New Roman"/>
+                <w:b w:val="0"/>
+                <w:color w:val="000000"/>
+                <w:sz w:val="21"/>
+                <w:szCs w:val="21"/>
+                <w:lang w:eastAsia="pt-PT"/>
+              </w:rPr>
+              <w:t xml:space="preserve">\\ </w:t>
+            </w:r>
+            <w:r>
+              <w:rPr>
+                <w:rFonts w:ascii="Consolas" w:eastAsia="Times New Roman" w:hAnsi="Consolas" w:cs="Times New Roman"/>
+                <w:b w:val="0"/>
+                <w:color w:val="0000FF"/>
+                <w:sz w:val="21"/>
+                <w:szCs w:val="21"/>
+                <w:lang w:eastAsia="pt-PT"/>
+              </w:rPr>
+              <w:t>ORDER BY</w:t>
+            </w:r>
+            <w:r>
+              <w:rPr>
+                <w:rFonts w:ascii="Consolas" w:eastAsia="Times New Roman" w:hAnsi="Consolas" w:cs="Times New Roman"/>
+                <w:b w:val="0"/>
+                <w:color w:val="000000"/>
+                <w:sz w:val="21"/>
+                <w:szCs w:val="21"/>
+                <w:lang w:eastAsia="pt-PT"/>
+              </w:rPr>
+              <w:t xml:space="preserve"> </w:t>
+            </w:r>
+            <w:r>
+              <w:rPr>
+                <w:rFonts w:ascii="Consolas" w:eastAsia="Times New Roman" w:hAnsi="Consolas" w:cs="Times New Roman"/>
+                <w:b w:val="0"/>
+                <w:color w:val="795E26"/>
+                <w:sz w:val="21"/>
+                <w:szCs w:val="21"/>
+                <w:lang w:eastAsia="pt-PT"/>
+              </w:rPr>
+              <w:t>rank</w:t>
+            </w:r>
+            <w:r>
+              <w:rPr>
+                <w:rFonts w:ascii="Consolas" w:eastAsia="Times New Roman" w:hAnsi="Consolas" w:cs="Times New Roman"/>
+                <w:b w:val="0"/>
+                <w:color w:val="000000"/>
+                <w:sz w:val="21"/>
+                <w:szCs w:val="21"/>
+                <w:lang w:eastAsia="pt-PT"/>
+              </w:rPr>
+              <w:t xml:space="preserve"> </w:t>
+            </w:r>
+            <w:r>
+              <w:rPr>
+                <w:rFonts w:ascii="Consolas" w:eastAsia="Times New Roman" w:hAnsi="Consolas" w:cs="Times New Roman"/>
+                <w:b w:val="0"/>
+                <w:color w:val="0000FF"/>
+                <w:sz w:val="21"/>
+                <w:szCs w:val="21"/>
+                <w:lang w:eastAsia="pt-PT"/>
+              </w:rPr>
+              <w:t>DESC</w:t>
+            </w:r>
+            <w:r>
+              <w:rPr>
+                <w:rFonts w:ascii="Consolas" w:eastAsia="Times New Roman" w:hAnsi="Consolas" w:cs="Times New Roman"/>
+                <w:b w:val="0"/>
+                <w:color w:val="000000"/>
+                <w:sz w:val="21"/>
+                <w:szCs w:val="21"/>
+                <w:lang w:eastAsia="pt-PT"/>
+              </w:rPr>
+              <w:t>;</w:t>
+            </w:r>
           </w:p>
         </w:tc>
       </w:tr>
@@ -911,18 +2419,454 @@
     <w:p>
       <w:pPr>
         <w:ind w:firstLine="708"/>
+        <w:rPr>
+          <w:u w:val="single"/>
+        </w:rPr>
       </w:pPr>
       <w:r>
         <w:rPr>
           <w:u w:val="single"/>
         </w:rPr>
+        <w:t>M05 Users</w:t>
+      </w:r>
+    </w:p>
+    <w:tbl>
+      <w:tblPr>
+        <w:tblStyle w:val="TabelaSimples1"/>
+        <w:tblW w:w="0" w:type="auto"/>
+        <w:tblInd w:w="1080" w:type="dxa"/>
+        <w:tblLook w:val="04A0" w:firstRow="1" w:lastRow="0" w:firstColumn="1" w:lastColumn="0" w:noHBand="0" w:noVBand="1"/>
+      </w:tblPr>
+      <w:tblGrid>
+        <w:gridCol w:w="3707"/>
+        <w:gridCol w:w="3707"/>
+      </w:tblGrid>
+      <w:tr>
+        <w:trPr>
+          <w:cnfStyle w:val="100000000000" w:firstRow="1" w:lastRow="0" w:firstColumn="0" w:lastColumn="0" w:oddVBand="0" w:evenVBand="0" w:oddHBand="0" w:evenHBand="0" w:firstRowFirstColumn="0" w:firstRowLastColumn="0" w:lastRowFirstColumn="0" w:lastRowLastColumn="0"/>
+        </w:trPr>
+        <w:tc>
+          <w:tcPr>
+            <w:cnfStyle w:val="001000000000" w:firstRow="0" w:lastRow="0" w:firstColumn="1" w:lastColumn="0" w:oddVBand="0" w:evenVBand="0" w:oddHBand="0" w:evenHBand="0" w:firstRowFirstColumn="0" w:firstRowLastColumn="0" w:lastRowFirstColumn="0" w:lastRowLastColumn="0"/>
+            <w:tcW w:w="3707" w:type="dxa"/>
+          </w:tcPr>
+          <w:p>
+            <w:pPr>
+              <w:pStyle w:val="PargrafodaLista"/>
+              <w:ind w:left="0"/>
+            </w:pPr>
+            <w:r>
+              <w:t>SQL</w:t>
+            </w:r>
+            <w:r>
+              <w:t>5</w:t>
+            </w:r>
+            <w:r>
+              <w:t>0</w:t>
+            </w:r>
+            <w:r>
+              <w:t>1</w:t>
+            </w:r>
+          </w:p>
+        </w:tc>
+        <w:tc>
+          <w:tcPr>
+            <w:tcW w:w="3707" w:type="dxa"/>
+          </w:tcPr>
+          <w:p>
+            <w:pPr>
+              <w:pStyle w:val="PargrafodaLista"/>
+              <w:ind w:left="0"/>
+              <w:cnfStyle w:val="100000000000" w:firstRow="1" w:lastRow="0" w:firstColumn="0" w:lastColumn="0" w:oddVBand="0" w:evenVBand="0" w:oddHBand="0" w:evenHBand="0" w:firstRowFirstColumn="0" w:firstRowLastColumn="0" w:lastRowFirstColumn="0" w:lastRowLastColumn="0"/>
+              <w:rPr>
+                <w:b w:val="0"/>
+              </w:rPr>
+            </w:pPr>
+            <w:r>
+              <w:rPr>
+                <w:b w:val="0"/>
+              </w:rPr>
+              <w:t xml:space="preserve">Retrieve user's current </w:t>
+            </w:r>
+            <w:r>
+              <w:rPr>
+                <w:b w:val="0"/>
+              </w:rPr>
+              <w:t>projects</w:t>
+            </w:r>
+          </w:p>
+        </w:tc>
+      </w:tr>
+      <w:tr>
+        <w:trPr>
+          <w:cnfStyle w:val="000000100000" w:firstRow="0" w:lastRow="0" w:firstColumn="0" w:lastColumn="0" w:oddVBand="0" w:evenVBand="0" w:oddHBand="1" w:evenHBand="0" w:firstRowFirstColumn="0" w:firstRowLastColumn="0" w:lastRowFirstColumn="0" w:lastRowLastColumn="0"/>
+        </w:trPr>
+        <w:tc>
+          <w:tcPr>
+            <w:cnfStyle w:val="001000000000" w:firstRow="0" w:lastRow="0" w:firstColumn="1" w:lastColumn="0" w:oddVBand="0" w:evenVBand="0" w:oddHBand="0" w:evenHBand="0" w:firstRowFirstColumn="0" w:firstRowLastColumn="0" w:lastRowFirstColumn="0" w:lastRowLastColumn="0"/>
+            <w:tcW w:w="3707" w:type="dxa"/>
+          </w:tcPr>
+          <w:p>
+            <w:pPr>
+              <w:pStyle w:val="PargrafodaLista"/>
+              <w:ind w:left="0"/>
+            </w:pPr>
+            <w:r>
+              <w:t>Web resource</w:t>
+            </w:r>
+          </w:p>
+        </w:tc>
+        <w:tc>
+          <w:tcPr>
+            <w:tcW w:w="3707" w:type="dxa"/>
+          </w:tcPr>
+          <w:p>
+            <w:pPr>
+              <w:pStyle w:val="PargrafodaLista"/>
+              <w:ind w:left="0"/>
+              <w:cnfStyle w:val="000000100000" w:firstRow="0" w:lastRow="0" w:firstColumn="0" w:lastColumn="0" w:oddVBand="0" w:evenVBand="0" w:oddHBand="1" w:evenHBand="0" w:firstRowFirstColumn="0" w:firstRowLastColumn="0" w:lastRowFirstColumn="0" w:lastRowLastColumn="0"/>
+            </w:pPr>
+            <w:r>
+              <w:t>R503</w:t>
+            </w:r>
+          </w:p>
+        </w:tc>
+      </w:tr>
+      <w:tr>
+        <w:tc>
+          <w:tcPr>
+            <w:cnfStyle w:val="001000000000" w:firstRow="0" w:lastRow="0" w:firstColumn="1" w:lastColumn="0" w:oddVBand="0" w:evenVBand="0" w:oddHBand="0" w:evenHBand="0" w:firstRowFirstColumn="0" w:firstRowLastColumn="0" w:lastRowFirstColumn="0" w:lastRowLastColumn="0"/>
+            <w:tcW w:w="7414" w:type="dxa"/>
+            <w:gridSpan w:val="2"/>
+          </w:tcPr>
+          <w:p>
+            <w:pPr>
+              <w:shd w:val="clear" w:color="auto" w:fill="FFFFFF"/>
+              <w:spacing w:line="285" w:lineRule="atLeast"/>
+              <w:rPr>
+                <w:rFonts w:ascii="Consolas" w:eastAsia="Times New Roman" w:hAnsi="Consolas" w:cs="Times New Roman"/>
+                <w:b w:val="0"/>
+                <w:color w:val="000000"/>
+                <w:sz w:val="21"/>
+                <w:szCs w:val="21"/>
+                <w:lang w:eastAsia="pt-PT"/>
+              </w:rPr>
+            </w:pPr>
+            <w:r>
+              <w:rPr>
+                <w:rFonts w:ascii="Consolas" w:eastAsia="Times New Roman" w:hAnsi="Consolas" w:cs="Times New Roman"/>
+                <w:b w:val="0"/>
+                <w:color w:val="0000FF"/>
+                <w:sz w:val="21"/>
+                <w:szCs w:val="21"/>
+                <w:lang w:eastAsia="pt-PT"/>
+              </w:rPr>
+              <w:t>SELECT</w:t>
+            </w:r>
+            <w:r>
+              <w:rPr>
+                <w:rFonts w:ascii="Consolas" w:eastAsia="Times New Roman" w:hAnsi="Consolas" w:cs="Times New Roman"/>
+                <w:b w:val="0"/>
+                <w:color w:val="000000"/>
+                <w:sz w:val="21"/>
+                <w:szCs w:val="21"/>
+                <w:lang w:eastAsia="pt-PT"/>
+              </w:rPr>
+              <w:t xml:space="preserve"> username, </w:t>
+            </w:r>
+            <w:proofErr w:type="spellStart"/>
+            <w:r>
+              <w:rPr>
+                <w:rFonts w:ascii="Consolas" w:eastAsia="Times New Roman" w:hAnsi="Consolas" w:cs="Times New Roman"/>
+                <w:b w:val="0"/>
+                <w:color w:val="000000"/>
+                <w:sz w:val="21"/>
+                <w:szCs w:val="21"/>
+                <w:lang w:eastAsia="pt-PT"/>
+              </w:rPr>
+              <w:t>full_name</w:t>
+            </w:r>
+            <w:proofErr w:type="spellEnd"/>
+            <w:r>
+              <w:rPr>
+                <w:rFonts w:ascii="Consolas" w:eastAsia="Times New Roman" w:hAnsi="Consolas" w:cs="Times New Roman"/>
+                <w:b w:val="0"/>
+                <w:color w:val="000000"/>
+                <w:sz w:val="21"/>
+                <w:szCs w:val="21"/>
+                <w:lang w:eastAsia="pt-PT"/>
+              </w:rPr>
+              <w:t xml:space="preserve">, </w:t>
+            </w:r>
+            <w:proofErr w:type="spellStart"/>
+            <w:r>
+              <w:rPr>
+                <w:rFonts w:ascii="Consolas" w:eastAsia="Times New Roman" w:hAnsi="Consolas" w:cs="Times New Roman"/>
+                <w:b w:val="0"/>
+                <w:color w:val="000000"/>
+                <w:sz w:val="21"/>
+                <w:szCs w:val="21"/>
+                <w:lang w:eastAsia="pt-PT"/>
+              </w:rPr>
+              <w:t>e_mail</w:t>
+            </w:r>
+            <w:proofErr w:type="spellEnd"/>
+            <w:r>
+              <w:rPr>
+                <w:rFonts w:ascii="Consolas" w:eastAsia="Times New Roman" w:hAnsi="Consolas" w:cs="Times New Roman"/>
+                <w:b w:val="0"/>
+                <w:color w:val="000000"/>
+                <w:sz w:val="21"/>
+                <w:szCs w:val="21"/>
+                <w:lang w:eastAsia="pt-PT"/>
+              </w:rPr>
+              <w:t xml:space="preserve"> </w:t>
+            </w:r>
+            <w:r>
+              <w:rPr>
+                <w:rFonts w:ascii="Consolas" w:eastAsia="Times New Roman" w:hAnsi="Consolas" w:cs="Times New Roman"/>
+                <w:b w:val="0"/>
+                <w:color w:val="0000FF"/>
+                <w:sz w:val="21"/>
+                <w:szCs w:val="21"/>
+                <w:lang w:eastAsia="pt-PT"/>
+              </w:rPr>
+              <w:t>FROM</w:t>
+            </w:r>
+            <w:r>
+              <w:rPr>
+                <w:rFonts w:ascii="Consolas" w:eastAsia="Times New Roman" w:hAnsi="Consolas" w:cs="Times New Roman"/>
+                <w:b w:val="0"/>
+                <w:color w:val="000000"/>
+                <w:sz w:val="21"/>
+                <w:szCs w:val="21"/>
+                <w:lang w:eastAsia="pt-PT"/>
+              </w:rPr>
+              <w:t xml:space="preserve"> User</w:t>
+            </w:r>
+          </w:p>
+          <w:p>
+            <w:pPr>
+              <w:shd w:val="clear" w:color="auto" w:fill="FFFFFF"/>
+              <w:spacing w:line="285" w:lineRule="atLeast"/>
+              <w:rPr>
+                <w:rFonts w:ascii="Consolas" w:eastAsia="Times New Roman" w:hAnsi="Consolas" w:cs="Times New Roman"/>
+                <w:b w:val="0"/>
+                <w:color w:val="000000"/>
+                <w:sz w:val="21"/>
+                <w:szCs w:val="21"/>
+                <w:lang w:eastAsia="pt-PT"/>
+              </w:rPr>
+            </w:pPr>
+            <w:r>
+              <w:rPr>
+                <w:rFonts w:ascii="Consolas" w:eastAsia="Times New Roman" w:hAnsi="Consolas" w:cs="Times New Roman"/>
+                <w:b w:val="0"/>
+                <w:color w:val="000000"/>
+                <w:sz w:val="21"/>
+                <w:szCs w:val="21"/>
+                <w:lang w:eastAsia="pt-PT"/>
+              </w:rPr>
+              <w:t xml:space="preserve">  </w:t>
+            </w:r>
+            <w:r>
+              <w:rPr>
+                <w:rFonts w:ascii="Consolas" w:eastAsia="Times New Roman" w:hAnsi="Consolas" w:cs="Times New Roman"/>
+                <w:b w:val="0"/>
+                <w:color w:val="0000FF"/>
+                <w:sz w:val="21"/>
+                <w:szCs w:val="21"/>
+                <w:lang w:eastAsia="pt-PT"/>
+              </w:rPr>
+              <w:t>WHERE</w:t>
+            </w:r>
+            <w:r>
+              <w:rPr>
+                <w:rFonts w:ascii="Consolas" w:eastAsia="Times New Roman" w:hAnsi="Consolas" w:cs="Times New Roman"/>
+                <w:b w:val="0"/>
+                <w:color w:val="000000"/>
+                <w:sz w:val="21"/>
+                <w:szCs w:val="21"/>
+                <w:lang w:eastAsia="pt-PT"/>
+              </w:rPr>
+              <w:t xml:space="preserve"> username </w:t>
+            </w:r>
+            <w:r>
+              <w:rPr>
+                <w:rFonts w:ascii="Consolas" w:eastAsia="Times New Roman" w:hAnsi="Consolas" w:cs="Times New Roman"/>
+                <w:b w:val="0"/>
+                <w:color w:val="0000FF"/>
+                <w:sz w:val="21"/>
+                <w:szCs w:val="21"/>
+                <w:lang w:eastAsia="pt-PT"/>
+              </w:rPr>
+              <w:t>LIKE</w:t>
+            </w:r>
+            <w:r>
+              <w:rPr>
+                <w:rFonts w:ascii="Consolas" w:eastAsia="Times New Roman" w:hAnsi="Consolas" w:cs="Times New Roman"/>
+                <w:b w:val="0"/>
+                <w:color w:val="000000"/>
+                <w:sz w:val="21"/>
+                <w:szCs w:val="21"/>
+                <w:lang w:eastAsia="pt-PT"/>
+              </w:rPr>
+              <w:t xml:space="preserve"> %$search% </w:t>
+            </w:r>
+            <w:r>
+              <w:rPr>
+                <w:rFonts w:ascii="Consolas" w:eastAsia="Times New Roman" w:hAnsi="Consolas" w:cs="Times New Roman"/>
+                <w:b w:val="0"/>
+                <w:color w:val="0000FF"/>
+                <w:sz w:val="21"/>
+                <w:szCs w:val="21"/>
+                <w:lang w:eastAsia="pt-PT"/>
+              </w:rPr>
+              <w:t>OR</w:t>
+            </w:r>
+            <w:r>
+              <w:rPr>
+                <w:rFonts w:ascii="Consolas" w:eastAsia="Times New Roman" w:hAnsi="Consolas" w:cs="Times New Roman"/>
+                <w:b w:val="0"/>
+                <w:color w:val="000000"/>
+                <w:sz w:val="21"/>
+                <w:szCs w:val="21"/>
+                <w:lang w:eastAsia="pt-PT"/>
+              </w:rPr>
+              <w:t xml:space="preserve"> </w:t>
+            </w:r>
+            <w:proofErr w:type="spellStart"/>
+            <w:r>
+              <w:rPr>
+                <w:rFonts w:ascii="Consolas" w:eastAsia="Times New Roman" w:hAnsi="Consolas" w:cs="Times New Roman"/>
+                <w:b w:val="0"/>
+                <w:color w:val="000000"/>
+                <w:sz w:val="21"/>
+                <w:szCs w:val="21"/>
+                <w:lang w:eastAsia="pt-PT"/>
+              </w:rPr>
+              <w:t>full_name</w:t>
+            </w:r>
+            <w:proofErr w:type="spellEnd"/>
+            <w:r>
+              <w:rPr>
+                <w:rFonts w:ascii="Consolas" w:eastAsia="Times New Roman" w:hAnsi="Consolas" w:cs="Times New Roman"/>
+                <w:b w:val="0"/>
+                <w:color w:val="000000"/>
+                <w:sz w:val="21"/>
+                <w:szCs w:val="21"/>
+                <w:lang w:eastAsia="pt-PT"/>
+              </w:rPr>
+              <w:t xml:space="preserve"> </w:t>
+            </w:r>
+            <w:r>
+              <w:rPr>
+                <w:rFonts w:ascii="Consolas" w:eastAsia="Times New Roman" w:hAnsi="Consolas" w:cs="Times New Roman"/>
+                <w:b w:val="0"/>
+                <w:color w:val="0000FF"/>
+                <w:sz w:val="21"/>
+                <w:szCs w:val="21"/>
+                <w:lang w:eastAsia="pt-PT"/>
+              </w:rPr>
+              <w:t>LIKE</w:t>
+            </w:r>
+            <w:r>
+              <w:rPr>
+                <w:rFonts w:ascii="Consolas" w:eastAsia="Times New Roman" w:hAnsi="Consolas" w:cs="Times New Roman"/>
+                <w:b w:val="0"/>
+                <w:color w:val="000000"/>
+                <w:sz w:val="21"/>
+                <w:szCs w:val="21"/>
+                <w:lang w:eastAsia="pt-PT"/>
+              </w:rPr>
+              <w:t xml:space="preserve"> %$search%;</w:t>
+            </w:r>
+          </w:p>
+          <w:p>
+            <w:pPr>
+              <w:shd w:val="clear" w:color="auto" w:fill="FFFFFF"/>
+              <w:spacing w:line="285" w:lineRule="atLeast"/>
+              <w:rPr>
+                <w:rFonts w:ascii="Consolas" w:eastAsia="Times New Roman" w:hAnsi="Consolas" w:cs="Times New Roman"/>
+                <w:color w:val="000000"/>
+                <w:sz w:val="21"/>
+                <w:szCs w:val="21"/>
+                <w:lang w:val="pt-PT" w:eastAsia="pt-PT"/>
+              </w:rPr>
+            </w:pPr>
+            <w:r>
+              <w:rPr>
+                <w:rFonts w:ascii="Consolas" w:eastAsia="Times New Roman" w:hAnsi="Consolas" w:cs="Times New Roman"/>
+                <w:b w:val="0"/>
+                <w:color w:val="0000FF"/>
+                <w:sz w:val="21"/>
+                <w:szCs w:val="21"/>
+                <w:lang w:val="pt-PT" w:eastAsia="pt-PT"/>
+              </w:rPr>
+              <w:t>ORDER BY</w:t>
+            </w:r>
+            <w:r>
+              <w:rPr>
+                <w:rFonts w:ascii="Consolas" w:eastAsia="Times New Roman" w:hAnsi="Consolas" w:cs="Times New Roman"/>
+                <w:b w:val="0"/>
+                <w:color w:val="000000"/>
+                <w:sz w:val="21"/>
+                <w:szCs w:val="21"/>
+                <w:lang w:val="pt-PT" w:eastAsia="pt-PT"/>
+              </w:rPr>
+              <w:t xml:space="preserve"> </w:t>
+            </w:r>
+            <w:proofErr w:type="spellStart"/>
+            <w:r>
+              <w:rPr>
+                <w:rFonts w:ascii="Consolas" w:eastAsia="Times New Roman" w:hAnsi="Consolas" w:cs="Times New Roman"/>
+                <w:b w:val="0"/>
+                <w:color w:val="000000"/>
+                <w:sz w:val="21"/>
+                <w:szCs w:val="21"/>
+                <w:lang w:val="pt-PT" w:eastAsia="pt-PT"/>
+              </w:rPr>
+              <w:t>username</w:t>
+            </w:r>
+            <w:proofErr w:type="spellEnd"/>
+            <w:r>
+              <w:rPr>
+                <w:rFonts w:ascii="Consolas" w:eastAsia="Times New Roman" w:hAnsi="Consolas" w:cs="Times New Roman"/>
+                <w:b w:val="0"/>
+                <w:color w:val="000000"/>
+                <w:sz w:val="21"/>
+                <w:szCs w:val="21"/>
+                <w:lang w:val="pt-PT" w:eastAsia="pt-PT"/>
+              </w:rPr>
+              <w:t>;</w:t>
+            </w:r>
+          </w:p>
+        </w:tc>
+      </w:tr>
+    </w:tbl>
+    <w:p>
+      <w:pPr>
+        <w:rPr>
+          <w:u w:val="single"/>
+        </w:rPr>
+      </w:pPr>
+    </w:p>
+    <w:p>
+      <w:pPr>
+        <w:ind w:firstLine="708"/>
+      </w:pPr>
+      <w:r>
+        <w:rPr>
+          <w:u w:val="single"/>
+        </w:rPr>
+        <w:lastRenderedPageBreak/>
         <w:t>M0</w:t>
       </w:r>
       <w:r>
         <w:rPr>
           <w:u w:val="single"/>
         </w:rPr>
-        <w:t>5</w:t>
+        <w:t>6</w:t>
       </w:r>
       <w:r>
         <w:rPr>
@@ -962,11 +2906,12 @@
               <w:pStyle w:val="PargrafodaLista"/>
               <w:ind w:left="0"/>
             </w:pPr>
+            <w:bookmarkStart w:id="1" w:name="_Hlk512073360"/>
             <w:r>
               <w:t>SQL</w:t>
             </w:r>
             <w:r>
-              <w:t>5</w:t>
+              <w:t>6</w:t>
             </w:r>
             <w:r>
               <w:t>0</w:t>
@@ -1059,53 +3004,334 @@
                 <w:color w:val="000000"/>
                 <w:sz w:val="21"/>
                 <w:szCs w:val="21"/>
-                <w:lang w:val="pt-PT" w:eastAsia="pt-PT"/>
-              </w:rPr>
-            </w:pPr>
+                <w:lang w:eastAsia="pt-PT"/>
+              </w:rPr>
+            </w:pPr>
+            <w:r>
+              <w:rPr>
+                <w:rFonts w:ascii="Consolas" w:eastAsia="Times New Roman" w:hAnsi="Consolas" w:cs="Times New Roman"/>
+                <w:b w:val="0"/>
+                <w:color w:val="0000FF"/>
+                <w:sz w:val="21"/>
+                <w:szCs w:val="21"/>
+                <w:lang w:eastAsia="pt-PT"/>
+              </w:rPr>
+              <w:t>SELECT</w:t>
+            </w:r>
+            <w:r>
+              <w:rPr>
+                <w:rFonts w:ascii="Consolas" w:eastAsia="Times New Roman" w:hAnsi="Consolas" w:cs="Times New Roman"/>
+                <w:b w:val="0"/>
+                <w:color w:val="000000"/>
+                <w:sz w:val="21"/>
+                <w:szCs w:val="21"/>
+                <w:lang w:eastAsia="pt-PT"/>
+              </w:rPr>
+              <w:t xml:space="preserve"> * </w:t>
+            </w:r>
+          </w:p>
+          <w:p>
+            <w:pPr>
+              <w:shd w:val="clear" w:color="auto" w:fill="FFFFFF"/>
+              <w:spacing w:line="285" w:lineRule="atLeast"/>
+              <w:rPr>
+                <w:rFonts w:ascii="Consolas" w:eastAsia="Times New Roman" w:hAnsi="Consolas" w:cs="Times New Roman"/>
+                <w:b w:val="0"/>
+                <w:color w:val="000000"/>
+                <w:sz w:val="21"/>
+                <w:szCs w:val="21"/>
+                <w:lang w:eastAsia="pt-PT"/>
+              </w:rPr>
+            </w:pPr>
+            <w:r>
+              <w:rPr>
+                <w:rFonts w:ascii="Consolas" w:eastAsia="Times New Roman" w:hAnsi="Consolas" w:cs="Times New Roman"/>
+                <w:b w:val="0"/>
+                <w:color w:val="000000"/>
+                <w:sz w:val="21"/>
+                <w:szCs w:val="21"/>
+                <w:lang w:eastAsia="pt-PT"/>
+              </w:rPr>
+              <w:t xml:space="preserve">    </w:t>
+            </w:r>
+            <w:r>
+              <w:rPr>
+                <w:rFonts w:ascii="Consolas" w:eastAsia="Times New Roman" w:hAnsi="Consolas" w:cs="Times New Roman"/>
+                <w:b w:val="0"/>
+                <w:color w:val="0000FF"/>
+                <w:sz w:val="21"/>
+                <w:szCs w:val="21"/>
+                <w:lang w:eastAsia="pt-PT"/>
+              </w:rPr>
+              <w:t>FROM</w:t>
+            </w:r>
+            <w:r>
+              <w:rPr>
+                <w:rFonts w:ascii="Consolas" w:eastAsia="Times New Roman" w:hAnsi="Consolas" w:cs="Times New Roman"/>
+                <w:b w:val="0"/>
+                <w:color w:val="000000"/>
+                <w:sz w:val="21"/>
+                <w:szCs w:val="21"/>
+                <w:lang w:eastAsia="pt-PT"/>
+              </w:rPr>
+              <w:t xml:space="preserve"> Project</w:t>
+            </w:r>
+          </w:p>
+          <w:p>
+            <w:pPr>
+              <w:shd w:val="clear" w:color="auto" w:fill="FFFFFF"/>
+              <w:spacing w:line="285" w:lineRule="atLeast"/>
+              <w:rPr>
+                <w:rFonts w:ascii="Consolas" w:eastAsia="Times New Roman" w:hAnsi="Consolas" w:cs="Times New Roman"/>
+                <w:b w:val="0"/>
+                <w:color w:val="000000"/>
+                <w:sz w:val="21"/>
+                <w:szCs w:val="21"/>
+                <w:lang w:eastAsia="pt-PT"/>
+              </w:rPr>
+            </w:pPr>
+            <w:r>
+              <w:rPr>
+                <w:rFonts w:ascii="Consolas" w:eastAsia="Times New Roman" w:hAnsi="Consolas" w:cs="Times New Roman"/>
+                <w:b w:val="0"/>
+                <w:color w:val="000000"/>
+                <w:sz w:val="21"/>
+                <w:szCs w:val="21"/>
+                <w:lang w:eastAsia="pt-PT"/>
+              </w:rPr>
+              <w:t xml:space="preserve">    </w:t>
+            </w:r>
+            <w:r>
+              <w:rPr>
+                <w:rFonts w:ascii="Consolas" w:eastAsia="Times New Roman" w:hAnsi="Consolas" w:cs="Times New Roman"/>
+                <w:b w:val="0"/>
+                <w:color w:val="0000FF"/>
+                <w:sz w:val="21"/>
+                <w:szCs w:val="21"/>
+                <w:lang w:eastAsia="pt-PT"/>
+              </w:rPr>
+              <w:t>INNER JOIN</w:t>
+            </w:r>
+            <w:r>
+              <w:rPr>
+                <w:rFonts w:ascii="Consolas" w:eastAsia="Times New Roman" w:hAnsi="Consolas" w:cs="Times New Roman"/>
+                <w:b w:val="0"/>
+                <w:color w:val="000000"/>
+                <w:sz w:val="21"/>
+                <w:szCs w:val="21"/>
+                <w:lang w:eastAsia="pt-PT"/>
+              </w:rPr>
+              <w:t xml:space="preserve"> </w:t>
+            </w:r>
+            <w:proofErr w:type="spellStart"/>
+            <w:r>
+              <w:rPr>
+                <w:rFonts w:ascii="Consolas" w:eastAsia="Times New Roman" w:hAnsi="Consolas" w:cs="Times New Roman"/>
+                <w:b w:val="0"/>
+                <w:color w:val="000000"/>
+                <w:sz w:val="21"/>
+                <w:szCs w:val="21"/>
+                <w:lang w:eastAsia="pt-PT"/>
+              </w:rPr>
+              <w:t>Project_team</w:t>
+            </w:r>
+            <w:proofErr w:type="spellEnd"/>
+            <w:r>
+              <w:rPr>
+                <w:rFonts w:ascii="Consolas" w:eastAsia="Times New Roman" w:hAnsi="Consolas" w:cs="Times New Roman"/>
+                <w:b w:val="0"/>
+                <w:color w:val="000000"/>
+                <w:sz w:val="21"/>
+                <w:szCs w:val="21"/>
+                <w:lang w:eastAsia="pt-PT"/>
+              </w:rPr>
+              <w:t xml:space="preserve"> </w:t>
+            </w:r>
+            <w:r>
+              <w:rPr>
+                <w:rFonts w:ascii="Consolas" w:eastAsia="Times New Roman" w:hAnsi="Consolas" w:cs="Times New Roman"/>
+                <w:b w:val="0"/>
+                <w:color w:val="0000FF"/>
+                <w:sz w:val="21"/>
+                <w:szCs w:val="21"/>
+                <w:lang w:eastAsia="pt-PT"/>
+              </w:rPr>
+              <w:t>ON</w:t>
+            </w:r>
+            <w:r>
+              <w:rPr>
+                <w:rFonts w:ascii="Consolas" w:eastAsia="Times New Roman" w:hAnsi="Consolas" w:cs="Times New Roman"/>
+                <w:b w:val="0"/>
+                <w:color w:val="000000"/>
+                <w:sz w:val="21"/>
+                <w:szCs w:val="21"/>
+                <w:lang w:eastAsia="pt-PT"/>
+              </w:rPr>
+              <w:t xml:space="preserve"> Project.id=</w:t>
+            </w:r>
+            <w:proofErr w:type="spellStart"/>
+            <w:r>
+              <w:rPr>
+                <w:rFonts w:ascii="Consolas" w:eastAsia="Times New Roman" w:hAnsi="Consolas" w:cs="Times New Roman"/>
+                <w:b w:val="0"/>
+                <w:color w:val="000000"/>
+                <w:sz w:val="21"/>
+                <w:szCs w:val="21"/>
+                <w:lang w:eastAsia="pt-PT"/>
+              </w:rPr>
+              <w:t>Project_team.id_project</w:t>
+            </w:r>
+            <w:proofErr w:type="spellEnd"/>
+          </w:p>
+          <w:p>
+            <w:pPr>
+              <w:shd w:val="clear" w:color="auto" w:fill="FFFFFF"/>
+              <w:spacing w:line="285" w:lineRule="atLeast"/>
+              <w:rPr>
+                <w:rFonts w:ascii="Consolas" w:eastAsia="Times New Roman" w:hAnsi="Consolas" w:cs="Times New Roman"/>
+                <w:color w:val="000000"/>
+                <w:sz w:val="21"/>
+                <w:szCs w:val="21"/>
+                <w:lang w:eastAsia="pt-PT"/>
+              </w:rPr>
+            </w:pPr>
+            <w:r>
+              <w:rPr>
+                <w:rFonts w:ascii="Consolas" w:eastAsia="Times New Roman" w:hAnsi="Consolas" w:cs="Times New Roman"/>
+                <w:b w:val="0"/>
+                <w:color w:val="000000"/>
+                <w:sz w:val="21"/>
+                <w:szCs w:val="21"/>
+                <w:lang w:eastAsia="pt-PT"/>
+              </w:rPr>
+              <w:t xml:space="preserve">    </w:t>
+            </w:r>
+            <w:r>
+              <w:rPr>
+                <w:rFonts w:ascii="Consolas" w:eastAsia="Times New Roman" w:hAnsi="Consolas" w:cs="Times New Roman"/>
+                <w:b w:val="0"/>
+                <w:color w:val="0000FF"/>
+                <w:sz w:val="21"/>
+                <w:szCs w:val="21"/>
+                <w:lang w:eastAsia="pt-PT"/>
+              </w:rPr>
+              <w:t>WHERE</w:t>
+            </w:r>
+            <w:r>
+              <w:rPr>
+                <w:rFonts w:ascii="Consolas" w:eastAsia="Times New Roman" w:hAnsi="Consolas" w:cs="Times New Roman"/>
+                <w:b w:val="0"/>
+                <w:color w:val="000000"/>
+                <w:sz w:val="21"/>
+                <w:szCs w:val="21"/>
+                <w:lang w:eastAsia="pt-PT"/>
+              </w:rPr>
+              <w:t xml:space="preserve"> </w:t>
+            </w:r>
+            <w:proofErr w:type="spellStart"/>
+            <w:r>
+              <w:rPr>
+                <w:rFonts w:ascii="Consolas" w:eastAsia="Times New Roman" w:hAnsi="Consolas" w:cs="Times New Roman"/>
+                <w:b w:val="0"/>
+                <w:color w:val="000000"/>
+                <w:sz w:val="21"/>
+                <w:szCs w:val="21"/>
+                <w:lang w:eastAsia="pt-PT"/>
+              </w:rPr>
+              <w:t>Project.id_coordinator</w:t>
+            </w:r>
+            <w:proofErr w:type="spellEnd"/>
+            <w:r>
+              <w:rPr>
+                <w:rFonts w:ascii="Consolas" w:eastAsia="Times New Roman" w:hAnsi="Consolas" w:cs="Times New Roman"/>
+                <w:b w:val="0"/>
+                <w:color w:val="000000"/>
+                <w:sz w:val="21"/>
+                <w:szCs w:val="21"/>
+                <w:lang w:eastAsia="pt-PT"/>
+              </w:rPr>
+              <w:t xml:space="preserve">=$user </w:t>
+            </w:r>
+            <w:r>
+              <w:rPr>
+                <w:rFonts w:ascii="Consolas" w:eastAsia="Times New Roman" w:hAnsi="Consolas" w:cs="Times New Roman"/>
+                <w:b w:val="0"/>
+                <w:color w:val="0000FF"/>
+                <w:sz w:val="21"/>
+                <w:szCs w:val="21"/>
+                <w:lang w:eastAsia="pt-PT"/>
+              </w:rPr>
+              <w:t>OR</w:t>
+            </w:r>
+            <w:r>
+              <w:rPr>
+                <w:rFonts w:ascii="Consolas" w:eastAsia="Times New Roman" w:hAnsi="Consolas" w:cs="Times New Roman"/>
+                <w:b w:val="0"/>
+                <w:color w:val="000000"/>
+                <w:sz w:val="21"/>
+                <w:szCs w:val="21"/>
+                <w:lang w:eastAsia="pt-PT"/>
+              </w:rPr>
+              <w:t xml:space="preserve"> </w:t>
+            </w:r>
+            <w:proofErr w:type="spellStart"/>
+            <w:r>
+              <w:rPr>
+                <w:rFonts w:ascii="Consolas" w:eastAsia="Times New Roman" w:hAnsi="Consolas" w:cs="Times New Roman"/>
+                <w:b w:val="0"/>
+                <w:color w:val="000000"/>
+                <w:sz w:val="21"/>
+                <w:szCs w:val="21"/>
+                <w:lang w:eastAsia="pt-PT"/>
+              </w:rPr>
+              <w:t>Project_team.id_user</w:t>
+            </w:r>
+            <w:proofErr w:type="spellEnd"/>
+            <w:r>
+              <w:rPr>
+                <w:rFonts w:ascii="Consolas" w:eastAsia="Times New Roman" w:hAnsi="Consolas" w:cs="Times New Roman"/>
+                <w:b w:val="0"/>
+                <w:color w:val="000000"/>
+                <w:sz w:val="21"/>
+                <w:szCs w:val="21"/>
+                <w:lang w:eastAsia="pt-PT"/>
+              </w:rPr>
+              <w:t>=$user</w:t>
+            </w:r>
           </w:p>
         </w:tc>
       </w:tr>
+      <w:bookmarkEnd w:id="1"/>
     </w:tbl>
     <w:p/>
     <w:p>
       <w:pPr>
-        <w:ind w:firstLine="708"/>
+        <w:pStyle w:val="PargrafodaLista"/>
+        <w:numPr>
+          <w:ilvl w:val="0"/>
+          <w:numId w:val="1"/>
+        </w:numPr>
+        <w:rPr>
+          <w:b/>
+        </w:rPr>
       </w:pPr>
       <w:r>
         <w:rPr>
-          <w:u w:val="single"/>
+          <w:b/>
         </w:rPr>
-        <w:t>M0</w:t>
-      </w:r>
-      <w:r>
-        <w:rPr>
-          <w:u w:val="single"/>
-        </w:rPr>
-        <w:t>5</w:t>
-      </w:r>
-      <w:r>
-        <w:rPr>
-          <w:u w:val="single"/>
-        </w:rPr>
-        <w:t xml:space="preserve"> </w:t>
-      </w:r>
-      <w:r>
-        <w:rPr>
-          <w:u w:val="single"/>
-        </w:rPr>
-        <w:t>Project’s boards</w:t>
+        <w:t>Transactions</w:t>
       </w:r>
     </w:p>
     <w:tbl>
       <w:tblPr>
         <w:tblStyle w:val="TabelaSimples1"/>
         <w:tblW w:w="0" w:type="auto"/>
-        <w:tblInd w:w="1080" w:type="dxa"/>
+        <w:tblInd w:w="0" w:type="dxa"/>
         <w:tblLook w:val="04A0" w:firstRow="1" w:lastRow="0" w:firstColumn="1" w:lastColumn="0" w:noHBand="0" w:noVBand="1"/>
       </w:tblPr>
       <w:tblGrid>
-        <w:gridCol w:w="3707"/>
-        <w:gridCol w:w="3707"/>
+        <w:gridCol w:w="1838"/>
+        <w:gridCol w:w="6656"/>
       </w:tblGrid>
       <w:tr>
         <w:trPr>
@@ -1114,35 +3340,20 @@
         <w:tc>
           <w:tcPr>
             <w:cnfStyle w:val="001000000000" w:firstRow="0" w:lastRow="0" w:firstColumn="1" w:lastColumn="0" w:oddVBand="0" w:evenVBand="0" w:oddHBand="0" w:evenHBand="0" w:firstRowFirstColumn="0" w:firstRowLastColumn="0" w:lastRowFirstColumn="0" w:lastRowLastColumn="0"/>
-            <w:tcW w:w="3707" w:type="dxa"/>
-          </w:tcPr>
-          <w:p>
-            <w:pPr>
-              <w:pStyle w:val="PargrafodaLista"/>
-              <w:ind w:left="0"/>
-            </w:pPr>
-            <w:r>
-              <w:t>SQL</w:t>
-            </w:r>
-            <w:r>
-              <w:t>6</w:t>
-            </w:r>
-            <w:r>
-              <w:t>0</w:t>
-            </w:r>
-            <w:r>
-              <w:t>1</w:t>
-            </w:r>
-          </w:p>
-        </w:tc>
-        <w:tc>
-          <w:tcPr>
-            <w:tcW w:w="3707" w:type="dxa"/>
-          </w:tcPr>
-          <w:p>
-            <w:pPr>
-              <w:pStyle w:val="PargrafodaLista"/>
-              <w:ind w:left="0"/>
+            <w:tcW w:w="1838" w:type="dxa"/>
+          </w:tcPr>
+          <w:p>
+            <w:r>
+              <w:t>T01</w:t>
+            </w:r>
+          </w:p>
+        </w:tc>
+        <w:tc>
+          <w:tcPr>
+            <w:tcW w:w="6656" w:type="dxa"/>
+          </w:tcPr>
+          <w:p>
+            <w:pPr>
               <w:cnfStyle w:val="100000000000" w:firstRow="1" w:lastRow="0" w:firstColumn="0" w:lastColumn="0" w:oddVBand="0" w:evenVBand="0" w:oddHBand="0" w:evenHBand="0" w:firstRowFirstColumn="0" w:firstRowLastColumn="0" w:lastRowFirstColumn="0" w:lastRowLastColumn="0"/>
               <w:rPr>
                 <w:b w:val="0"/>
@@ -1152,25 +3363,7 @@
               <w:rPr>
                 <w:b w:val="0"/>
               </w:rPr>
-              <w:t xml:space="preserve">Retrieve </w:t>
-            </w:r>
-            <w:r>
-              <w:rPr>
-                <w:b w:val="0"/>
-              </w:rPr>
-              <w:t>project</w:t>
-            </w:r>
-            <w:r>
-              <w:rPr>
-                <w:b w:val="0"/>
-              </w:rPr>
-              <w:t xml:space="preserve">'s current </w:t>
-            </w:r>
-            <w:r>
-              <w:rPr>
-                <w:b w:val="0"/>
-              </w:rPr>
-              <w:t>boards</w:t>
+              <w:t>Update task progress</w:t>
             </w:r>
           </w:p>
         </w:tc>
@@ -1182,36 +3375,24 @@
         <w:tc>
           <w:tcPr>
             <w:cnfStyle w:val="001000000000" w:firstRow="0" w:lastRow="0" w:firstColumn="1" w:lastColumn="0" w:oddVBand="0" w:evenVBand="0" w:oddHBand="0" w:evenHBand="0" w:firstRowFirstColumn="0" w:firstRowLastColumn="0" w:lastRowFirstColumn="0" w:lastRowLastColumn="0"/>
-            <w:tcW w:w="3707" w:type="dxa"/>
-          </w:tcPr>
-          <w:p>
-            <w:pPr>
-              <w:pStyle w:val="PargrafodaLista"/>
-              <w:ind w:left="0"/>
-            </w:pPr>
-            <w:r>
-              <w:t>Web resource</w:t>
-            </w:r>
-          </w:p>
-        </w:tc>
-        <w:tc>
-          <w:tcPr>
-            <w:tcW w:w="3707" w:type="dxa"/>
-          </w:tcPr>
-          <w:p>
-            <w:pPr>
-              <w:pStyle w:val="PargrafodaLista"/>
-              <w:ind w:left="0"/>
+            <w:tcW w:w="1838" w:type="dxa"/>
+          </w:tcPr>
+          <w:p>
+            <w:r>
+              <w:t>Isolation level</w:t>
+            </w:r>
+          </w:p>
+        </w:tc>
+        <w:tc>
+          <w:tcPr>
+            <w:tcW w:w="6656" w:type="dxa"/>
+          </w:tcPr>
+          <w:p>
+            <w:pPr>
               <w:cnfStyle w:val="000000100000" w:firstRow="0" w:lastRow="0" w:firstColumn="0" w:lastColumn="0" w:oddVBand="0" w:evenVBand="0" w:oddHBand="1" w:evenHBand="0" w:firstRowFirstColumn="0" w:firstRowLastColumn="0" w:lastRowFirstColumn="0" w:lastRowLastColumn="0"/>
             </w:pPr>
-            <w:r>
-              <w:t>R</w:t>
-            </w:r>
-            <w:r>
-              <w:t>214</w:t>
-            </w:r>
-            <w:bookmarkStart w:id="0" w:name="_GoBack"/>
-            <w:bookmarkEnd w:id="0"/>
+            <w:bookmarkStart w:id="2" w:name="_GoBack"/>
+            <w:bookmarkEnd w:id="2"/>
           </w:p>
         </w:tc>
       </w:tr>
@@ -1219,28 +3400,463 @@
         <w:tc>
           <w:tcPr>
             <w:cnfStyle w:val="001000000000" w:firstRow="0" w:lastRow="0" w:firstColumn="1" w:lastColumn="0" w:oddVBand="0" w:evenVBand="0" w:oddHBand="0" w:evenHBand="0" w:firstRowFirstColumn="0" w:firstRowLastColumn="0" w:lastRowFirstColumn="0" w:lastRowLastColumn="0"/>
-            <w:tcW w:w="7414" w:type="dxa"/>
+            <w:tcW w:w="1838" w:type="dxa"/>
+          </w:tcPr>
+          <w:p>
+            <w:r>
+              <w:t>Justification</w:t>
+            </w:r>
+          </w:p>
+        </w:tc>
+        <w:tc>
+          <w:tcPr>
+            <w:tcW w:w="6656" w:type="dxa"/>
+          </w:tcPr>
+          <w:p>
+            <w:pPr>
+              <w:cnfStyle w:val="000000000000" w:firstRow="0" w:lastRow="0" w:firstColumn="0" w:lastColumn="0" w:oddVBand="0" w:evenVBand="0" w:oddHBand="0" w:evenHBand="0" w:firstRowFirstColumn="0" w:firstRowLastColumn="0" w:lastRowFirstColumn="0" w:lastRowLastColumn="0"/>
+            </w:pPr>
+            <w:r>
+              <w:t>The task progress must be updated in two different tables, which means that if information is retrieved in the middle of the transaction, the information will not be coherent.</w:t>
+            </w:r>
+          </w:p>
+        </w:tc>
+      </w:tr>
+      <w:tr>
+        <w:trPr>
+          <w:cnfStyle w:val="000000100000" w:firstRow="0" w:lastRow="0" w:firstColumn="0" w:lastColumn="0" w:oddVBand="0" w:evenVBand="0" w:oddHBand="1" w:evenHBand="0" w:firstRowFirstColumn="0" w:firstRowLastColumn="0" w:lastRowFirstColumn="0" w:lastRowLastColumn="0"/>
+        </w:trPr>
+        <w:tc>
+          <w:tcPr>
+            <w:cnfStyle w:val="001000000000" w:firstRow="0" w:lastRow="0" w:firstColumn="1" w:lastColumn="0" w:oddVBand="0" w:evenVBand="0" w:oddHBand="0" w:evenHBand="0" w:firstRowFirstColumn="0" w:firstRowLastColumn="0" w:lastRowFirstColumn="0" w:lastRowLastColumn="0"/>
+            <w:tcW w:w="8494" w:type="dxa"/>
             <w:gridSpan w:val="2"/>
           </w:tcPr>
           <w:p>
             <w:pPr>
-              <w:shd w:val="clear" w:color="auto" w:fill="FFFFFF"/>
-              <w:spacing w:line="285" w:lineRule="atLeast"/>
-              <w:rPr>
-                <w:rFonts w:ascii="Consolas" w:eastAsia="Times New Roman" w:hAnsi="Consolas" w:cs="Times New Roman"/>
-                <w:b w:val="0"/>
-                <w:color w:val="000000"/>
-                <w:sz w:val="21"/>
-                <w:szCs w:val="21"/>
-                <w:lang w:val="pt-PT" w:eastAsia="pt-PT"/>
+              <w:rPr>
+                <w:b w:val="0"/>
               </w:rPr>
             </w:pPr>
           </w:p>
         </w:tc>
       </w:tr>
     </w:tbl>
-    <w:p/>
-    <w:p/>
+    <w:p>
+      <w:pPr>
+        <w:rPr>
+          <w:b/>
+        </w:rPr>
+      </w:pPr>
+    </w:p>
+    <w:tbl>
+      <w:tblPr>
+        <w:tblStyle w:val="TabelaSimples1"/>
+        <w:tblW w:w="0" w:type="auto"/>
+        <w:tblInd w:w="0" w:type="dxa"/>
+        <w:tblLook w:val="04A0" w:firstRow="1" w:lastRow="0" w:firstColumn="1" w:lastColumn="0" w:noHBand="0" w:noVBand="1"/>
+      </w:tblPr>
+      <w:tblGrid>
+        <w:gridCol w:w="1838"/>
+        <w:gridCol w:w="6656"/>
+      </w:tblGrid>
+      <w:tr>
+        <w:trPr>
+          <w:cnfStyle w:val="100000000000" w:firstRow="1" w:lastRow="0" w:firstColumn="0" w:lastColumn="0" w:oddVBand="0" w:evenVBand="0" w:oddHBand="0" w:evenHBand="0" w:firstRowFirstColumn="0" w:firstRowLastColumn="0" w:lastRowFirstColumn="0" w:lastRowLastColumn="0"/>
+        </w:trPr>
+        <w:tc>
+          <w:tcPr>
+            <w:cnfStyle w:val="001000000000" w:firstRow="0" w:lastRow="0" w:firstColumn="1" w:lastColumn="0" w:oddVBand="0" w:evenVBand="0" w:oddHBand="0" w:evenHBand="0" w:firstRowFirstColumn="0" w:firstRowLastColumn="0" w:lastRowFirstColumn="0" w:lastRowLastColumn="0"/>
+            <w:tcW w:w="1838" w:type="dxa"/>
+          </w:tcPr>
+          <w:p>
+            <w:r>
+              <w:t>T0</w:t>
+            </w:r>
+            <w:r>
+              <w:t>2</w:t>
+            </w:r>
+          </w:p>
+        </w:tc>
+        <w:tc>
+          <w:tcPr>
+            <w:tcW w:w="6656" w:type="dxa"/>
+          </w:tcPr>
+          <w:p>
+            <w:pPr>
+              <w:cnfStyle w:val="100000000000" w:firstRow="1" w:lastRow="0" w:firstColumn="0" w:lastColumn="0" w:oddVBand="0" w:evenVBand="0" w:oddHBand="0" w:evenHBand="0" w:firstRowFirstColumn="0" w:firstRowLastColumn="0" w:lastRowFirstColumn="0" w:lastRowLastColumn="0"/>
+              <w:rPr>
+                <w:b w:val="0"/>
+              </w:rPr>
+            </w:pPr>
+            <w:r>
+              <w:rPr>
+                <w:b w:val="0"/>
+              </w:rPr>
+              <w:t>Send message to forum</w:t>
+            </w:r>
+          </w:p>
+        </w:tc>
+      </w:tr>
+      <w:tr>
+        <w:trPr>
+          <w:cnfStyle w:val="000000100000" w:firstRow="0" w:lastRow="0" w:firstColumn="0" w:lastColumn="0" w:oddVBand="0" w:evenVBand="0" w:oddHBand="1" w:evenHBand="0" w:firstRowFirstColumn="0" w:firstRowLastColumn="0" w:lastRowFirstColumn="0" w:lastRowLastColumn="0"/>
+        </w:trPr>
+        <w:tc>
+          <w:tcPr>
+            <w:cnfStyle w:val="001000000000" w:firstRow="0" w:lastRow="0" w:firstColumn="1" w:lastColumn="0" w:oddVBand="0" w:evenVBand="0" w:oddHBand="0" w:evenHBand="0" w:firstRowFirstColumn="0" w:firstRowLastColumn="0" w:lastRowFirstColumn="0" w:lastRowLastColumn="0"/>
+            <w:tcW w:w="1838" w:type="dxa"/>
+          </w:tcPr>
+          <w:p>
+            <w:r>
+              <w:t>Isolation level</w:t>
+            </w:r>
+          </w:p>
+        </w:tc>
+        <w:tc>
+          <w:tcPr>
+            <w:tcW w:w="6656" w:type="dxa"/>
+          </w:tcPr>
+          <w:p>
+            <w:pPr>
+              <w:cnfStyle w:val="000000100000" w:firstRow="0" w:lastRow="0" w:firstColumn="0" w:lastColumn="0" w:oddVBand="0" w:evenVBand="0" w:oddHBand="1" w:evenHBand="0" w:firstRowFirstColumn="0" w:firstRowLastColumn="0" w:lastRowFirstColumn="0" w:lastRowLastColumn="0"/>
+              <w:rPr>
+                <w:b/>
+              </w:rPr>
+            </w:pPr>
+          </w:p>
+        </w:tc>
+      </w:tr>
+      <w:tr>
+        <w:tc>
+          <w:tcPr>
+            <w:cnfStyle w:val="001000000000" w:firstRow="0" w:lastRow="0" w:firstColumn="1" w:lastColumn="0" w:oddVBand="0" w:evenVBand="0" w:oddHBand="0" w:evenHBand="0" w:firstRowFirstColumn="0" w:firstRowLastColumn="0" w:lastRowFirstColumn="0" w:lastRowLastColumn="0"/>
+            <w:tcW w:w="1838" w:type="dxa"/>
+          </w:tcPr>
+          <w:p>
+            <w:r>
+              <w:t>Justification</w:t>
+            </w:r>
+          </w:p>
+        </w:tc>
+        <w:tc>
+          <w:tcPr>
+            <w:tcW w:w="6656" w:type="dxa"/>
+          </w:tcPr>
+          <w:p>
+            <w:pPr>
+              <w:cnfStyle w:val="000000000000" w:firstRow="0" w:lastRow="0" w:firstColumn="0" w:lastColumn="0" w:oddVBand="0" w:evenVBand="0" w:oddHBand="0" w:evenHBand="0" w:firstRowFirstColumn="0" w:firstRowLastColumn="0" w:lastRowFirstColumn="0" w:lastRowLastColumn="0"/>
+            </w:pPr>
+            <w:r>
+              <w:t>When a new message is sent (new instance in Message table), the last messages sent to the forum must be re-selected, or the user will not have access to updated information.</w:t>
+            </w:r>
+          </w:p>
+        </w:tc>
+      </w:tr>
+      <w:tr>
+        <w:trPr>
+          <w:cnfStyle w:val="000000100000" w:firstRow="0" w:lastRow="0" w:firstColumn="0" w:lastColumn="0" w:oddVBand="0" w:evenVBand="0" w:oddHBand="1" w:evenHBand="0" w:firstRowFirstColumn="0" w:firstRowLastColumn="0" w:lastRowFirstColumn="0" w:lastRowLastColumn="0"/>
+        </w:trPr>
+        <w:tc>
+          <w:tcPr>
+            <w:cnfStyle w:val="001000000000" w:firstRow="0" w:lastRow="0" w:firstColumn="1" w:lastColumn="0" w:oddVBand="0" w:evenVBand="0" w:oddHBand="0" w:evenHBand="0" w:firstRowFirstColumn="0" w:firstRowLastColumn="0" w:lastRowFirstColumn="0" w:lastRowLastColumn="0"/>
+            <w:tcW w:w="8494" w:type="dxa"/>
+            <w:gridSpan w:val="2"/>
+          </w:tcPr>
+          <w:p>
+            <w:pPr>
+              <w:rPr>
+                <w:b w:val="0"/>
+              </w:rPr>
+            </w:pPr>
+          </w:p>
+        </w:tc>
+      </w:tr>
+    </w:tbl>
+    <w:p>
+      <w:pPr>
+        <w:rPr>
+          <w:b/>
+        </w:rPr>
+      </w:pPr>
+    </w:p>
+    <w:tbl>
+      <w:tblPr>
+        <w:tblStyle w:val="TabelaSimples1"/>
+        <w:tblW w:w="0" w:type="auto"/>
+        <w:tblInd w:w="0" w:type="dxa"/>
+        <w:tblLook w:val="04A0" w:firstRow="1" w:lastRow="0" w:firstColumn="1" w:lastColumn="0" w:noHBand="0" w:noVBand="1"/>
+      </w:tblPr>
+      <w:tblGrid>
+        <w:gridCol w:w="1838"/>
+        <w:gridCol w:w="6656"/>
+      </w:tblGrid>
+      <w:tr>
+        <w:trPr>
+          <w:cnfStyle w:val="100000000000" w:firstRow="1" w:lastRow="0" w:firstColumn="0" w:lastColumn="0" w:oddVBand="0" w:evenVBand="0" w:oddHBand="0" w:evenHBand="0" w:firstRowFirstColumn="0" w:firstRowLastColumn="0" w:lastRowFirstColumn="0" w:lastRowLastColumn="0"/>
+        </w:trPr>
+        <w:tc>
+          <w:tcPr>
+            <w:cnfStyle w:val="001000000000" w:firstRow="0" w:lastRow="0" w:firstColumn="1" w:lastColumn="0" w:oddVBand="0" w:evenVBand="0" w:oddHBand="0" w:evenHBand="0" w:firstRowFirstColumn="0" w:firstRowLastColumn="0" w:lastRowFirstColumn="0" w:lastRowLastColumn="0"/>
+            <w:tcW w:w="1838" w:type="dxa"/>
+          </w:tcPr>
+          <w:p>
+            <w:r>
+              <w:t>T0</w:t>
+            </w:r>
+            <w:r>
+              <w:t>3</w:t>
+            </w:r>
+          </w:p>
+        </w:tc>
+        <w:tc>
+          <w:tcPr>
+            <w:tcW w:w="6656" w:type="dxa"/>
+          </w:tcPr>
+          <w:p>
+            <w:pPr>
+              <w:cnfStyle w:val="100000000000" w:firstRow="1" w:lastRow="0" w:firstColumn="0" w:lastColumn="0" w:oddVBand="0" w:evenVBand="0" w:oddHBand="0" w:evenHBand="0" w:firstRowFirstColumn="0" w:firstRowLastColumn="0" w:lastRowFirstColumn="0" w:lastRowLastColumn="0"/>
+              <w:rPr>
+                <w:b w:val="0"/>
+              </w:rPr>
+            </w:pPr>
+            <w:r>
+              <w:rPr>
+                <w:b w:val="0"/>
+              </w:rPr>
+              <w:t>Create task</w:t>
+            </w:r>
+          </w:p>
+        </w:tc>
+      </w:tr>
+      <w:tr>
+        <w:trPr>
+          <w:cnfStyle w:val="000000100000" w:firstRow="0" w:lastRow="0" w:firstColumn="0" w:lastColumn="0" w:oddVBand="0" w:evenVBand="0" w:oddHBand="1" w:evenHBand="0" w:firstRowFirstColumn="0" w:firstRowLastColumn="0" w:lastRowFirstColumn="0" w:lastRowLastColumn="0"/>
+        </w:trPr>
+        <w:tc>
+          <w:tcPr>
+            <w:cnfStyle w:val="001000000000" w:firstRow="0" w:lastRow="0" w:firstColumn="1" w:lastColumn="0" w:oddVBand="0" w:evenVBand="0" w:oddHBand="0" w:evenHBand="0" w:firstRowFirstColumn="0" w:firstRowLastColumn="0" w:lastRowFirstColumn="0" w:lastRowLastColumn="0"/>
+            <w:tcW w:w="1838" w:type="dxa"/>
+          </w:tcPr>
+          <w:p>
+            <w:r>
+              <w:t>Isolation level</w:t>
+            </w:r>
+          </w:p>
+        </w:tc>
+        <w:tc>
+          <w:tcPr>
+            <w:tcW w:w="6656" w:type="dxa"/>
+          </w:tcPr>
+          <w:p>
+            <w:pPr>
+              <w:cnfStyle w:val="000000100000" w:firstRow="0" w:lastRow="0" w:firstColumn="0" w:lastColumn="0" w:oddVBand="0" w:evenVBand="0" w:oddHBand="1" w:evenHBand="0" w:firstRowFirstColumn="0" w:firstRowLastColumn="0" w:lastRowFirstColumn="0" w:lastRowLastColumn="0"/>
+              <w:rPr>
+                <w:b/>
+              </w:rPr>
+            </w:pPr>
+          </w:p>
+        </w:tc>
+      </w:tr>
+      <w:tr>
+        <w:tc>
+          <w:tcPr>
+            <w:cnfStyle w:val="001000000000" w:firstRow="0" w:lastRow="0" w:firstColumn="1" w:lastColumn="0" w:oddVBand="0" w:evenVBand="0" w:oddHBand="0" w:evenHBand="0" w:firstRowFirstColumn="0" w:firstRowLastColumn="0" w:lastRowFirstColumn="0" w:lastRowLastColumn="0"/>
+            <w:tcW w:w="1838" w:type="dxa"/>
+          </w:tcPr>
+          <w:p>
+            <w:r>
+              <w:t>Justification</w:t>
+            </w:r>
+          </w:p>
+        </w:tc>
+        <w:tc>
+          <w:tcPr>
+            <w:tcW w:w="6656" w:type="dxa"/>
+          </w:tcPr>
+          <w:p>
+            <w:pPr>
+              <w:cnfStyle w:val="000000000000" w:firstRow="0" w:lastRow="0" w:firstColumn="0" w:lastColumn="0" w:oddVBand="0" w:evenVBand="0" w:oddHBand="0" w:evenHBand="0" w:firstRowFirstColumn="0" w:firstRowLastColumn="0" w:lastRowFirstColumn="0" w:lastRowLastColumn="0"/>
+            </w:pPr>
+            <w:r>
+              <w:t>The board’s tasks must be re-read</w:t>
+            </w:r>
+            <w:r>
+              <w:t xml:space="preserve"> after the addition of each new task, or the user will not have access to updated information.</w:t>
+            </w:r>
+          </w:p>
+        </w:tc>
+      </w:tr>
+      <w:tr>
+        <w:trPr>
+          <w:cnfStyle w:val="000000100000" w:firstRow="0" w:lastRow="0" w:firstColumn="0" w:lastColumn="0" w:oddVBand="0" w:evenVBand="0" w:oddHBand="1" w:evenHBand="0" w:firstRowFirstColumn="0" w:firstRowLastColumn="0" w:lastRowFirstColumn="0" w:lastRowLastColumn="0"/>
+        </w:trPr>
+        <w:tc>
+          <w:tcPr>
+            <w:cnfStyle w:val="001000000000" w:firstRow="0" w:lastRow="0" w:firstColumn="1" w:lastColumn="0" w:oddVBand="0" w:evenVBand="0" w:oddHBand="0" w:evenHBand="0" w:firstRowFirstColumn="0" w:firstRowLastColumn="0" w:lastRowFirstColumn="0" w:lastRowLastColumn="0"/>
+            <w:tcW w:w="8494" w:type="dxa"/>
+            <w:gridSpan w:val="2"/>
+          </w:tcPr>
+          <w:p>
+            <w:pPr>
+              <w:rPr>
+                <w:b w:val="0"/>
+              </w:rPr>
+            </w:pPr>
+          </w:p>
+        </w:tc>
+      </w:tr>
+    </w:tbl>
+    <w:p>
+      <w:pPr>
+        <w:rPr>
+          <w:b/>
+        </w:rPr>
+      </w:pPr>
+    </w:p>
+    <w:tbl>
+      <w:tblPr>
+        <w:tblStyle w:val="TabelaSimples1"/>
+        <w:tblW w:w="0" w:type="auto"/>
+        <w:tblInd w:w="0" w:type="dxa"/>
+        <w:tblLook w:val="04A0" w:firstRow="1" w:lastRow="0" w:firstColumn="1" w:lastColumn="0" w:noHBand="0" w:noVBand="1"/>
+      </w:tblPr>
+      <w:tblGrid>
+        <w:gridCol w:w="1838"/>
+        <w:gridCol w:w="6656"/>
+      </w:tblGrid>
+      <w:tr>
+        <w:trPr>
+          <w:cnfStyle w:val="100000000000" w:firstRow="1" w:lastRow="0" w:firstColumn="0" w:lastColumn="0" w:oddVBand="0" w:evenVBand="0" w:oddHBand="0" w:evenHBand="0" w:firstRowFirstColumn="0" w:firstRowLastColumn="0" w:lastRowFirstColumn="0" w:lastRowLastColumn="0"/>
+        </w:trPr>
+        <w:tc>
+          <w:tcPr>
+            <w:cnfStyle w:val="001000000000" w:firstRow="0" w:lastRow="0" w:firstColumn="1" w:lastColumn="0" w:oddVBand="0" w:evenVBand="0" w:oddHBand="0" w:evenHBand="0" w:firstRowFirstColumn="0" w:firstRowLastColumn="0" w:lastRowFirstColumn="0" w:lastRowLastColumn="0"/>
+            <w:tcW w:w="1838" w:type="dxa"/>
+          </w:tcPr>
+          <w:p>
+            <w:r>
+              <w:t>T0</w:t>
+            </w:r>
+            <w:r>
+              <w:t>4</w:t>
+            </w:r>
+          </w:p>
+        </w:tc>
+        <w:tc>
+          <w:tcPr>
+            <w:tcW w:w="6656" w:type="dxa"/>
+          </w:tcPr>
+          <w:p>
+            <w:pPr>
+              <w:cnfStyle w:val="100000000000" w:firstRow="1" w:lastRow="0" w:firstColumn="0" w:lastColumn="0" w:oddVBand="0" w:evenVBand="0" w:oddHBand="0" w:evenHBand="0" w:firstRowFirstColumn="0" w:firstRowLastColumn="0" w:lastRowFirstColumn="0" w:lastRowLastColumn="0"/>
+              <w:rPr>
+                <w:b w:val="0"/>
+              </w:rPr>
+            </w:pPr>
+            <w:r>
+              <w:rPr>
+                <w:b w:val="0"/>
+              </w:rPr>
+              <w:t>Create board</w:t>
+            </w:r>
+          </w:p>
+        </w:tc>
+      </w:tr>
+      <w:tr>
+        <w:trPr>
+          <w:cnfStyle w:val="000000100000" w:firstRow="0" w:lastRow="0" w:firstColumn="0" w:lastColumn="0" w:oddVBand="0" w:evenVBand="0" w:oddHBand="1" w:evenHBand="0" w:firstRowFirstColumn="0" w:firstRowLastColumn="0" w:lastRowFirstColumn="0" w:lastRowLastColumn="0"/>
+        </w:trPr>
+        <w:tc>
+          <w:tcPr>
+            <w:cnfStyle w:val="001000000000" w:firstRow="0" w:lastRow="0" w:firstColumn="1" w:lastColumn="0" w:oddVBand="0" w:evenVBand="0" w:oddHBand="0" w:evenHBand="0" w:firstRowFirstColumn="0" w:firstRowLastColumn="0" w:lastRowFirstColumn="0" w:lastRowLastColumn="0"/>
+            <w:tcW w:w="1838" w:type="dxa"/>
+          </w:tcPr>
+          <w:p>
+            <w:r>
+              <w:t>Isolation level</w:t>
+            </w:r>
+          </w:p>
+        </w:tc>
+        <w:tc>
+          <w:tcPr>
+            <w:tcW w:w="6656" w:type="dxa"/>
+          </w:tcPr>
+          <w:p>
+            <w:pPr>
+              <w:cnfStyle w:val="000000100000" w:firstRow="0" w:lastRow="0" w:firstColumn="0" w:lastColumn="0" w:oddVBand="0" w:evenVBand="0" w:oddHBand="1" w:evenHBand="0" w:firstRowFirstColumn="0" w:firstRowLastColumn="0" w:lastRowFirstColumn="0" w:lastRowLastColumn="0"/>
+              <w:rPr>
+                <w:b/>
+              </w:rPr>
+            </w:pPr>
+          </w:p>
+        </w:tc>
+      </w:tr>
+      <w:tr>
+        <w:tc>
+          <w:tcPr>
+            <w:cnfStyle w:val="001000000000" w:firstRow="0" w:lastRow="0" w:firstColumn="1" w:lastColumn="0" w:oddVBand="0" w:evenVBand="0" w:oddHBand="0" w:evenHBand="0" w:firstRowFirstColumn="0" w:firstRowLastColumn="0" w:lastRowFirstColumn="0" w:lastRowLastColumn="0"/>
+            <w:tcW w:w="1838" w:type="dxa"/>
+          </w:tcPr>
+          <w:p>
+            <w:r>
+              <w:t>Justification</w:t>
+            </w:r>
+          </w:p>
+        </w:tc>
+        <w:tc>
+          <w:tcPr>
+            <w:tcW w:w="6656" w:type="dxa"/>
+          </w:tcPr>
+          <w:p>
+            <w:pPr>
+              <w:cnfStyle w:val="000000000000" w:firstRow="0" w:lastRow="0" w:firstColumn="0" w:lastColumn="0" w:oddVBand="0" w:evenVBand="0" w:oddHBand="0" w:evenHBand="0" w:firstRowFirstColumn="0" w:firstRowLastColumn="0" w:lastRowFirstColumn="0" w:lastRowLastColumn="0"/>
+            </w:pPr>
+            <w:r>
+              <w:t xml:space="preserve">The </w:t>
+            </w:r>
+            <w:r>
+              <w:t>project’s boards</w:t>
+            </w:r>
+            <w:r>
+              <w:t xml:space="preserve"> must be re-read after the addition of each new </w:t>
+            </w:r>
+            <w:r>
+              <w:t>board</w:t>
+            </w:r>
+            <w:r>
+              <w:t>, or the user will not have access to updated information.</w:t>
+            </w:r>
+          </w:p>
+        </w:tc>
+      </w:tr>
+      <w:tr>
+        <w:trPr>
+          <w:cnfStyle w:val="000000100000" w:firstRow="0" w:lastRow="0" w:firstColumn="0" w:lastColumn="0" w:oddVBand="0" w:evenVBand="0" w:oddHBand="1" w:evenHBand="0" w:firstRowFirstColumn="0" w:firstRowLastColumn="0" w:lastRowFirstColumn="0" w:lastRowLastColumn="0"/>
+        </w:trPr>
+        <w:tc>
+          <w:tcPr>
+            <w:cnfStyle w:val="001000000000" w:firstRow="0" w:lastRow="0" w:firstColumn="1" w:lastColumn="0" w:oddVBand="0" w:evenVBand="0" w:oddHBand="0" w:evenHBand="0" w:firstRowFirstColumn="0" w:firstRowLastColumn="0" w:lastRowFirstColumn="0" w:lastRowLastColumn="0"/>
+            <w:tcW w:w="8494" w:type="dxa"/>
+            <w:gridSpan w:val="2"/>
+          </w:tcPr>
+          <w:p>
+            <w:pPr>
+              <w:rPr>
+                <w:b w:val="0"/>
+              </w:rPr>
+            </w:pPr>
+          </w:p>
+        </w:tc>
+      </w:tr>
+    </w:tbl>
+    <w:p>
+      <w:pPr>
+        <w:rPr>
+          <w:b/>
+        </w:rPr>
+      </w:pPr>
+    </w:p>
     <w:sectPr>
       <w:pgSz w:w="11906" w:h="16838"/>
       <w:pgMar w:top="1417" w:right="1701" w:bottom="1417" w:left="1701" w:header="708" w:footer="708" w:gutter="0"/>
@@ -1480,7 +4096,7 @@
     </w:lvl>
   </w:abstractNum>
   <w:abstractNum w:abstractNumId="2" w15:restartNumberingAfterBreak="0">
-    <w:nsid w:val="73875039"/>
+    <w:nsid w:val="68A66418"/>
     <w:multiLevelType w:val="hybridMultilevel"/>
     <w:tmpl w:val="7DA23608"/>
     <w:lvl w:ilvl="0" w:tplc="0816000F">
@@ -1565,44 +4181,106 @@
       </w:pPr>
     </w:lvl>
   </w:abstractNum>
+  <w:abstractNum w:abstractNumId="3" w15:restartNumberingAfterBreak="0">
+    <w:nsid w:val="73875039"/>
+    <w:multiLevelType w:val="hybridMultilevel"/>
+    <w:tmpl w:val="796C8D4A"/>
+    <w:lvl w:ilvl="0" w:tplc="0816000F">
+      <w:start w:val="1"/>
+      <w:numFmt w:val="decimal"/>
+      <w:lvlText w:val="%1."/>
+      <w:lvlJc w:val="left"/>
+      <w:pPr>
+        <w:ind w:left="720" w:hanging="360"/>
+      </w:pPr>
+    </w:lvl>
+    <w:lvl w:ilvl="1" w:tplc="08160019">
+      <w:start w:val="1"/>
+      <w:numFmt w:val="lowerLetter"/>
+      <w:lvlText w:val="%2."/>
+      <w:lvlJc w:val="left"/>
+      <w:pPr>
+        <w:ind w:left="1440" w:hanging="360"/>
+      </w:pPr>
+    </w:lvl>
+    <w:lvl w:ilvl="2" w:tplc="0816001B">
+      <w:start w:val="1"/>
+      <w:numFmt w:val="lowerRoman"/>
+      <w:lvlText w:val="%3."/>
+      <w:lvlJc w:val="right"/>
+      <w:pPr>
+        <w:ind w:left="2160" w:hanging="180"/>
+      </w:pPr>
+    </w:lvl>
+    <w:lvl w:ilvl="3" w:tplc="0816000F">
+      <w:start w:val="1"/>
+      <w:numFmt w:val="decimal"/>
+      <w:lvlText w:val="%4."/>
+      <w:lvlJc w:val="left"/>
+      <w:pPr>
+        <w:ind w:left="2880" w:hanging="360"/>
+      </w:pPr>
+    </w:lvl>
+    <w:lvl w:ilvl="4" w:tplc="08160019">
+      <w:start w:val="1"/>
+      <w:numFmt w:val="lowerLetter"/>
+      <w:lvlText w:val="%5."/>
+      <w:lvlJc w:val="left"/>
+      <w:pPr>
+        <w:ind w:left="3600" w:hanging="360"/>
+      </w:pPr>
+    </w:lvl>
+    <w:lvl w:ilvl="5" w:tplc="0816001B">
+      <w:start w:val="1"/>
+      <w:numFmt w:val="lowerRoman"/>
+      <w:lvlText w:val="%6."/>
+      <w:lvlJc w:val="right"/>
+      <w:pPr>
+        <w:ind w:left="4320" w:hanging="180"/>
+      </w:pPr>
+    </w:lvl>
+    <w:lvl w:ilvl="6" w:tplc="0816000F">
+      <w:start w:val="1"/>
+      <w:numFmt w:val="decimal"/>
+      <w:lvlText w:val="%7."/>
+      <w:lvlJc w:val="left"/>
+      <w:pPr>
+        <w:ind w:left="5040" w:hanging="360"/>
+      </w:pPr>
+    </w:lvl>
+    <w:lvl w:ilvl="7" w:tplc="08160019">
+      <w:start w:val="1"/>
+      <w:numFmt w:val="lowerLetter"/>
+      <w:lvlText w:val="%8."/>
+      <w:lvlJc w:val="left"/>
+      <w:pPr>
+        <w:ind w:left="5760" w:hanging="360"/>
+      </w:pPr>
+    </w:lvl>
+    <w:lvl w:ilvl="8" w:tplc="0816001B">
+      <w:start w:val="1"/>
+      <w:numFmt w:val="lowerRoman"/>
+      <w:lvlText w:val="%9."/>
+      <w:lvlJc w:val="right"/>
+      <w:pPr>
+        <w:ind w:left="6480" w:hanging="180"/>
+      </w:pPr>
+    </w:lvl>
+  </w:abstractNum>
   <w:num w:numId="1">
-    <w:abstractNumId w:val="2"/>
-    <w:lvlOverride w:ilvl="0">
-      <w:startOverride w:val="1"/>
-    </w:lvlOverride>
-    <w:lvlOverride w:ilvl="1">
-      <w:startOverride w:val="1"/>
-    </w:lvlOverride>
-    <w:lvlOverride w:ilvl="2">
-      <w:startOverride w:val="1"/>
-    </w:lvlOverride>
-    <w:lvlOverride w:ilvl="3">
-      <w:startOverride w:val="1"/>
-    </w:lvlOverride>
-    <w:lvlOverride w:ilvl="4">
-      <w:startOverride w:val="1"/>
-    </w:lvlOverride>
-    <w:lvlOverride w:ilvl="5">
-      <w:startOverride w:val="1"/>
-    </w:lvlOverride>
-    <w:lvlOverride w:ilvl="6">
-      <w:startOverride w:val="1"/>
-    </w:lvlOverride>
-    <w:lvlOverride w:ilvl="7">
-      <w:startOverride w:val="1"/>
-    </w:lvlOverride>
-    <w:lvlOverride w:ilvl="8">
-      <w:startOverride w:val="1"/>
-    </w:lvlOverride>
+    <w:abstractNumId w:val="3"/>
   </w:num>
   <w:num w:numId="2">
     <w:abstractNumId w:val="1"/>
   </w:num>
   <w:num w:numId="3">
-    <w:abstractNumId w:val="2"/>
+    <w:abstractNumId w:val="3"/>
   </w:num>
   <w:num w:numId="4">
     <w:abstractNumId w:val="0"/>
+  </w:num>
+  <w:num w:numId="5">
+    <w:abstractNumId w:val="2"/>
   </w:num>
 </w:numbering>
 </file>

</xml_diff>

<commit_message>
Added transactions to A9
</commit_message>
<xml_diff>
--- a/Artefactos/A9/lbaw1734_a9.docx
+++ b/Artefactos/A9/lbaw1734_a9.docx
@@ -14925,15 +14925,13 @@
                 <w:t>R607</w:t>
               </w:r>
             </w:ins>
-            <w:bookmarkStart w:id="1137" w:name="_GoBack"/>
-            <w:bookmarkEnd w:id="1137"/>
           </w:p>
         </w:tc>
       </w:tr>
       <w:tr>
         <w:trPr>
           <w:trHeight w:val="414"/>
-          <w:ins w:id="1138" w:author="Sara Gomes" w:date="2018-04-29T02:03:00Z"/>
+          <w:ins w:id="1137" w:author="Sara Gomes" w:date="2018-04-29T02:03:00Z"/>
         </w:trPr>
         <w:tc>
           <w:tcPr>
@@ -14946,7 +14944,7 @@
               <w:shd w:val="clear" w:color="auto" w:fill="FFFFFF"/>
               <w:spacing w:line="285" w:lineRule="atLeast"/>
               <w:rPr>
-                <w:ins w:id="1139" w:author="Sara Gomes" w:date="2018-04-29T02:03:00Z"/>
+                <w:ins w:id="1138" w:author="Sara Gomes" w:date="2018-04-29T02:03:00Z"/>
                 <w:rFonts w:ascii="Consolas" w:eastAsia="Times New Roman" w:hAnsi="Consolas" w:cs="Times New Roman"/>
                 <w:b w:val="0"/>
                 <w:bCs w:val="0"/>
@@ -14956,7 +14954,7 @@
                 <w:lang w:eastAsia="pt-PT"/>
               </w:rPr>
             </w:pPr>
-            <w:ins w:id="1140" w:author="Sara Gomes" w:date="2018-04-29T02:03:00Z">
+            <w:ins w:id="1139" w:author="Sara Gomes" w:date="2018-04-29T02:03:00Z">
               <w:r>
                 <w:rPr>
                   <w:rFonts w:ascii="Consolas" w:eastAsia="Times New Roman" w:hAnsi="Consolas" w:cs="Times New Roman"/>
@@ -14986,15 +14984,15 @@
               <w:shd w:val="clear" w:color="auto" w:fill="FFFFFF"/>
               <w:spacing w:line="285" w:lineRule="atLeast"/>
               <w:rPr>
-                <w:ins w:id="1141" w:author="Sara Gomes" w:date="2018-04-29T02:03:00Z"/>
-                <w:rFonts w:ascii="Consolas" w:eastAsia="Times New Roman" w:hAnsi="Consolas" w:cs="Times New Roman"/>
-                <w:color w:val="000000"/>
-                <w:sz w:val="21"/>
-                <w:szCs w:val="21"/>
-                <w:lang w:eastAsia="pt-PT"/>
-              </w:rPr>
-            </w:pPr>
-            <w:ins w:id="1142" w:author="Sara Gomes" w:date="2018-04-29T02:03:00Z">
+                <w:ins w:id="1140" w:author="Sara Gomes" w:date="2018-04-29T02:03:00Z"/>
+                <w:rFonts w:ascii="Consolas" w:eastAsia="Times New Roman" w:hAnsi="Consolas" w:cs="Times New Roman"/>
+                <w:color w:val="000000"/>
+                <w:sz w:val="21"/>
+                <w:szCs w:val="21"/>
+                <w:lang w:eastAsia="pt-PT"/>
+              </w:rPr>
+            </w:pPr>
+            <w:ins w:id="1141" w:author="Sara Gomes" w:date="2018-04-29T02:03:00Z">
               <w:r>
                 <w:rPr>
                   <w:rFonts w:ascii="Consolas" w:eastAsia="Times New Roman" w:hAnsi="Consolas" w:cs="Times New Roman"/>
@@ -15014,14 +15012,14 @@
     <w:p>
       <w:pPr>
         <w:rPr>
-          <w:ins w:id="1143" w:author="Sara Gomes" w:date="2018-04-29T02:04:00Z"/>
+          <w:ins w:id="1142" w:author="Sara Gomes" w:date="2018-04-29T02:04:00Z"/>
         </w:rPr>
       </w:pPr>
     </w:p>
     <w:p>
       <w:pPr>
         <w:rPr>
-          <w:ins w:id="1144" w:author="Sara Gomes" w:date="2018-04-29T01:53:00Z"/>
+          <w:ins w:id="1143" w:author="Sara Gomes" w:date="2018-04-29T01:53:00Z"/>
         </w:rPr>
       </w:pPr>
     </w:p>
@@ -15034,7 +15032,7 @@
         </w:numPr>
         <w:rPr>
           <w:b/>
-          <w:rPrChange w:id="1145" w:author="Sara Gomes" w:date="2018-04-23T12:26:00Z">
+          <w:rPrChange w:id="1144" w:author="Sara Gomes" w:date="2018-04-23T12:26:00Z">
             <w:rPr/>
           </w:rPrChange>
         </w:rPr>
@@ -15067,25 +15065,25 @@
             <w:tcW w:w="1838" w:type="dxa"/>
           </w:tcPr>
           <w:p>
+            <w:del w:id="1145" w:author="Sara Gomes" w:date="2018-04-23T12:25:00Z">
+              <w:r>
+                <w:delText>T01</w:delText>
+              </w:r>
+            </w:del>
+          </w:p>
+        </w:tc>
+        <w:tc>
+          <w:tcPr>
+            <w:tcW w:w="6656" w:type="dxa"/>
+          </w:tcPr>
+          <w:p>
+            <w:pPr>
+              <w:cnfStyle w:val="100000000000" w:firstRow="1" w:lastRow="0" w:firstColumn="0" w:lastColumn="0" w:oddVBand="0" w:evenVBand="0" w:oddHBand="0" w:evenHBand="0" w:firstRowFirstColumn="0" w:firstRowLastColumn="0" w:lastRowFirstColumn="0" w:lastRowLastColumn="0"/>
+              <w:rPr>
+                <w:b w:val="0"/>
+              </w:rPr>
+            </w:pPr>
             <w:del w:id="1146" w:author="Sara Gomes" w:date="2018-04-23T12:25:00Z">
-              <w:r>
-                <w:delText>T01</w:delText>
-              </w:r>
-            </w:del>
-          </w:p>
-        </w:tc>
-        <w:tc>
-          <w:tcPr>
-            <w:tcW w:w="6656" w:type="dxa"/>
-          </w:tcPr>
-          <w:p>
-            <w:pPr>
-              <w:cnfStyle w:val="100000000000" w:firstRow="1" w:lastRow="0" w:firstColumn="0" w:lastColumn="0" w:oddVBand="0" w:evenVBand="0" w:oddHBand="0" w:evenHBand="0" w:firstRowFirstColumn="0" w:firstRowLastColumn="0" w:lastRowFirstColumn="0" w:lastRowLastColumn="0"/>
-              <w:rPr>
-                <w:b w:val="0"/>
-              </w:rPr>
-            </w:pPr>
-            <w:del w:id="1147" w:author="Sara Gomes" w:date="2018-04-23T12:25:00Z">
               <w:r>
                 <w:rPr>
                   <w:b w:val="0"/>
@@ -15106,7 +15104,7 @@
             <w:tcW w:w="1838" w:type="dxa"/>
           </w:tcPr>
           <w:p>
-            <w:del w:id="1148" w:author="Sara Gomes" w:date="2018-04-23T12:25:00Z">
+            <w:del w:id="1147" w:author="Sara Gomes" w:date="2018-04-23T12:25:00Z">
               <w:r>
                 <w:delText>Isolation level</w:delText>
               </w:r>
@@ -15131,22 +15129,22 @@
             <w:tcW w:w="1838" w:type="dxa"/>
           </w:tcPr>
           <w:p>
+            <w:del w:id="1148" w:author="Sara Gomes" w:date="2018-04-23T12:25:00Z">
+              <w:r>
+                <w:delText>Justification</w:delText>
+              </w:r>
+            </w:del>
+          </w:p>
+        </w:tc>
+        <w:tc>
+          <w:tcPr>
+            <w:tcW w:w="6656" w:type="dxa"/>
+          </w:tcPr>
+          <w:p>
+            <w:pPr>
+              <w:cnfStyle w:val="000000000000" w:firstRow="0" w:lastRow="0" w:firstColumn="0" w:lastColumn="0" w:oddVBand="0" w:evenVBand="0" w:oddHBand="0" w:evenHBand="0" w:firstRowFirstColumn="0" w:firstRowLastColumn="0" w:lastRowFirstColumn="0" w:lastRowLastColumn="0"/>
+            </w:pPr>
             <w:del w:id="1149" w:author="Sara Gomes" w:date="2018-04-23T12:25:00Z">
-              <w:r>
-                <w:delText>Justification</w:delText>
-              </w:r>
-            </w:del>
-          </w:p>
-        </w:tc>
-        <w:tc>
-          <w:tcPr>
-            <w:tcW w:w="6656" w:type="dxa"/>
-          </w:tcPr>
-          <w:p>
-            <w:pPr>
-              <w:cnfStyle w:val="000000000000" w:firstRow="0" w:lastRow="0" w:firstColumn="0" w:lastColumn="0" w:oddVBand="0" w:evenVBand="0" w:oddHBand="0" w:evenHBand="0" w:firstRowFirstColumn="0" w:firstRowLastColumn="0" w:lastRowFirstColumn="0" w:lastRowLastColumn="0"/>
-            </w:pPr>
-            <w:del w:id="1150" w:author="Sara Gomes" w:date="2018-04-23T12:25:00Z">
               <w:r>
                 <w:delText>The task progress must be updated in two different tables, which means that if information is retrieved in the middle of the transaction, the information will not be coherent.</w:delText>
               </w:r>
@@ -15169,16 +15167,16 @@
               <w:shd w:val="clear" w:color="auto" w:fill="FFFFFF"/>
               <w:spacing w:line="285" w:lineRule="atLeast"/>
               <w:rPr>
-                <w:del w:id="1151" w:author="Sara Gomes" w:date="2018-04-23T12:25:00Z"/>
-                <w:rFonts w:ascii="Consolas" w:eastAsia="Times New Roman" w:hAnsi="Consolas" w:cs="Times New Roman"/>
-                <w:b w:val="0"/>
-                <w:color w:val="000000"/>
-                <w:sz w:val="21"/>
-                <w:szCs w:val="21"/>
-                <w:lang w:eastAsia="pt-PT"/>
-              </w:rPr>
-            </w:pPr>
-            <w:del w:id="1152" w:author="Sara Gomes" w:date="2018-04-23T12:25:00Z">
+                <w:del w:id="1150" w:author="Sara Gomes" w:date="2018-04-23T12:25:00Z"/>
+                <w:rFonts w:ascii="Consolas" w:eastAsia="Times New Roman" w:hAnsi="Consolas" w:cs="Times New Roman"/>
+                <w:b w:val="0"/>
+                <w:color w:val="000000"/>
+                <w:sz w:val="21"/>
+                <w:szCs w:val="21"/>
+                <w:lang w:eastAsia="pt-PT"/>
+              </w:rPr>
+            </w:pPr>
+            <w:del w:id="1151" w:author="Sara Gomes" w:date="2018-04-23T12:25:00Z">
               <w:r>
                 <w:rPr>
                   <w:rFonts w:ascii="Consolas" w:eastAsia="Times New Roman" w:hAnsi="Consolas" w:cs="Times New Roman"/>
@@ -15219,16 +15217,16 @@
               <w:shd w:val="clear" w:color="auto" w:fill="FFFFFF"/>
               <w:spacing w:line="285" w:lineRule="atLeast"/>
               <w:rPr>
-                <w:del w:id="1153" w:author="Sara Gomes" w:date="2018-04-23T12:25:00Z"/>
-                <w:rFonts w:ascii="Consolas" w:eastAsia="Times New Roman" w:hAnsi="Consolas" w:cs="Times New Roman"/>
-                <w:b w:val="0"/>
-                <w:color w:val="000000"/>
-                <w:sz w:val="21"/>
-                <w:szCs w:val="21"/>
-                <w:lang w:eastAsia="pt-PT"/>
-              </w:rPr>
-            </w:pPr>
-            <w:del w:id="1154" w:author="Sara Gomes" w:date="2018-04-23T12:25:00Z">
+                <w:del w:id="1152" w:author="Sara Gomes" w:date="2018-04-23T12:25:00Z"/>
+                <w:rFonts w:ascii="Consolas" w:eastAsia="Times New Roman" w:hAnsi="Consolas" w:cs="Times New Roman"/>
+                <w:b w:val="0"/>
+                <w:color w:val="000000"/>
+                <w:sz w:val="21"/>
+                <w:szCs w:val="21"/>
+                <w:lang w:eastAsia="pt-PT"/>
+              </w:rPr>
+            </w:pPr>
+            <w:del w:id="1153" w:author="Sara Gomes" w:date="2018-04-23T12:25:00Z">
               <w:r>
                 <w:rPr>
                   <w:rFonts w:ascii="Consolas" w:eastAsia="Times New Roman" w:hAnsi="Consolas" w:cs="Times New Roman"/>
@@ -15346,6 +15344,21 @@
               <w:shd w:val="clear" w:color="auto" w:fill="FFFFFF"/>
               <w:spacing w:line="285" w:lineRule="atLeast"/>
               <w:rPr>
+                <w:del w:id="1154" w:author="Sara Gomes" w:date="2018-04-23T12:25:00Z"/>
+                <w:rFonts w:ascii="Consolas" w:eastAsia="Times New Roman" w:hAnsi="Consolas" w:cs="Times New Roman"/>
+                <w:b w:val="0"/>
+                <w:color w:val="000000"/>
+                <w:sz w:val="21"/>
+                <w:szCs w:val="21"/>
+                <w:lang w:eastAsia="pt-PT"/>
+              </w:rPr>
+            </w:pPr>
+          </w:p>
+          <w:p>
+            <w:pPr>
+              <w:shd w:val="clear" w:color="auto" w:fill="FFFFFF"/>
+              <w:spacing w:line="285" w:lineRule="atLeast"/>
+              <w:rPr>
                 <w:del w:id="1155" w:author="Sara Gomes" w:date="2018-04-23T12:25:00Z"/>
                 <w:rFonts w:ascii="Consolas" w:eastAsia="Times New Roman" w:hAnsi="Consolas" w:cs="Times New Roman"/>
                 <w:b w:val="0"/>
@@ -15355,22 +15368,7 @@
                 <w:lang w:eastAsia="pt-PT"/>
               </w:rPr>
             </w:pPr>
-          </w:p>
-          <w:p>
-            <w:pPr>
-              <w:shd w:val="clear" w:color="auto" w:fill="FFFFFF"/>
-              <w:spacing w:line="285" w:lineRule="atLeast"/>
-              <w:rPr>
-                <w:del w:id="1156" w:author="Sara Gomes" w:date="2018-04-23T12:25:00Z"/>
-                <w:rFonts w:ascii="Consolas" w:eastAsia="Times New Roman" w:hAnsi="Consolas" w:cs="Times New Roman"/>
-                <w:b w:val="0"/>
-                <w:color w:val="000000"/>
-                <w:sz w:val="21"/>
-                <w:szCs w:val="21"/>
-                <w:lang w:eastAsia="pt-PT"/>
-              </w:rPr>
-            </w:pPr>
-            <w:del w:id="1157" w:author="Sara Gomes" w:date="2018-04-23T12:25:00Z">
+            <w:del w:id="1156" w:author="Sara Gomes" w:date="2018-04-23T12:25:00Z">
               <w:r>
                 <w:rPr>
                   <w:rFonts w:ascii="Consolas" w:eastAsia="Times New Roman" w:hAnsi="Consolas" w:cs="Times New Roman"/>
@@ -15389,16 +15387,16 @@
               <w:shd w:val="clear" w:color="auto" w:fill="FFFFFF"/>
               <w:spacing w:line="285" w:lineRule="atLeast"/>
               <w:rPr>
-                <w:del w:id="1158" w:author="Sara Gomes" w:date="2018-04-23T12:25:00Z"/>
-                <w:rFonts w:ascii="Consolas" w:eastAsia="Times New Roman" w:hAnsi="Consolas" w:cs="Times New Roman"/>
-                <w:b w:val="0"/>
-                <w:color w:val="000000"/>
-                <w:sz w:val="21"/>
-                <w:szCs w:val="21"/>
-                <w:lang w:eastAsia="pt-PT"/>
-              </w:rPr>
-            </w:pPr>
-            <w:del w:id="1159" w:author="Sara Gomes" w:date="2018-04-23T12:25:00Z">
+                <w:del w:id="1157" w:author="Sara Gomes" w:date="2018-04-23T12:25:00Z"/>
+                <w:rFonts w:ascii="Consolas" w:eastAsia="Times New Roman" w:hAnsi="Consolas" w:cs="Times New Roman"/>
+                <w:b w:val="0"/>
+                <w:color w:val="000000"/>
+                <w:sz w:val="21"/>
+                <w:szCs w:val="21"/>
+                <w:lang w:eastAsia="pt-PT"/>
+              </w:rPr>
+            </w:pPr>
+            <w:del w:id="1158" w:author="Sara Gomes" w:date="2018-04-23T12:25:00Z">
               <w:r>
                 <w:rPr>
                   <w:rFonts w:ascii="Consolas" w:eastAsia="Times New Roman" w:hAnsi="Consolas" w:cs="Times New Roman"/>
@@ -15450,16 +15448,16 @@
               <w:shd w:val="clear" w:color="auto" w:fill="FFFFFF"/>
               <w:spacing w:line="285" w:lineRule="atLeast"/>
               <w:rPr>
-                <w:del w:id="1160" w:author="Sara Gomes" w:date="2018-04-23T12:25:00Z"/>
-                <w:rFonts w:ascii="Consolas" w:eastAsia="Times New Roman" w:hAnsi="Consolas" w:cs="Times New Roman"/>
-                <w:b w:val="0"/>
-                <w:color w:val="000000"/>
-                <w:sz w:val="21"/>
-                <w:szCs w:val="21"/>
-                <w:lang w:eastAsia="pt-PT"/>
-              </w:rPr>
-            </w:pPr>
-            <w:del w:id="1161" w:author="Sara Gomes" w:date="2018-04-23T12:25:00Z">
+                <w:del w:id="1159" w:author="Sara Gomes" w:date="2018-04-23T12:25:00Z"/>
+                <w:rFonts w:ascii="Consolas" w:eastAsia="Times New Roman" w:hAnsi="Consolas" w:cs="Times New Roman"/>
+                <w:b w:val="0"/>
+                <w:color w:val="000000"/>
+                <w:sz w:val="21"/>
+                <w:szCs w:val="21"/>
+                <w:lang w:eastAsia="pt-PT"/>
+              </w:rPr>
+            </w:pPr>
+            <w:del w:id="1160" w:author="Sara Gomes" w:date="2018-04-23T12:25:00Z">
               <w:r>
                 <w:rPr>
                   <w:rFonts w:ascii="Consolas" w:eastAsia="Times New Roman" w:hAnsi="Consolas" w:cs="Times New Roman"/>
@@ -15489,6 +15487,21 @@
               <w:shd w:val="clear" w:color="auto" w:fill="FFFFFF"/>
               <w:spacing w:line="285" w:lineRule="atLeast"/>
               <w:rPr>
+                <w:del w:id="1161" w:author="Sara Gomes" w:date="2018-04-23T12:25:00Z"/>
+                <w:rFonts w:ascii="Consolas" w:eastAsia="Times New Roman" w:hAnsi="Consolas" w:cs="Times New Roman"/>
+                <w:b w:val="0"/>
+                <w:color w:val="000000"/>
+                <w:sz w:val="21"/>
+                <w:szCs w:val="21"/>
+                <w:lang w:eastAsia="pt-PT"/>
+              </w:rPr>
+            </w:pPr>
+          </w:p>
+          <w:p>
+            <w:pPr>
+              <w:shd w:val="clear" w:color="auto" w:fill="FFFFFF"/>
+              <w:spacing w:line="285" w:lineRule="atLeast"/>
+              <w:rPr>
                 <w:del w:id="1162" w:author="Sara Gomes" w:date="2018-04-23T12:25:00Z"/>
                 <w:rFonts w:ascii="Consolas" w:eastAsia="Times New Roman" w:hAnsi="Consolas" w:cs="Times New Roman"/>
                 <w:b w:val="0"/>
@@ -15498,22 +15511,7 @@
                 <w:lang w:eastAsia="pt-PT"/>
               </w:rPr>
             </w:pPr>
-          </w:p>
-          <w:p>
-            <w:pPr>
-              <w:shd w:val="clear" w:color="auto" w:fill="FFFFFF"/>
-              <w:spacing w:line="285" w:lineRule="atLeast"/>
-              <w:rPr>
-                <w:del w:id="1163" w:author="Sara Gomes" w:date="2018-04-23T12:25:00Z"/>
-                <w:rFonts w:ascii="Consolas" w:eastAsia="Times New Roman" w:hAnsi="Consolas" w:cs="Times New Roman"/>
-                <w:b w:val="0"/>
-                <w:color w:val="000000"/>
-                <w:sz w:val="21"/>
-                <w:szCs w:val="21"/>
-                <w:lang w:eastAsia="pt-PT"/>
-              </w:rPr>
-            </w:pPr>
-            <w:del w:id="1164" w:author="Sara Gomes" w:date="2018-04-23T12:25:00Z">
+            <w:del w:id="1163" w:author="Sara Gomes" w:date="2018-04-23T12:25:00Z">
               <w:r>
                 <w:rPr>
                   <w:rFonts w:ascii="Consolas" w:eastAsia="Times New Roman" w:hAnsi="Consolas" w:cs="Times New Roman"/>
@@ -15532,16 +15530,16 @@
               <w:shd w:val="clear" w:color="auto" w:fill="FFFFFF"/>
               <w:spacing w:line="285" w:lineRule="atLeast"/>
               <w:rPr>
-                <w:del w:id="1165" w:author="Sara Gomes" w:date="2018-04-23T12:25:00Z"/>
-                <w:rFonts w:ascii="Consolas" w:eastAsia="Times New Roman" w:hAnsi="Consolas" w:cs="Times New Roman"/>
-                <w:b w:val="0"/>
-                <w:color w:val="000000"/>
-                <w:sz w:val="21"/>
-                <w:szCs w:val="21"/>
-                <w:lang w:eastAsia="pt-PT"/>
-              </w:rPr>
-            </w:pPr>
-            <w:del w:id="1166" w:author="Sara Gomes" w:date="2018-04-23T12:25:00Z">
+                <w:del w:id="1164" w:author="Sara Gomes" w:date="2018-04-23T12:25:00Z"/>
+                <w:rFonts w:ascii="Consolas" w:eastAsia="Times New Roman" w:hAnsi="Consolas" w:cs="Times New Roman"/>
+                <w:b w:val="0"/>
+                <w:color w:val="000000"/>
+                <w:sz w:val="21"/>
+                <w:szCs w:val="21"/>
+                <w:lang w:eastAsia="pt-PT"/>
+              </w:rPr>
+            </w:pPr>
+            <w:del w:id="1165" w:author="Sara Gomes" w:date="2018-04-23T12:25:00Z">
               <w:r>
                 <w:rPr>
                   <w:rFonts w:ascii="Consolas" w:eastAsia="Times New Roman" w:hAnsi="Consolas" w:cs="Times New Roman"/>
@@ -15571,16 +15569,16 @@
               <w:shd w:val="clear" w:color="auto" w:fill="FFFFFF"/>
               <w:spacing w:line="285" w:lineRule="atLeast"/>
               <w:rPr>
-                <w:del w:id="1167" w:author="Sara Gomes" w:date="2018-04-23T12:25:00Z"/>
-                <w:rFonts w:ascii="Consolas" w:eastAsia="Times New Roman" w:hAnsi="Consolas" w:cs="Times New Roman"/>
-                <w:b w:val="0"/>
-                <w:color w:val="000000"/>
-                <w:sz w:val="21"/>
-                <w:szCs w:val="21"/>
-                <w:lang w:eastAsia="pt-PT"/>
-              </w:rPr>
-            </w:pPr>
-            <w:del w:id="1168" w:author="Sara Gomes" w:date="2018-04-23T12:25:00Z">
+                <w:del w:id="1166" w:author="Sara Gomes" w:date="2018-04-23T12:25:00Z"/>
+                <w:rFonts w:ascii="Consolas" w:eastAsia="Times New Roman" w:hAnsi="Consolas" w:cs="Times New Roman"/>
+                <w:b w:val="0"/>
+                <w:color w:val="000000"/>
+                <w:sz w:val="21"/>
+                <w:szCs w:val="21"/>
+                <w:lang w:eastAsia="pt-PT"/>
+              </w:rPr>
+            </w:pPr>
+            <w:del w:id="1167" w:author="Sara Gomes" w:date="2018-04-23T12:25:00Z">
               <w:r>
                 <w:rPr>
                   <w:rFonts w:ascii="Consolas" w:eastAsia="Times New Roman" w:hAnsi="Consolas" w:cs="Times New Roman"/>
@@ -15610,16 +15608,16 @@
               <w:shd w:val="clear" w:color="auto" w:fill="FFFFFF"/>
               <w:spacing w:line="285" w:lineRule="atLeast"/>
               <w:rPr>
-                <w:del w:id="1169" w:author="Sara Gomes" w:date="2018-04-23T12:25:00Z"/>
-                <w:rFonts w:ascii="Consolas" w:eastAsia="Times New Roman" w:hAnsi="Consolas" w:cs="Times New Roman"/>
-                <w:b w:val="0"/>
-                <w:color w:val="000000"/>
-                <w:sz w:val="21"/>
-                <w:szCs w:val="21"/>
-                <w:lang w:eastAsia="pt-PT"/>
-                <w:rPrChange w:id="1170" w:author="Sara Gomes" w:date="2018-04-23T10:59:00Z">
+                <w:del w:id="1168" w:author="Sara Gomes" w:date="2018-04-23T12:25:00Z"/>
+                <w:rFonts w:ascii="Consolas" w:eastAsia="Times New Roman" w:hAnsi="Consolas" w:cs="Times New Roman"/>
+                <w:b w:val="0"/>
+                <w:color w:val="000000"/>
+                <w:sz w:val="21"/>
+                <w:szCs w:val="21"/>
+                <w:lang w:eastAsia="pt-PT"/>
+                <w:rPrChange w:id="1169" w:author="Sara Gomes" w:date="2018-04-23T10:59:00Z">
                   <w:rPr>
-                    <w:del w:id="1171" w:author="Sara Gomes" w:date="2018-04-23T12:25:00Z"/>
+                    <w:del w:id="1170" w:author="Sara Gomes" w:date="2018-04-23T12:25:00Z"/>
                     <w:rFonts w:ascii="Consolas" w:eastAsia="Times New Roman" w:hAnsi="Consolas" w:cs="Times New Roman"/>
                     <w:b w:val="0"/>
                     <w:color w:val="000000"/>
@@ -15630,15 +15628,15 @@
                 </w:rPrChange>
               </w:rPr>
             </w:pPr>
-            <w:del w:id="1172" w:author="Sara Gomes" w:date="2018-04-23T12:25:00Z">
-              <w:r>
-                <w:rPr>
-                  <w:rFonts w:ascii="Consolas" w:eastAsia="Times New Roman" w:hAnsi="Consolas" w:cs="Times New Roman"/>
-                  <w:color w:val="0000FF"/>
-                  <w:sz w:val="21"/>
-                  <w:szCs w:val="21"/>
-                  <w:lang w:eastAsia="pt-PT"/>
-                  <w:rPrChange w:id="1173" w:author="Sara Gomes" w:date="2018-04-23T10:59:00Z">
+            <w:del w:id="1171" w:author="Sara Gomes" w:date="2018-04-23T12:25:00Z">
+              <w:r>
+                <w:rPr>
+                  <w:rFonts w:ascii="Consolas" w:eastAsia="Times New Roman" w:hAnsi="Consolas" w:cs="Times New Roman"/>
+                  <w:color w:val="0000FF"/>
+                  <w:sz w:val="21"/>
+                  <w:szCs w:val="21"/>
+                  <w:lang w:eastAsia="pt-PT"/>
+                  <w:rPrChange w:id="1172" w:author="Sara Gomes" w:date="2018-04-23T10:59:00Z">
                     <w:rPr>
                       <w:rFonts w:ascii="Consolas" w:eastAsia="Times New Roman" w:hAnsi="Consolas" w:cs="Times New Roman"/>
                       <w:color w:val="0000FF"/>
@@ -15657,7 +15655,7 @@
                   <w:sz w:val="21"/>
                   <w:szCs w:val="21"/>
                   <w:lang w:eastAsia="pt-PT"/>
-                  <w:rPrChange w:id="1174" w:author="Sara Gomes" w:date="2018-04-23T10:59:00Z">
+                  <w:rPrChange w:id="1173" w:author="Sara Gomes" w:date="2018-04-23T10:59:00Z">
                     <w:rPr>
                       <w:rFonts w:ascii="Consolas" w:eastAsia="Times New Roman" w:hAnsi="Consolas" w:cs="Times New Roman"/>
                       <w:color w:val="000000"/>
@@ -15676,16 +15674,16 @@
               <w:shd w:val="clear" w:color="auto" w:fill="FFFFFF"/>
               <w:spacing w:line="285" w:lineRule="atLeast"/>
               <w:rPr>
-                <w:del w:id="1175" w:author="Sara Gomes" w:date="2018-04-23T12:25:00Z"/>
-                <w:rFonts w:ascii="Consolas" w:eastAsia="Times New Roman" w:hAnsi="Consolas" w:cs="Times New Roman"/>
-                <w:b w:val="0"/>
-                <w:color w:val="000000"/>
-                <w:sz w:val="21"/>
-                <w:szCs w:val="21"/>
-                <w:lang w:eastAsia="pt-PT"/>
-                <w:rPrChange w:id="1176" w:author="Sara Gomes" w:date="2018-04-23T10:59:00Z">
+                <w:del w:id="1174" w:author="Sara Gomes" w:date="2018-04-23T12:25:00Z"/>
+                <w:rFonts w:ascii="Consolas" w:eastAsia="Times New Roman" w:hAnsi="Consolas" w:cs="Times New Roman"/>
+                <w:b w:val="0"/>
+                <w:color w:val="000000"/>
+                <w:sz w:val="21"/>
+                <w:szCs w:val="21"/>
+                <w:lang w:eastAsia="pt-PT"/>
+                <w:rPrChange w:id="1175" w:author="Sara Gomes" w:date="2018-04-23T10:59:00Z">
                   <w:rPr>
-                    <w:del w:id="1177" w:author="Sara Gomes" w:date="2018-04-23T12:25:00Z"/>
+                    <w:del w:id="1176" w:author="Sara Gomes" w:date="2018-04-23T12:25:00Z"/>
                     <w:rFonts w:ascii="Consolas" w:eastAsia="Times New Roman" w:hAnsi="Consolas" w:cs="Times New Roman"/>
                     <w:b w:val="0"/>
                     <w:color w:val="000000"/>
@@ -15707,7 +15705,7 @@
                 <w:sz w:val="21"/>
                 <w:szCs w:val="21"/>
                 <w:lang w:eastAsia="pt-PT"/>
-                <w:rPrChange w:id="1178" w:author="Sara Gomes" w:date="2018-04-23T10:59:00Z">
+                <w:rPrChange w:id="1177" w:author="Sara Gomes" w:date="2018-04-23T10:59:00Z">
                   <w:rPr>
                     <w:rFonts w:ascii="Consolas" w:eastAsia="Times New Roman" w:hAnsi="Consolas" w:cs="Times New Roman"/>
                     <w:color w:val="000000"/>
@@ -15718,15 +15716,15 @@
                 </w:rPrChange>
               </w:rPr>
             </w:pPr>
-            <w:del w:id="1179" w:author="Sara Gomes" w:date="2018-04-23T12:25:00Z">
-              <w:r>
-                <w:rPr>
-                  <w:rFonts w:ascii="Consolas" w:eastAsia="Times New Roman" w:hAnsi="Consolas" w:cs="Times New Roman"/>
-                  <w:color w:val="0000FF"/>
-                  <w:sz w:val="21"/>
-                  <w:szCs w:val="21"/>
-                  <w:lang w:eastAsia="pt-PT"/>
-                  <w:rPrChange w:id="1180" w:author="Sara Gomes" w:date="2018-04-23T10:59:00Z">
+            <w:del w:id="1178" w:author="Sara Gomes" w:date="2018-04-23T12:25:00Z">
+              <w:r>
+                <w:rPr>
+                  <w:rFonts w:ascii="Consolas" w:eastAsia="Times New Roman" w:hAnsi="Consolas" w:cs="Times New Roman"/>
+                  <w:color w:val="0000FF"/>
+                  <w:sz w:val="21"/>
+                  <w:szCs w:val="21"/>
+                  <w:lang w:eastAsia="pt-PT"/>
+                  <w:rPrChange w:id="1179" w:author="Sara Gomes" w:date="2018-04-23T10:59:00Z">
                     <w:rPr>
                       <w:rFonts w:ascii="Consolas" w:eastAsia="Times New Roman" w:hAnsi="Consolas" w:cs="Times New Roman"/>
                       <w:color w:val="0000FF"/>
@@ -15771,28 +15769,28 @@
             <w:tcW w:w="1838" w:type="dxa"/>
           </w:tcPr>
           <w:p>
+            <w:del w:id="1180" w:author="Sara Gomes" w:date="2018-04-23T12:25:00Z">
+              <w:r>
+                <w:delText>T0</w:delText>
+              </w:r>
+              <w:r>
+                <w:delText>2</w:delText>
+              </w:r>
+            </w:del>
+          </w:p>
+        </w:tc>
+        <w:tc>
+          <w:tcPr>
+            <w:tcW w:w="6656" w:type="dxa"/>
+          </w:tcPr>
+          <w:p>
+            <w:pPr>
+              <w:cnfStyle w:val="100000000000" w:firstRow="1" w:lastRow="0" w:firstColumn="0" w:lastColumn="0" w:oddVBand="0" w:evenVBand="0" w:oddHBand="0" w:evenHBand="0" w:firstRowFirstColumn="0" w:firstRowLastColumn="0" w:lastRowFirstColumn="0" w:lastRowLastColumn="0"/>
+              <w:rPr>
+                <w:b w:val="0"/>
+              </w:rPr>
+            </w:pPr>
             <w:del w:id="1181" w:author="Sara Gomes" w:date="2018-04-23T12:25:00Z">
-              <w:r>
-                <w:delText>T0</w:delText>
-              </w:r>
-              <w:r>
-                <w:delText>2</w:delText>
-              </w:r>
-            </w:del>
-          </w:p>
-        </w:tc>
-        <w:tc>
-          <w:tcPr>
-            <w:tcW w:w="6656" w:type="dxa"/>
-          </w:tcPr>
-          <w:p>
-            <w:pPr>
-              <w:cnfStyle w:val="100000000000" w:firstRow="1" w:lastRow="0" w:firstColumn="0" w:lastColumn="0" w:oddVBand="0" w:evenVBand="0" w:oddHBand="0" w:evenHBand="0" w:firstRowFirstColumn="0" w:firstRowLastColumn="0" w:lastRowFirstColumn="0" w:lastRowLastColumn="0"/>
-              <w:rPr>
-                <w:b w:val="0"/>
-              </w:rPr>
-            </w:pPr>
-            <w:del w:id="1182" w:author="Sara Gomes" w:date="2018-04-23T12:25:00Z">
               <w:r>
                 <w:rPr>
                   <w:b w:val="0"/>
@@ -15813,7 +15811,7 @@
             <w:tcW w:w="1838" w:type="dxa"/>
           </w:tcPr>
           <w:p>
-            <w:del w:id="1183" w:author="Sara Gomes" w:date="2018-04-23T12:25:00Z">
+            <w:del w:id="1182" w:author="Sara Gomes" w:date="2018-04-23T12:25:00Z">
               <w:r>
                 <w:delText>Isolation level</w:delText>
               </w:r>
@@ -15828,7 +15826,7 @@
             <w:pPr>
               <w:cnfStyle w:val="000000100000" w:firstRow="0" w:lastRow="0" w:firstColumn="0" w:lastColumn="0" w:oddVBand="0" w:evenVBand="0" w:oddHBand="1" w:evenHBand="0" w:firstRowFirstColumn="0" w:firstRowLastColumn="0" w:lastRowFirstColumn="0" w:lastRowLastColumn="0"/>
               <w:rPr>
-                <w:rPrChange w:id="1184" w:author="Sara Gomes" w:date="2018-04-23T12:08:00Z">
+                <w:rPrChange w:id="1183" w:author="Sara Gomes" w:date="2018-04-23T12:08:00Z">
                   <w:rPr>
                     <w:b/>
                   </w:rPr>
@@ -15845,22 +15843,22 @@
             <w:tcW w:w="1838" w:type="dxa"/>
           </w:tcPr>
           <w:p>
+            <w:del w:id="1184" w:author="Sara Gomes" w:date="2018-04-23T12:25:00Z">
+              <w:r>
+                <w:delText>Justification</w:delText>
+              </w:r>
+            </w:del>
+          </w:p>
+        </w:tc>
+        <w:tc>
+          <w:tcPr>
+            <w:tcW w:w="6656" w:type="dxa"/>
+          </w:tcPr>
+          <w:p>
+            <w:pPr>
+              <w:cnfStyle w:val="000000000000" w:firstRow="0" w:lastRow="0" w:firstColumn="0" w:lastColumn="0" w:oddVBand="0" w:evenVBand="0" w:oddHBand="0" w:evenHBand="0" w:firstRowFirstColumn="0" w:firstRowLastColumn="0" w:lastRowFirstColumn="0" w:lastRowLastColumn="0"/>
+            </w:pPr>
             <w:del w:id="1185" w:author="Sara Gomes" w:date="2018-04-23T12:25:00Z">
-              <w:r>
-                <w:delText>Justification</w:delText>
-              </w:r>
-            </w:del>
-          </w:p>
-        </w:tc>
-        <w:tc>
-          <w:tcPr>
-            <w:tcW w:w="6656" w:type="dxa"/>
-          </w:tcPr>
-          <w:p>
-            <w:pPr>
-              <w:cnfStyle w:val="000000000000" w:firstRow="0" w:lastRow="0" w:firstColumn="0" w:lastColumn="0" w:oddVBand="0" w:evenVBand="0" w:oddHBand="0" w:evenHBand="0" w:firstRowFirstColumn="0" w:firstRowLastColumn="0" w:lastRowFirstColumn="0" w:lastRowLastColumn="0"/>
-            </w:pPr>
-            <w:del w:id="1186" w:author="Sara Gomes" w:date="2018-04-23T12:25:00Z">
               <w:r>
                 <w:delText>When a new message is sent (new instance in Message table), the last messages sent to the forum must be re-selected, or the user will not have access to updated information.</w:delText>
               </w:r>
@@ -15883,16 +15881,16 @@
               <w:shd w:val="clear" w:color="auto" w:fill="FFFFFF"/>
               <w:spacing w:line="285" w:lineRule="atLeast"/>
               <w:rPr>
-                <w:del w:id="1187" w:author="Sara Gomes" w:date="2018-04-23T12:25:00Z"/>
-                <w:rFonts w:ascii="Consolas" w:eastAsia="Times New Roman" w:hAnsi="Consolas" w:cs="Times New Roman"/>
-                <w:b w:val="0"/>
-                <w:color w:val="000000"/>
-                <w:sz w:val="21"/>
-                <w:szCs w:val="21"/>
-                <w:lang w:eastAsia="pt-PT"/>
-              </w:rPr>
-            </w:pPr>
-            <w:del w:id="1188" w:author="Sara Gomes" w:date="2018-04-23T12:25:00Z">
+                <w:del w:id="1186" w:author="Sara Gomes" w:date="2018-04-23T12:25:00Z"/>
+                <w:rFonts w:ascii="Consolas" w:eastAsia="Times New Roman" w:hAnsi="Consolas" w:cs="Times New Roman"/>
+                <w:b w:val="0"/>
+                <w:color w:val="000000"/>
+                <w:sz w:val="21"/>
+                <w:szCs w:val="21"/>
+                <w:lang w:eastAsia="pt-PT"/>
+              </w:rPr>
+            </w:pPr>
+            <w:del w:id="1187" w:author="Sara Gomes" w:date="2018-04-23T12:25:00Z">
               <w:r>
                 <w:rPr>
                   <w:rFonts w:ascii="Consolas" w:eastAsia="Times New Roman" w:hAnsi="Consolas" w:cs="Times New Roman"/>
@@ -15933,16 +15931,16 @@
               <w:shd w:val="clear" w:color="auto" w:fill="FFFFFF"/>
               <w:spacing w:line="285" w:lineRule="atLeast"/>
               <w:rPr>
-                <w:del w:id="1189" w:author="Sara Gomes" w:date="2018-04-23T12:25:00Z"/>
-                <w:rFonts w:ascii="Consolas" w:eastAsia="Times New Roman" w:hAnsi="Consolas" w:cs="Times New Roman"/>
-                <w:b w:val="0"/>
-                <w:color w:val="000000"/>
-                <w:sz w:val="21"/>
-                <w:szCs w:val="21"/>
-                <w:lang w:eastAsia="pt-PT"/>
-              </w:rPr>
-            </w:pPr>
-            <w:del w:id="1190" w:author="Sara Gomes" w:date="2018-04-23T12:25:00Z">
+                <w:del w:id="1188" w:author="Sara Gomes" w:date="2018-04-23T12:25:00Z"/>
+                <w:rFonts w:ascii="Consolas" w:eastAsia="Times New Roman" w:hAnsi="Consolas" w:cs="Times New Roman"/>
+                <w:b w:val="0"/>
+                <w:color w:val="000000"/>
+                <w:sz w:val="21"/>
+                <w:szCs w:val="21"/>
+                <w:lang w:eastAsia="pt-PT"/>
+              </w:rPr>
+            </w:pPr>
+            <w:del w:id="1189" w:author="Sara Gomes" w:date="2018-04-23T12:25:00Z">
               <w:r>
                 <w:rPr>
                   <w:rFonts w:ascii="Consolas" w:eastAsia="Times New Roman" w:hAnsi="Consolas" w:cs="Times New Roman"/>
@@ -16060,6 +16058,21 @@
               <w:shd w:val="clear" w:color="auto" w:fill="FFFFFF"/>
               <w:spacing w:line="285" w:lineRule="atLeast"/>
               <w:rPr>
+                <w:del w:id="1190" w:author="Sara Gomes" w:date="2018-04-23T12:25:00Z"/>
+                <w:rFonts w:ascii="Consolas" w:eastAsia="Times New Roman" w:hAnsi="Consolas" w:cs="Times New Roman"/>
+                <w:b w:val="0"/>
+                <w:color w:val="000000"/>
+                <w:sz w:val="21"/>
+                <w:szCs w:val="21"/>
+                <w:lang w:eastAsia="pt-PT"/>
+              </w:rPr>
+            </w:pPr>
+          </w:p>
+          <w:p>
+            <w:pPr>
+              <w:shd w:val="clear" w:color="auto" w:fill="FFFFFF"/>
+              <w:spacing w:line="285" w:lineRule="atLeast"/>
+              <w:rPr>
                 <w:del w:id="1191" w:author="Sara Gomes" w:date="2018-04-23T12:25:00Z"/>
                 <w:rFonts w:ascii="Consolas" w:eastAsia="Times New Roman" w:hAnsi="Consolas" w:cs="Times New Roman"/>
                 <w:b w:val="0"/>
@@ -16069,22 +16082,7 @@
                 <w:lang w:eastAsia="pt-PT"/>
               </w:rPr>
             </w:pPr>
-          </w:p>
-          <w:p>
-            <w:pPr>
-              <w:shd w:val="clear" w:color="auto" w:fill="FFFFFF"/>
-              <w:spacing w:line="285" w:lineRule="atLeast"/>
-              <w:rPr>
-                <w:del w:id="1192" w:author="Sara Gomes" w:date="2018-04-23T12:25:00Z"/>
-                <w:rFonts w:ascii="Consolas" w:eastAsia="Times New Roman" w:hAnsi="Consolas" w:cs="Times New Roman"/>
-                <w:b w:val="0"/>
-                <w:color w:val="000000"/>
-                <w:sz w:val="21"/>
-                <w:szCs w:val="21"/>
-                <w:lang w:eastAsia="pt-PT"/>
-              </w:rPr>
-            </w:pPr>
-            <w:del w:id="1193" w:author="Sara Gomes" w:date="2018-04-23T12:25:00Z">
+            <w:del w:id="1192" w:author="Sara Gomes" w:date="2018-04-23T12:25:00Z">
               <w:r>
                 <w:rPr>
                   <w:rFonts w:ascii="Consolas" w:eastAsia="Times New Roman" w:hAnsi="Consolas" w:cs="Times New Roman"/>
@@ -16103,16 +16101,16 @@
               <w:shd w:val="clear" w:color="auto" w:fill="FFFFFF"/>
               <w:spacing w:line="285" w:lineRule="atLeast"/>
               <w:rPr>
-                <w:del w:id="1194" w:author="Sara Gomes" w:date="2018-04-23T12:25:00Z"/>
-                <w:rFonts w:ascii="Consolas" w:eastAsia="Times New Roman" w:hAnsi="Consolas" w:cs="Times New Roman"/>
-                <w:b w:val="0"/>
-                <w:color w:val="000000"/>
-                <w:sz w:val="21"/>
-                <w:szCs w:val="21"/>
-                <w:lang w:eastAsia="pt-PT"/>
-              </w:rPr>
-            </w:pPr>
-            <w:del w:id="1195" w:author="Sara Gomes" w:date="2018-04-23T12:25:00Z">
+                <w:del w:id="1193" w:author="Sara Gomes" w:date="2018-04-23T12:25:00Z"/>
+                <w:rFonts w:ascii="Consolas" w:eastAsia="Times New Roman" w:hAnsi="Consolas" w:cs="Times New Roman"/>
+                <w:b w:val="0"/>
+                <w:color w:val="000000"/>
+                <w:sz w:val="21"/>
+                <w:szCs w:val="21"/>
+                <w:lang w:eastAsia="pt-PT"/>
+              </w:rPr>
+            </w:pPr>
+            <w:del w:id="1194" w:author="Sara Gomes" w:date="2018-04-23T12:25:00Z">
               <w:r>
                 <w:rPr>
                   <w:rFonts w:ascii="Consolas" w:eastAsia="Times New Roman" w:hAnsi="Consolas" w:cs="Times New Roman"/>
@@ -16208,16 +16206,16 @@
               <w:shd w:val="clear" w:color="auto" w:fill="FFFFFF"/>
               <w:spacing w:line="285" w:lineRule="atLeast"/>
               <w:rPr>
-                <w:del w:id="1196" w:author="Sara Gomes" w:date="2018-04-23T12:25:00Z"/>
-                <w:rFonts w:ascii="Consolas" w:eastAsia="Times New Roman" w:hAnsi="Consolas" w:cs="Times New Roman"/>
-                <w:b w:val="0"/>
-                <w:color w:val="000000"/>
-                <w:sz w:val="21"/>
-                <w:szCs w:val="21"/>
-                <w:lang w:eastAsia="pt-PT"/>
-              </w:rPr>
-            </w:pPr>
-            <w:del w:id="1197" w:author="Sara Gomes" w:date="2018-04-23T12:25:00Z">
+                <w:del w:id="1195" w:author="Sara Gomes" w:date="2018-04-23T12:25:00Z"/>
+                <w:rFonts w:ascii="Consolas" w:eastAsia="Times New Roman" w:hAnsi="Consolas" w:cs="Times New Roman"/>
+                <w:b w:val="0"/>
+                <w:color w:val="000000"/>
+                <w:sz w:val="21"/>
+                <w:szCs w:val="21"/>
+                <w:lang w:eastAsia="pt-PT"/>
+              </w:rPr>
+            </w:pPr>
+            <w:del w:id="1196" w:author="Sara Gomes" w:date="2018-04-23T12:25:00Z">
               <w:r>
                 <w:rPr>
                   <w:rFonts w:ascii="Consolas" w:eastAsia="Times New Roman" w:hAnsi="Consolas" w:cs="Times New Roman"/>
@@ -16269,6 +16267,21 @@
               <w:shd w:val="clear" w:color="auto" w:fill="FFFFFF"/>
               <w:spacing w:line="285" w:lineRule="atLeast"/>
               <w:rPr>
+                <w:del w:id="1197" w:author="Sara Gomes" w:date="2018-04-23T12:25:00Z"/>
+                <w:rFonts w:ascii="Consolas" w:eastAsia="Times New Roman" w:hAnsi="Consolas" w:cs="Times New Roman"/>
+                <w:b w:val="0"/>
+                <w:color w:val="000000"/>
+                <w:sz w:val="21"/>
+                <w:szCs w:val="21"/>
+                <w:lang w:eastAsia="pt-PT"/>
+              </w:rPr>
+            </w:pPr>
+          </w:p>
+          <w:p>
+            <w:pPr>
+              <w:shd w:val="clear" w:color="auto" w:fill="FFFFFF"/>
+              <w:spacing w:line="285" w:lineRule="atLeast"/>
+              <w:rPr>
                 <w:del w:id="1198" w:author="Sara Gomes" w:date="2018-04-23T12:25:00Z"/>
                 <w:rFonts w:ascii="Consolas" w:eastAsia="Times New Roman" w:hAnsi="Consolas" w:cs="Times New Roman"/>
                 <w:b w:val="0"/>
@@ -16278,22 +16291,7 @@
                 <w:lang w:eastAsia="pt-PT"/>
               </w:rPr>
             </w:pPr>
-          </w:p>
-          <w:p>
-            <w:pPr>
-              <w:shd w:val="clear" w:color="auto" w:fill="FFFFFF"/>
-              <w:spacing w:line="285" w:lineRule="atLeast"/>
-              <w:rPr>
-                <w:del w:id="1199" w:author="Sara Gomes" w:date="2018-04-23T12:25:00Z"/>
-                <w:rFonts w:ascii="Consolas" w:eastAsia="Times New Roman" w:hAnsi="Consolas" w:cs="Times New Roman"/>
-                <w:b w:val="0"/>
-                <w:color w:val="000000"/>
-                <w:sz w:val="21"/>
-                <w:szCs w:val="21"/>
-                <w:lang w:eastAsia="pt-PT"/>
-              </w:rPr>
-            </w:pPr>
-            <w:del w:id="1200" w:author="Sara Gomes" w:date="2018-04-23T12:25:00Z">
+            <w:del w:id="1199" w:author="Sara Gomes" w:date="2018-04-23T12:25:00Z">
               <w:r>
                 <w:rPr>
                   <w:rFonts w:ascii="Consolas" w:eastAsia="Times New Roman" w:hAnsi="Consolas" w:cs="Times New Roman"/>
@@ -16312,16 +16310,16 @@
               <w:shd w:val="clear" w:color="auto" w:fill="FFFFFF"/>
               <w:spacing w:line="285" w:lineRule="atLeast"/>
               <w:rPr>
-                <w:del w:id="1201" w:author="Sara Gomes" w:date="2018-04-23T12:25:00Z"/>
-                <w:rFonts w:ascii="Consolas" w:eastAsia="Times New Roman" w:hAnsi="Consolas" w:cs="Times New Roman"/>
-                <w:b w:val="0"/>
-                <w:color w:val="000000"/>
-                <w:sz w:val="21"/>
-                <w:szCs w:val="21"/>
-                <w:lang w:eastAsia="pt-PT"/>
-              </w:rPr>
-            </w:pPr>
-            <w:del w:id="1202" w:author="Sara Gomes" w:date="2018-04-23T12:25:00Z">
+                <w:del w:id="1200" w:author="Sara Gomes" w:date="2018-04-23T12:25:00Z"/>
+                <w:rFonts w:ascii="Consolas" w:eastAsia="Times New Roman" w:hAnsi="Consolas" w:cs="Times New Roman"/>
+                <w:b w:val="0"/>
+                <w:color w:val="000000"/>
+                <w:sz w:val="21"/>
+                <w:szCs w:val="21"/>
+                <w:lang w:eastAsia="pt-PT"/>
+              </w:rPr>
+            </w:pPr>
+            <w:del w:id="1201" w:author="Sara Gomes" w:date="2018-04-23T12:25:00Z">
               <w:r>
                 <w:rPr>
                   <w:rFonts w:ascii="Consolas" w:eastAsia="Times New Roman" w:hAnsi="Consolas" w:cs="Times New Roman"/>
@@ -16351,16 +16349,16 @@
               <w:shd w:val="clear" w:color="auto" w:fill="FFFFFF"/>
               <w:spacing w:line="285" w:lineRule="atLeast"/>
               <w:rPr>
-                <w:del w:id="1203" w:author="Sara Gomes" w:date="2018-04-23T12:25:00Z"/>
-                <w:rFonts w:ascii="Consolas" w:eastAsia="Times New Roman" w:hAnsi="Consolas" w:cs="Times New Roman"/>
-                <w:b w:val="0"/>
-                <w:color w:val="000000"/>
-                <w:sz w:val="21"/>
-                <w:szCs w:val="21"/>
-                <w:lang w:eastAsia="pt-PT"/>
-              </w:rPr>
-            </w:pPr>
-            <w:del w:id="1204" w:author="Sara Gomes" w:date="2018-04-23T12:25:00Z">
+                <w:del w:id="1202" w:author="Sara Gomes" w:date="2018-04-23T12:25:00Z"/>
+                <w:rFonts w:ascii="Consolas" w:eastAsia="Times New Roman" w:hAnsi="Consolas" w:cs="Times New Roman"/>
+                <w:b w:val="0"/>
+                <w:color w:val="000000"/>
+                <w:sz w:val="21"/>
+                <w:szCs w:val="21"/>
+                <w:lang w:eastAsia="pt-PT"/>
+              </w:rPr>
+            </w:pPr>
+            <w:del w:id="1203" w:author="Sara Gomes" w:date="2018-04-23T12:25:00Z">
               <w:r>
                 <w:rPr>
                   <w:rFonts w:ascii="Consolas" w:eastAsia="Times New Roman" w:hAnsi="Consolas" w:cs="Times New Roman"/>
@@ -16412,16 +16410,16 @@
               <w:shd w:val="clear" w:color="auto" w:fill="FFFFFF"/>
               <w:spacing w:line="285" w:lineRule="atLeast"/>
               <w:rPr>
-                <w:del w:id="1205" w:author="Sara Gomes" w:date="2018-04-23T12:25:00Z"/>
-                <w:rFonts w:ascii="Consolas" w:eastAsia="Times New Roman" w:hAnsi="Consolas" w:cs="Times New Roman"/>
-                <w:b w:val="0"/>
-                <w:color w:val="000000"/>
-                <w:sz w:val="21"/>
-                <w:szCs w:val="21"/>
-                <w:lang w:eastAsia="pt-PT"/>
-              </w:rPr>
-            </w:pPr>
-            <w:del w:id="1206" w:author="Sara Gomes" w:date="2018-04-23T12:25:00Z">
+                <w:del w:id="1204" w:author="Sara Gomes" w:date="2018-04-23T12:25:00Z"/>
+                <w:rFonts w:ascii="Consolas" w:eastAsia="Times New Roman" w:hAnsi="Consolas" w:cs="Times New Roman"/>
+                <w:b w:val="0"/>
+                <w:color w:val="000000"/>
+                <w:sz w:val="21"/>
+                <w:szCs w:val="21"/>
+                <w:lang w:eastAsia="pt-PT"/>
+              </w:rPr>
+            </w:pPr>
+            <w:del w:id="1205" w:author="Sara Gomes" w:date="2018-04-23T12:25:00Z">
               <w:r>
                 <w:rPr>
                   <w:rFonts w:ascii="Consolas" w:eastAsia="Times New Roman" w:hAnsi="Consolas" w:cs="Times New Roman"/>
@@ -16638,7 +16636,7 @@
               <w:shd w:val="clear" w:color="auto" w:fill="FFFFFF"/>
               <w:spacing w:line="285" w:lineRule="atLeast"/>
               <w:rPr>
-                <w:del w:id="1207" w:author="Sara Gomes" w:date="2018-04-23T12:25:00Z"/>
+                <w:del w:id="1206" w:author="Sara Gomes" w:date="2018-04-23T12:25:00Z"/>
                 <w:rFonts w:ascii="Consolas" w:eastAsia="Times New Roman" w:hAnsi="Consolas" w:cs="Times New Roman"/>
                 <w:b w:val="0"/>
                 <w:color w:val="000000"/>
@@ -16660,7 +16658,7 @@
                 <w:lang w:val="pt-PT" w:eastAsia="pt-PT"/>
               </w:rPr>
             </w:pPr>
-            <w:del w:id="1208" w:author="Sara Gomes" w:date="2018-04-23T12:25:00Z">
+            <w:del w:id="1207" w:author="Sara Gomes" w:date="2018-04-23T12:25:00Z">
               <w:r>
                 <w:rPr>
                   <w:rFonts w:ascii="Consolas" w:eastAsia="Times New Roman" w:hAnsi="Consolas" w:cs="Times New Roman"/>
@@ -16705,28 +16703,28 @@
             <w:tcW w:w="1838" w:type="dxa"/>
           </w:tcPr>
           <w:p>
+            <w:del w:id="1208" w:author="Sara Gomes" w:date="2018-04-23T12:25:00Z">
+              <w:r>
+                <w:delText>T0</w:delText>
+              </w:r>
+              <w:r>
+                <w:delText>3</w:delText>
+              </w:r>
+            </w:del>
+          </w:p>
+        </w:tc>
+        <w:tc>
+          <w:tcPr>
+            <w:tcW w:w="6656" w:type="dxa"/>
+          </w:tcPr>
+          <w:p>
+            <w:pPr>
+              <w:cnfStyle w:val="100000000000" w:firstRow="1" w:lastRow="0" w:firstColumn="0" w:lastColumn="0" w:oddVBand="0" w:evenVBand="0" w:oddHBand="0" w:evenHBand="0" w:firstRowFirstColumn="0" w:firstRowLastColumn="0" w:lastRowFirstColumn="0" w:lastRowLastColumn="0"/>
+              <w:rPr>
+                <w:b w:val="0"/>
+              </w:rPr>
+            </w:pPr>
             <w:del w:id="1209" w:author="Sara Gomes" w:date="2018-04-23T12:25:00Z">
-              <w:r>
-                <w:delText>T0</w:delText>
-              </w:r>
-              <w:r>
-                <w:delText>3</w:delText>
-              </w:r>
-            </w:del>
-          </w:p>
-        </w:tc>
-        <w:tc>
-          <w:tcPr>
-            <w:tcW w:w="6656" w:type="dxa"/>
-          </w:tcPr>
-          <w:p>
-            <w:pPr>
-              <w:cnfStyle w:val="100000000000" w:firstRow="1" w:lastRow="0" w:firstColumn="0" w:lastColumn="0" w:oddVBand="0" w:evenVBand="0" w:oddHBand="0" w:evenHBand="0" w:firstRowFirstColumn="0" w:firstRowLastColumn="0" w:lastRowFirstColumn="0" w:lastRowLastColumn="0"/>
-              <w:rPr>
-                <w:b w:val="0"/>
-              </w:rPr>
-            </w:pPr>
-            <w:del w:id="1210" w:author="Sara Gomes" w:date="2018-04-23T12:25:00Z">
               <w:r>
                 <w:rPr>
                   <w:b w:val="0"/>
@@ -16747,7 +16745,7 @@
             <w:tcW w:w="1838" w:type="dxa"/>
           </w:tcPr>
           <w:p>
-            <w:del w:id="1211" w:author="Sara Gomes" w:date="2018-04-23T12:25:00Z">
+            <w:del w:id="1210" w:author="Sara Gomes" w:date="2018-04-23T12:25:00Z">
               <w:r>
                 <w:delText>Isolation level</w:delText>
               </w:r>
@@ -16762,7 +16760,7 @@
             <w:pPr>
               <w:cnfStyle w:val="000000100000" w:firstRow="0" w:lastRow="0" w:firstColumn="0" w:lastColumn="0" w:oddVBand="0" w:evenVBand="0" w:oddHBand="1" w:evenHBand="0" w:firstRowFirstColumn="0" w:firstRowLastColumn="0" w:lastRowFirstColumn="0" w:lastRowLastColumn="0"/>
               <w:rPr>
-                <w:rPrChange w:id="1212" w:author="Sara Gomes" w:date="2018-04-23T12:08:00Z">
+                <w:rPrChange w:id="1211" w:author="Sara Gomes" w:date="2018-04-23T12:08:00Z">
                   <w:rPr>
                     <w:b/>
                   </w:rPr>
@@ -16779,22 +16777,22 @@
             <w:tcW w:w="1838" w:type="dxa"/>
           </w:tcPr>
           <w:p>
+            <w:del w:id="1212" w:author="Sara Gomes" w:date="2018-04-23T12:25:00Z">
+              <w:r>
+                <w:delText>Justification</w:delText>
+              </w:r>
+            </w:del>
+          </w:p>
+        </w:tc>
+        <w:tc>
+          <w:tcPr>
+            <w:tcW w:w="6656" w:type="dxa"/>
+          </w:tcPr>
+          <w:p>
+            <w:pPr>
+              <w:cnfStyle w:val="000000000000" w:firstRow="0" w:lastRow="0" w:firstColumn="0" w:lastColumn="0" w:oddVBand="0" w:evenVBand="0" w:oddHBand="0" w:evenHBand="0" w:firstRowFirstColumn="0" w:firstRowLastColumn="0" w:lastRowFirstColumn="0" w:lastRowLastColumn="0"/>
+            </w:pPr>
             <w:del w:id="1213" w:author="Sara Gomes" w:date="2018-04-23T12:25:00Z">
-              <w:r>
-                <w:delText>Justification</w:delText>
-              </w:r>
-            </w:del>
-          </w:p>
-        </w:tc>
-        <w:tc>
-          <w:tcPr>
-            <w:tcW w:w="6656" w:type="dxa"/>
-          </w:tcPr>
-          <w:p>
-            <w:pPr>
-              <w:cnfStyle w:val="000000000000" w:firstRow="0" w:lastRow="0" w:firstColumn="0" w:lastColumn="0" w:oddVBand="0" w:evenVBand="0" w:oddHBand="0" w:evenHBand="0" w:firstRowFirstColumn="0" w:firstRowLastColumn="0" w:lastRowFirstColumn="0" w:lastRowLastColumn="0"/>
-            </w:pPr>
-            <w:del w:id="1214" w:author="Sara Gomes" w:date="2018-04-23T12:25:00Z">
               <w:r>
                 <w:delText>The board’s tasks must be re-read</w:delText>
               </w:r>
@@ -16820,16 +16818,16 @@
               <w:shd w:val="clear" w:color="auto" w:fill="FFFFFF"/>
               <w:spacing w:line="285" w:lineRule="atLeast"/>
               <w:rPr>
-                <w:del w:id="1215" w:author="Sara Gomes" w:date="2018-04-23T12:25:00Z"/>
-                <w:rFonts w:ascii="Consolas" w:eastAsia="Times New Roman" w:hAnsi="Consolas" w:cs="Times New Roman"/>
-                <w:b w:val="0"/>
-                <w:color w:val="000000"/>
-                <w:sz w:val="21"/>
-                <w:szCs w:val="21"/>
-                <w:lang w:eastAsia="pt-PT"/>
-              </w:rPr>
-            </w:pPr>
-            <w:del w:id="1216" w:author="Sara Gomes" w:date="2018-04-23T12:25:00Z">
+                <w:del w:id="1214" w:author="Sara Gomes" w:date="2018-04-23T12:25:00Z"/>
+                <w:rFonts w:ascii="Consolas" w:eastAsia="Times New Roman" w:hAnsi="Consolas" w:cs="Times New Roman"/>
+                <w:b w:val="0"/>
+                <w:color w:val="000000"/>
+                <w:sz w:val="21"/>
+                <w:szCs w:val="21"/>
+                <w:lang w:eastAsia="pt-PT"/>
+              </w:rPr>
+            </w:pPr>
+            <w:del w:id="1215" w:author="Sara Gomes" w:date="2018-04-23T12:25:00Z">
               <w:r>
                 <w:rPr>
                   <w:rFonts w:ascii="Consolas" w:eastAsia="Times New Roman" w:hAnsi="Consolas" w:cs="Times New Roman"/>
@@ -16870,16 +16868,16 @@
               <w:shd w:val="clear" w:color="auto" w:fill="FFFFFF"/>
               <w:spacing w:line="285" w:lineRule="atLeast"/>
               <w:rPr>
-                <w:del w:id="1217" w:author="Sara Gomes" w:date="2018-04-23T12:25:00Z"/>
-                <w:rFonts w:ascii="Consolas" w:eastAsia="Times New Roman" w:hAnsi="Consolas" w:cs="Times New Roman"/>
-                <w:b w:val="0"/>
-                <w:color w:val="000000"/>
-                <w:sz w:val="21"/>
-                <w:szCs w:val="21"/>
-                <w:lang w:eastAsia="pt-PT"/>
-              </w:rPr>
-            </w:pPr>
-            <w:del w:id="1218" w:author="Sara Gomes" w:date="2018-04-23T12:25:00Z">
+                <w:del w:id="1216" w:author="Sara Gomes" w:date="2018-04-23T12:25:00Z"/>
+                <w:rFonts w:ascii="Consolas" w:eastAsia="Times New Roman" w:hAnsi="Consolas" w:cs="Times New Roman"/>
+                <w:b w:val="0"/>
+                <w:color w:val="000000"/>
+                <w:sz w:val="21"/>
+                <w:szCs w:val="21"/>
+                <w:lang w:eastAsia="pt-PT"/>
+              </w:rPr>
+            </w:pPr>
+            <w:del w:id="1217" w:author="Sara Gomes" w:date="2018-04-23T12:25:00Z">
               <w:r>
                 <w:rPr>
                   <w:rFonts w:ascii="Consolas" w:eastAsia="Times New Roman" w:hAnsi="Consolas" w:cs="Times New Roman"/>
@@ -16997,6 +16995,21 @@
               <w:shd w:val="clear" w:color="auto" w:fill="FFFFFF"/>
               <w:spacing w:line="285" w:lineRule="atLeast"/>
               <w:rPr>
+                <w:del w:id="1218" w:author="Sara Gomes" w:date="2018-04-23T12:25:00Z"/>
+                <w:rFonts w:ascii="Consolas" w:eastAsia="Times New Roman" w:hAnsi="Consolas" w:cs="Times New Roman"/>
+                <w:b w:val="0"/>
+                <w:color w:val="000000"/>
+                <w:sz w:val="21"/>
+                <w:szCs w:val="21"/>
+                <w:lang w:eastAsia="pt-PT"/>
+              </w:rPr>
+            </w:pPr>
+          </w:p>
+          <w:p>
+            <w:pPr>
+              <w:shd w:val="clear" w:color="auto" w:fill="FFFFFF"/>
+              <w:spacing w:line="285" w:lineRule="atLeast"/>
+              <w:rPr>
                 <w:del w:id="1219" w:author="Sara Gomes" w:date="2018-04-23T12:25:00Z"/>
                 <w:rFonts w:ascii="Consolas" w:eastAsia="Times New Roman" w:hAnsi="Consolas" w:cs="Times New Roman"/>
                 <w:b w:val="0"/>
@@ -17006,22 +17019,7 @@
                 <w:lang w:eastAsia="pt-PT"/>
               </w:rPr>
             </w:pPr>
-          </w:p>
-          <w:p>
-            <w:pPr>
-              <w:shd w:val="clear" w:color="auto" w:fill="FFFFFF"/>
-              <w:spacing w:line="285" w:lineRule="atLeast"/>
-              <w:rPr>
-                <w:del w:id="1220" w:author="Sara Gomes" w:date="2018-04-23T12:25:00Z"/>
-                <w:rFonts w:ascii="Consolas" w:eastAsia="Times New Roman" w:hAnsi="Consolas" w:cs="Times New Roman"/>
-                <w:b w:val="0"/>
-                <w:color w:val="000000"/>
-                <w:sz w:val="21"/>
-                <w:szCs w:val="21"/>
-                <w:lang w:eastAsia="pt-PT"/>
-              </w:rPr>
-            </w:pPr>
-            <w:del w:id="1221" w:author="Sara Gomes" w:date="2018-04-23T12:25:00Z">
+            <w:del w:id="1220" w:author="Sara Gomes" w:date="2018-04-23T12:25:00Z">
               <w:r>
                 <w:rPr>
                   <w:rFonts w:ascii="Consolas" w:eastAsia="Times New Roman" w:hAnsi="Consolas" w:cs="Times New Roman"/>
@@ -17040,16 +17038,16 @@
               <w:shd w:val="clear" w:color="auto" w:fill="FFFFFF"/>
               <w:spacing w:line="285" w:lineRule="atLeast"/>
               <w:rPr>
-                <w:del w:id="1222" w:author="Sara Gomes" w:date="2018-04-23T12:25:00Z"/>
-                <w:rFonts w:ascii="Consolas" w:eastAsia="Times New Roman" w:hAnsi="Consolas" w:cs="Times New Roman"/>
-                <w:b w:val="0"/>
-                <w:color w:val="000000"/>
-                <w:sz w:val="21"/>
-                <w:szCs w:val="21"/>
-                <w:lang w:eastAsia="pt-PT"/>
-              </w:rPr>
-            </w:pPr>
-            <w:del w:id="1223" w:author="Sara Gomes" w:date="2018-04-23T12:25:00Z">
+                <w:del w:id="1221" w:author="Sara Gomes" w:date="2018-04-23T12:25:00Z"/>
+                <w:rFonts w:ascii="Consolas" w:eastAsia="Times New Roman" w:hAnsi="Consolas" w:cs="Times New Roman"/>
+                <w:b w:val="0"/>
+                <w:color w:val="000000"/>
+                <w:sz w:val="21"/>
+                <w:szCs w:val="21"/>
+                <w:lang w:eastAsia="pt-PT"/>
+              </w:rPr>
+            </w:pPr>
+            <w:del w:id="1222" w:author="Sara Gomes" w:date="2018-04-23T12:25:00Z">
               <w:r>
                 <w:rPr>
                   <w:rFonts w:ascii="Consolas" w:eastAsia="Times New Roman" w:hAnsi="Consolas" w:cs="Times New Roman"/>
@@ -17145,16 +17143,16 @@
               <w:shd w:val="clear" w:color="auto" w:fill="FFFFFF"/>
               <w:spacing w:line="285" w:lineRule="atLeast"/>
               <w:rPr>
-                <w:del w:id="1224" w:author="Sara Gomes" w:date="2018-04-23T12:25:00Z"/>
-                <w:rFonts w:ascii="Consolas" w:eastAsia="Times New Roman" w:hAnsi="Consolas" w:cs="Times New Roman"/>
-                <w:b w:val="0"/>
-                <w:color w:val="000000"/>
-                <w:sz w:val="21"/>
-                <w:szCs w:val="21"/>
-                <w:lang w:eastAsia="pt-PT"/>
-              </w:rPr>
-            </w:pPr>
-            <w:del w:id="1225" w:author="Sara Gomes" w:date="2018-04-23T12:25:00Z">
+                <w:del w:id="1223" w:author="Sara Gomes" w:date="2018-04-23T12:25:00Z"/>
+                <w:rFonts w:ascii="Consolas" w:eastAsia="Times New Roman" w:hAnsi="Consolas" w:cs="Times New Roman"/>
+                <w:b w:val="0"/>
+                <w:color w:val="000000"/>
+                <w:sz w:val="21"/>
+                <w:szCs w:val="21"/>
+                <w:lang w:eastAsia="pt-PT"/>
+              </w:rPr>
+            </w:pPr>
+            <w:del w:id="1224" w:author="Sara Gomes" w:date="2018-04-23T12:25:00Z">
               <w:r>
                 <w:rPr>
                   <w:rFonts w:ascii="Consolas" w:eastAsia="Times New Roman" w:hAnsi="Consolas" w:cs="Times New Roman"/>
@@ -17228,6 +17226,21 @@
               <w:shd w:val="clear" w:color="auto" w:fill="FFFFFF"/>
               <w:spacing w:line="285" w:lineRule="atLeast"/>
               <w:rPr>
+                <w:del w:id="1225" w:author="Sara Gomes" w:date="2018-04-23T12:25:00Z"/>
+                <w:rFonts w:ascii="Consolas" w:eastAsia="Times New Roman" w:hAnsi="Consolas" w:cs="Times New Roman"/>
+                <w:b w:val="0"/>
+                <w:color w:val="000000"/>
+                <w:sz w:val="21"/>
+                <w:szCs w:val="21"/>
+                <w:lang w:eastAsia="pt-PT"/>
+              </w:rPr>
+            </w:pPr>
+          </w:p>
+          <w:p>
+            <w:pPr>
+              <w:shd w:val="clear" w:color="auto" w:fill="FFFFFF"/>
+              <w:spacing w:line="285" w:lineRule="atLeast"/>
+              <w:rPr>
                 <w:del w:id="1226" w:author="Sara Gomes" w:date="2018-04-23T12:25:00Z"/>
                 <w:rFonts w:ascii="Consolas" w:eastAsia="Times New Roman" w:hAnsi="Consolas" w:cs="Times New Roman"/>
                 <w:b w:val="0"/>
@@ -17237,22 +17250,7 @@
                 <w:lang w:eastAsia="pt-PT"/>
               </w:rPr>
             </w:pPr>
-          </w:p>
-          <w:p>
-            <w:pPr>
-              <w:shd w:val="clear" w:color="auto" w:fill="FFFFFF"/>
-              <w:spacing w:line="285" w:lineRule="atLeast"/>
-              <w:rPr>
-                <w:del w:id="1227" w:author="Sara Gomes" w:date="2018-04-23T12:25:00Z"/>
-                <w:rFonts w:ascii="Consolas" w:eastAsia="Times New Roman" w:hAnsi="Consolas" w:cs="Times New Roman"/>
-                <w:b w:val="0"/>
-                <w:color w:val="000000"/>
-                <w:sz w:val="21"/>
-                <w:szCs w:val="21"/>
-                <w:lang w:eastAsia="pt-PT"/>
-              </w:rPr>
-            </w:pPr>
-            <w:del w:id="1228" w:author="Sara Gomes" w:date="2018-04-23T12:25:00Z">
+            <w:del w:id="1227" w:author="Sara Gomes" w:date="2018-04-23T12:25:00Z">
               <w:r>
                 <w:rPr>
                   <w:rFonts w:ascii="Consolas" w:eastAsia="Times New Roman" w:hAnsi="Consolas" w:cs="Times New Roman"/>
@@ -17271,16 +17269,16 @@
               <w:shd w:val="clear" w:color="auto" w:fill="FFFFFF"/>
               <w:spacing w:line="285" w:lineRule="atLeast"/>
               <w:rPr>
-                <w:del w:id="1229" w:author="Sara Gomes" w:date="2018-04-23T12:25:00Z"/>
-                <w:rFonts w:ascii="Consolas" w:eastAsia="Times New Roman" w:hAnsi="Consolas" w:cs="Times New Roman"/>
-                <w:b w:val="0"/>
-                <w:color w:val="000000"/>
-                <w:sz w:val="21"/>
-                <w:szCs w:val="21"/>
-                <w:lang w:eastAsia="pt-PT"/>
-              </w:rPr>
-            </w:pPr>
-            <w:del w:id="1230" w:author="Sara Gomes" w:date="2018-04-23T12:25:00Z">
+                <w:del w:id="1228" w:author="Sara Gomes" w:date="2018-04-23T12:25:00Z"/>
+                <w:rFonts w:ascii="Consolas" w:eastAsia="Times New Roman" w:hAnsi="Consolas" w:cs="Times New Roman"/>
+                <w:b w:val="0"/>
+                <w:color w:val="000000"/>
+                <w:sz w:val="21"/>
+                <w:szCs w:val="21"/>
+                <w:lang w:eastAsia="pt-PT"/>
+              </w:rPr>
+            </w:pPr>
+            <w:del w:id="1229" w:author="Sara Gomes" w:date="2018-04-23T12:25:00Z">
               <w:r>
                 <w:rPr>
                   <w:rFonts w:ascii="Consolas" w:eastAsia="Times New Roman" w:hAnsi="Consolas" w:cs="Times New Roman"/>
@@ -17310,16 +17308,16 @@
               <w:shd w:val="clear" w:color="auto" w:fill="FFFFFF"/>
               <w:spacing w:line="285" w:lineRule="atLeast"/>
               <w:rPr>
-                <w:del w:id="1231" w:author="Sara Gomes" w:date="2018-04-23T12:25:00Z"/>
-                <w:rFonts w:ascii="Consolas" w:eastAsia="Times New Roman" w:hAnsi="Consolas" w:cs="Times New Roman"/>
-                <w:b w:val="0"/>
-                <w:color w:val="000000"/>
-                <w:sz w:val="21"/>
-                <w:szCs w:val="21"/>
-                <w:lang w:eastAsia="pt-PT"/>
-              </w:rPr>
-            </w:pPr>
-            <w:del w:id="1232" w:author="Sara Gomes" w:date="2018-04-23T12:25:00Z">
+                <w:del w:id="1230" w:author="Sara Gomes" w:date="2018-04-23T12:25:00Z"/>
+                <w:rFonts w:ascii="Consolas" w:eastAsia="Times New Roman" w:hAnsi="Consolas" w:cs="Times New Roman"/>
+                <w:b w:val="0"/>
+                <w:color w:val="000000"/>
+                <w:sz w:val="21"/>
+                <w:szCs w:val="21"/>
+                <w:lang w:eastAsia="pt-PT"/>
+              </w:rPr>
+            </w:pPr>
+            <w:del w:id="1231" w:author="Sara Gomes" w:date="2018-04-23T12:25:00Z">
               <w:r>
                 <w:rPr>
                   <w:rFonts w:ascii="Consolas" w:eastAsia="Times New Roman" w:hAnsi="Consolas" w:cs="Times New Roman"/>
@@ -17360,16 +17358,16 @@
               <w:shd w:val="clear" w:color="auto" w:fill="FFFFFF"/>
               <w:spacing w:line="285" w:lineRule="atLeast"/>
               <w:rPr>
-                <w:del w:id="1233" w:author="Sara Gomes" w:date="2018-04-23T12:25:00Z"/>
-                <w:rFonts w:ascii="Consolas" w:eastAsia="Times New Roman" w:hAnsi="Consolas" w:cs="Times New Roman"/>
-                <w:b w:val="0"/>
-                <w:color w:val="000000"/>
-                <w:sz w:val="21"/>
-                <w:szCs w:val="21"/>
-                <w:lang w:eastAsia="pt-PT"/>
-              </w:rPr>
-            </w:pPr>
-            <w:del w:id="1234" w:author="Sara Gomes" w:date="2018-04-23T12:25:00Z">
+                <w:del w:id="1232" w:author="Sara Gomes" w:date="2018-04-23T12:25:00Z"/>
+                <w:rFonts w:ascii="Consolas" w:eastAsia="Times New Roman" w:hAnsi="Consolas" w:cs="Times New Roman"/>
+                <w:b w:val="0"/>
+                <w:color w:val="000000"/>
+                <w:sz w:val="21"/>
+                <w:szCs w:val="21"/>
+                <w:lang w:eastAsia="pt-PT"/>
+              </w:rPr>
+            </w:pPr>
+            <w:del w:id="1233" w:author="Sara Gomes" w:date="2018-04-23T12:25:00Z">
               <w:r>
                 <w:rPr>
                   <w:rFonts w:ascii="Consolas" w:eastAsia="Times New Roman" w:hAnsi="Consolas" w:cs="Times New Roman"/>
@@ -17410,7 +17408,7 @@
               <w:shd w:val="clear" w:color="auto" w:fill="FFFFFF"/>
               <w:spacing w:line="285" w:lineRule="atLeast"/>
               <w:rPr>
-                <w:del w:id="1235" w:author="Sara Gomes" w:date="2018-04-23T12:25:00Z"/>
+                <w:del w:id="1234" w:author="Sara Gomes" w:date="2018-04-23T12:25:00Z"/>
                 <w:rFonts w:ascii="Consolas" w:eastAsia="Times New Roman" w:hAnsi="Consolas" w:cs="Times New Roman"/>
                 <w:b w:val="0"/>
                 <w:color w:val="000000"/>
@@ -17432,7 +17430,7 @@
                 <w:lang w:val="pt-PT" w:eastAsia="pt-PT"/>
               </w:rPr>
             </w:pPr>
-            <w:del w:id="1236" w:author="Sara Gomes" w:date="2018-04-23T12:25:00Z">
+            <w:del w:id="1235" w:author="Sara Gomes" w:date="2018-04-23T12:25:00Z">
               <w:r>
                 <w:rPr>
                   <w:rFonts w:ascii="Consolas" w:eastAsia="Times New Roman" w:hAnsi="Consolas" w:cs="Times New Roman"/>
@@ -17477,29 +17475,29 @@
             <w:tcW w:w="1838" w:type="dxa"/>
           </w:tcPr>
           <w:p>
-            <w:bookmarkStart w:id="1237" w:name="_Hlk512249710"/>
+            <w:bookmarkStart w:id="1236" w:name="_Hlk512249710"/>
+            <w:del w:id="1237" w:author="Sara Gomes" w:date="2018-04-23T12:25:00Z">
+              <w:r>
+                <w:delText>T0</w:delText>
+              </w:r>
+              <w:r>
+                <w:delText>4</w:delText>
+              </w:r>
+            </w:del>
+          </w:p>
+        </w:tc>
+        <w:tc>
+          <w:tcPr>
+            <w:tcW w:w="6656" w:type="dxa"/>
+          </w:tcPr>
+          <w:p>
+            <w:pPr>
+              <w:cnfStyle w:val="100000000000" w:firstRow="1" w:lastRow="0" w:firstColumn="0" w:lastColumn="0" w:oddVBand="0" w:evenVBand="0" w:oddHBand="0" w:evenHBand="0" w:firstRowFirstColumn="0" w:firstRowLastColumn="0" w:lastRowFirstColumn="0" w:lastRowLastColumn="0"/>
+              <w:rPr>
+                <w:b w:val="0"/>
+              </w:rPr>
+            </w:pPr>
             <w:del w:id="1238" w:author="Sara Gomes" w:date="2018-04-23T12:25:00Z">
-              <w:r>
-                <w:delText>T0</w:delText>
-              </w:r>
-              <w:r>
-                <w:delText>4</w:delText>
-              </w:r>
-            </w:del>
-          </w:p>
-        </w:tc>
-        <w:tc>
-          <w:tcPr>
-            <w:tcW w:w="6656" w:type="dxa"/>
-          </w:tcPr>
-          <w:p>
-            <w:pPr>
-              <w:cnfStyle w:val="100000000000" w:firstRow="1" w:lastRow="0" w:firstColumn="0" w:lastColumn="0" w:oddVBand="0" w:evenVBand="0" w:oddHBand="0" w:evenHBand="0" w:firstRowFirstColumn="0" w:firstRowLastColumn="0" w:lastRowFirstColumn="0" w:lastRowLastColumn="0"/>
-              <w:rPr>
-                <w:b w:val="0"/>
-              </w:rPr>
-            </w:pPr>
-            <w:del w:id="1239" w:author="Sara Gomes" w:date="2018-04-23T12:25:00Z">
               <w:r>
                 <w:rPr>
                   <w:b w:val="0"/>
@@ -17520,7 +17518,7 @@
             <w:tcW w:w="1838" w:type="dxa"/>
           </w:tcPr>
           <w:p>
-            <w:del w:id="1240" w:author="Sara Gomes" w:date="2018-04-23T12:25:00Z">
+            <w:del w:id="1239" w:author="Sara Gomes" w:date="2018-04-23T12:25:00Z">
               <w:r>
                 <w:delText>Isolation level</w:delText>
               </w:r>
@@ -17535,7 +17533,7 @@
             <w:pPr>
               <w:cnfStyle w:val="000000100000" w:firstRow="0" w:lastRow="0" w:firstColumn="0" w:lastColumn="0" w:oddVBand="0" w:evenVBand="0" w:oddHBand="1" w:evenHBand="0" w:firstRowFirstColumn="0" w:firstRowLastColumn="0" w:lastRowFirstColumn="0" w:lastRowLastColumn="0"/>
               <w:rPr>
-                <w:rPrChange w:id="1241" w:author="Sara Gomes" w:date="2018-04-23T12:08:00Z">
+                <w:rPrChange w:id="1240" w:author="Sara Gomes" w:date="2018-04-23T12:08:00Z">
                   <w:rPr>
                     <w:b/>
                   </w:rPr>
@@ -17552,7 +17550,7 @@
             <w:tcW w:w="1838" w:type="dxa"/>
           </w:tcPr>
           <w:p>
-            <w:del w:id="1242" w:author="Sara Gomes" w:date="2018-04-23T12:25:00Z">
+            <w:del w:id="1241" w:author="Sara Gomes" w:date="2018-04-23T12:25:00Z">
               <w:r>
                 <w:lastRenderedPageBreak/>
                 <w:delText>Justification</w:delText>
@@ -17568,7 +17566,7 @@
             <w:pPr>
               <w:cnfStyle w:val="000000000000" w:firstRow="0" w:lastRow="0" w:firstColumn="0" w:lastColumn="0" w:oddVBand="0" w:evenVBand="0" w:oddHBand="0" w:evenHBand="0" w:firstRowFirstColumn="0" w:firstRowLastColumn="0" w:lastRowFirstColumn="0" w:lastRowLastColumn="0"/>
             </w:pPr>
-            <w:del w:id="1243" w:author="Sara Gomes" w:date="2018-04-23T12:25:00Z">
+            <w:del w:id="1242" w:author="Sara Gomes" w:date="2018-04-23T12:25:00Z">
               <w:r>
                 <w:delText>The project’s boards must be re-read after the addition of each new board, or the user will not have access to updated information.</w:delText>
               </w:r>
@@ -17591,16 +17589,16 @@
               <w:shd w:val="clear" w:color="auto" w:fill="FFFFFF"/>
               <w:spacing w:line="285" w:lineRule="atLeast"/>
               <w:rPr>
-                <w:del w:id="1244" w:author="Sara Gomes" w:date="2018-04-23T12:25:00Z"/>
-                <w:rFonts w:ascii="Consolas" w:eastAsia="Times New Roman" w:hAnsi="Consolas" w:cs="Times New Roman"/>
-                <w:b w:val="0"/>
-                <w:color w:val="000000"/>
-                <w:sz w:val="21"/>
-                <w:szCs w:val="21"/>
-                <w:lang w:eastAsia="pt-PT"/>
-              </w:rPr>
-            </w:pPr>
-            <w:del w:id="1245" w:author="Sara Gomes" w:date="2018-04-23T12:25:00Z">
+                <w:del w:id="1243" w:author="Sara Gomes" w:date="2018-04-23T12:25:00Z"/>
+                <w:rFonts w:ascii="Consolas" w:eastAsia="Times New Roman" w:hAnsi="Consolas" w:cs="Times New Roman"/>
+                <w:b w:val="0"/>
+                <w:color w:val="000000"/>
+                <w:sz w:val="21"/>
+                <w:szCs w:val="21"/>
+                <w:lang w:eastAsia="pt-PT"/>
+              </w:rPr>
+            </w:pPr>
+            <w:del w:id="1244" w:author="Sara Gomes" w:date="2018-04-23T12:25:00Z">
               <w:r>
                 <w:rPr>
                   <w:rFonts w:ascii="Consolas" w:eastAsia="Times New Roman" w:hAnsi="Consolas" w:cs="Times New Roman"/>
@@ -17641,16 +17639,16 @@
               <w:shd w:val="clear" w:color="auto" w:fill="FFFFFF"/>
               <w:spacing w:line="285" w:lineRule="atLeast"/>
               <w:rPr>
-                <w:del w:id="1246" w:author="Sara Gomes" w:date="2018-04-23T12:25:00Z"/>
-                <w:rFonts w:ascii="Consolas" w:eastAsia="Times New Roman" w:hAnsi="Consolas" w:cs="Times New Roman"/>
-                <w:b w:val="0"/>
-                <w:color w:val="000000"/>
-                <w:sz w:val="21"/>
-                <w:szCs w:val="21"/>
-                <w:lang w:eastAsia="pt-PT"/>
-              </w:rPr>
-            </w:pPr>
-            <w:del w:id="1247" w:author="Sara Gomes" w:date="2018-04-23T12:25:00Z">
+                <w:del w:id="1245" w:author="Sara Gomes" w:date="2018-04-23T12:25:00Z"/>
+                <w:rFonts w:ascii="Consolas" w:eastAsia="Times New Roman" w:hAnsi="Consolas" w:cs="Times New Roman"/>
+                <w:b w:val="0"/>
+                <w:color w:val="000000"/>
+                <w:sz w:val="21"/>
+                <w:szCs w:val="21"/>
+                <w:lang w:eastAsia="pt-PT"/>
+              </w:rPr>
+            </w:pPr>
+            <w:del w:id="1246" w:author="Sara Gomes" w:date="2018-04-23T12:25:00Z">
               <w:r>
                 <w:rPr>
                   <w:rFonts w:ascii="Consolas" w:eastAsia="Times New Roman" w:hAnsi="Consolas" w:cs="Times New Roman"/>
@@ -17768,6 +17766,21 @@
               <w:shd w:val="clear" w:color="auto" w:fill="FFFFFF"/>
               <w:spacing w:line="285" w:lineRule="atLeast"/>
               <w:rPr>
+                <w:del w:id="1247" w:author="Sara Gomes" w:date="2018-04-23T12:25:00Z"/>
+                <w:rFonts w:ascii="Consolas" w:eastAsia="Times New Roman" w:hAnsi="Consolas" w:cs="Times New Roman"/>
+                <w:b w:val="0"/>
+                <w:color w:val="000000"/>
+                <w:sz w:val="21"/>
+                <w:szCs w:val="21"/>
+                <w:lang w:eastAsia="pt-PT"/>
+              </w:rPr>
+            </w:pPr>
+          </w:p>
+          <w:p>
+            <w:pPr>
+              <w:shd w:val="clear" w:color="auto" w:fill="FFFFFF"/>
+              <w:spacing w:line="285" w:lineRule="atLeast"/>
+              <w:rPr>
                 <w:del w:id="1248" w:author="Sara Gomes" w:date="2018-04-23T12:25:00Z"/>
                 <w:rFonts w:ascii="Consolas" w:eastAsia="Times New Roman" w:hAnsi="Consolas" w:cs="Times New Roman"/>
                 <w:b w:val="0"/>
@@ -17777,22 +17790,7 @@
                 <w:lang w:eastAsia="pt-PT"/>
               </w:rPr>
             </w:pPr>
-          </w:p>
-          <w:p>
-            <w:pPr>
-              <w:shd w:val="clear" w:color="auto" w:fill="FFFFFF"/>
-              <w:spacing w:line="285" w:lineRule="atLeast"/>
-              <w:rPr>
-                <w:del w:id="1249" w:author="Sara Gomes" w:date="2018-04-23T12:25:00Z"/>
-                <w:rFonts w:ascii="Consolas" w:eastAsia="Times New Roman" w:hAnsi="Consolas" w:cs="Times New Roman"/>
-                <w:b w:val="0"/>
-                <w:color w:val="000000"/>
-                <w:sz w:val="21"/>
-                <w:szCs w:val="21"/>
-                <w:lang w:eastAsia="pt-PT"/>
-              </w:rPr>
-            </w:pPr>
-            <w:del w:id="1250" w:author="Sara Gomes" w:date="2018-04-23T12:25:00Z">
+            <w:del w:id="1249" w:author="Sara Gomes" w:date="2018-04-23T12:25:00Z">
               <w:r>
                 <w:rPr>
                   <w:rFonts w:ascii="Consolas" w:eastAsia="Times New Roman" w:hAnsi="Consolas" w:cs="Times New Roman"/>
@@ -17811,16 +17809,16 @@
               <w:shd w:val="clear" w:color="auto" w:fill="FFFFFF"/>
               <w:spacing w:line="285" w:lineRule="atLeast"/>
               <w:rPr>
-                <w:del w:id="1251" w:author="Sara Gomes" w:date="2018-04-23T12:25:00Z"/>
-                <w:rFonts w:ascii="Consolas" w:eastAsia="Times New Roman" w:hAnsi="Consolas" w:cs="Times New Roman"/>
-                <w:b w:val="0"/>
-                <w:color w:val="000000"/>
-                <w:sz w:val="21"/>
-                <w:szCs w:val="21"/>
-                <w:lang w:eastAsia="pt-PT"/>
-              </w:rPr>
-            </w:pPr>
-            <w:del w:id="1252" w:author="Sara Gomes" w:date="2018-04-23T12:25:00Z">
+                <w:del w:id="1250" w:author="Sara Gomes" w:date="2018-04-23T12:25:00Z"/>
+                <w:rFonts w:ascii="Consolas" w:eastAsia="Times New Roman" w:hAnsi="Consolas" w:cs="Times New Roman"/>
+                <w:b w:val="0"/>
+                <w:color w:val="000000"/>
+                <w:sz w:val="21"/>
+                <w:szCs w:val="21"/>
+                <w:lang w:eastAsia="pt-PT"/>
+              </w:rPr>
+            </w:pPr>
+            <w:del w:id="1251" w:author="Sara Gomes" w:date="2018-04-23T12:25:00Z">
               <w:r>
                 <w:rPr>
                   <w:rFonts w:ascii="Consolas" w:eastAsia="Times New Roman" w:hAnsi="Consolas" w:cs="Times New Roman"/>
@@ -17916,16 +17914,16 @@
               <w:shd w:val="clear" w:color="auto" w:fill="FFFFFF"/>
               <w:spacing w:line="285" w:lineRule="atLeast"/>
               <w:rPr>
-                <w:del w:id="1253" w:author="Sara Gomes" w:date="2018-04-23T12:25:00Z"/>
-                <w:rFonts w:ascii="Consolas" w:eastAsia="Times New Roman" w:hAnsi="Consolas" w:cs="Times New Roman"/>
-                <w:b w:val="0"/>
-                <w:color w:val="000000"/>
-                <w:sz w:val="21"/>
-                <w:szCs w:val="21"/>
-                <w:lang w:eastAsia="pt-PT"/>
-              </w:rPr>
-            </w:pPr>
-            <w:del w:id="1254" w:author="Sara Gomes" w:date="2018-04-23T12:25:00Z">
+                <w:del w:id="1252" w:author="Sara Gomes" w:date="2018-04-23T12:25:00Z"/>
+                <w:rFonts w:ascii="Consolas" w:eastAsia="Times New Roman" w:hAnsi="Consolas" w:cs="Times New Roman"/>
+                <w:b w:val="0"/>
+                <w:color w:val="000000"/>
+                <w:sz w:val="21"/>
+                <w:szCs w:val="21"/>
+                <w:lang w:eastAsia="pt-PT"/>
+              </w:rPr>
+            </w:pPr>
+            <w:del w:id="1253" w:author="Sara Gomes" w:date="2018-04-23T12:25:00Z">
               <w:r>
                 <w:rPr>
                   <w:rFonts w:ascii="Consolas" w:eastAsia="Times New Roman" w:hAnsi="Consolas" w:cs="Times New Roman"/>
@@ -17999,6 +17997,21 @@
               <w:shd w:val="clear" w:color="auto" w:fill="FFFFFF"/>
               <w:spacing w:line="285" w:lineRule="atLeast"/>
               <w:rPr>
+                <w:del w:id="1254" w:author="Sara Gomes" w:date="2018-04-23T12:25:00Z"/>
+                <w:rFonts w:ascii="Consolas" w:eastAsia="Times New Roman" w:hAnsi="Consolas" w:cs="Times New Roman"/>
+                <w:b w:val="0"/>
+                <w:color w:val="000000"/>
+                <w:sz w:val="21"/>
+                <w:szCs w:val="21"/>
+                <w:lang w:eastAsia="pt-PT"/>
+              </w:rPr>
+            </w:pPr>
+          </w:p>
+          <w:p>
+            <w:pPr>
+              <w:shd w:val="clear" w:color="auto" w:fill="FFFFFF"/>
+              <w:spacing w:line="285" w:lineRule="atLeast"/>
+              <w:rPr>
                 <w:del w:id="1255" w:author="Sara Gomes" w:date="2018-04-23T12:25:00Z"/>
                 <w:rFonts w:ascii="Consolas" w:eastAsia="Times New Roman" w:hAnsi="Consolas" w:cs="Times New Roman"/>
                 <w:b w:val="0"/>
@@ -18008,22 +18021,7 @@
                 <w:lang w:eastAsia="pt-PT"/>
               </w:rPr>
             </w:pPr>
-          </w:p>
-          <w:p>
-            <w:pPr>
-              <w:shd w:val="clear" w:color="auto" w:fill="FFFFFF"/>
-              <w:spacing w:line="285" w:lineRule="atLeast"/>
-              <w:rPr>
-                <w:del w:id="1256" w:author="Sara Gomes" w:date="2018-04-23T12:25:00Z"/>
-                <w:rFonts w:ascii="Consolas" w:eastAsia="Times New Roman" w:hAnsi="Consolas" w:cs="Times New Roman"/>
-                <w:b w:val="0"/>
-                <w:color w:val="000000"/>
-                <w:sz w:val="21"/>
-                <w:szCs w:val="21"/>
-                <w:lang w:eastAsia="pt-PT"/>
-              </w:rPr>
-            </w:pPr>
-            <w:del w:id="1257" w:author="Sara Gomes" w:date="2018-04-23T12:25:00Z">
+            <w:del w:id="1256" w:author="Sara Gomes" w:date="2018-04-23T12:25:00Z">
               <w:r>
                 <w:rPr>
                   <w:rFonts w:ascii="Consolas" w:eastAsia="Times New Roman" w:hAnsi="Consolas" w:cs="Times New Roman"/>
@@ -18042,16 +18040,16 @@
               <w:shd w:val="clear" w:color="auto" w:fill="FFFFFF"/>
               <w:spacing w:line="285" w:lineRule="atLeast"/>
               <w:rPr>
-                <w:del w:id="1258" w:author="Sara Gomes" w:date="2018-04-23T12:25:00Z"/>
-                <w:rFonts w:ascii="Consolas" w:eastAsia="Times New Roman" w:hAnsi="Consolas" w:cs="Times New Roman"/>
-                <w:b w:val="0"/>
-                <w:color w:val="000000"/>
-                <w:sz w:val="21"/>
-                <w:szCs w:val="21"/>
-                <w:lang w:eastAsia="pt-PT"/>
-              </w:rPr>
-            </w:pPr>
-            <w:del w:id="1259" w:author="Sara Gomes" w:date="2018-04-23T12:25:00Z">
+                <w:del w:id="1257" w:author="Sara Gomes" w:date="2018-04-23T12:25:00Z"/>
+                <w:rFonts w:ascii="Consolas" w:eastAsia="Times New Roman" w:hAnsi="Consolas" w:cs="Times New Roman"/>
+                <w:b w:val="0"/>
+                <w:color w:val="000000"/>
+                <w:sz w:val="21"/>
+                <w:szCs w:val="21"/>
+                <w:lang w:eastAsia="pt-PT"/>
+              </w:rPr>
+            </w:pPr>
+            <w:del w:id="1258" w:author="Sara Gomes" w:date="2018-04-23T12:25:00Z">
               <w:r>
                 <w:rPr>
                   <w:rFonts w:ascii="Consolas" w:eastAsia="Times New Roman" w:hAnsi="Consolas" w:cs="Times New Roman"/>
@@ -18103,16 +18101,16 @@
               <w:shd w:val="clear" w:color="auto" w:fill="FFFFFF"/>
               <w:spacing w:line="285" w:lineRule="atLeast"/>
               <w:rPr>
-                <w:del w:id="1260" w:author="Sara Gomes" w:date="2018-04-23T12:25:00Z"/>
-                <w:rFonts w:ascii="Consolas" w:eastAsia="Times New Roman" w:hAnsi="Consolas" w:cs="Times New Roman"/>
-                <w:b w:val="0"/>
-                <w:color w:val="000000"/>
-                <w:sz w:val="21"/>
-                <w:szCs w:val="21"/>
-                <w:lang w:eastAsia="pt-PT"/>
-              </w:rPr>
-            </w:pPr>
-            <w:del w:id="1261" w:author="Sara Gomes" w:date="2018-04-23T12:25:00Z">
+                <w:del w:id="1259" w:author="Sara Gomes" w:date="2018-04-23T12:25:00Z"/>
+                <w:rFonts w:ascii="Consolas" w:eastAsia="Times New Roman" w:hAnsi="Consolas" w:cs="Times New Roman"/>
+                <w:b w:val="0"/>
+                <w:color w:val="000000"/>
+                <w:sz w:val="21"/>
+                <w:szCs w:val="21"/>
+                <w:lang w:eastAsia="pt-PT"/>
+              </w:rPr>
+            </w:pPr>
+            <w:del w:id="1260" w:author="Sara Gomes" w:date="2018-04-23T12:25:00Z">
               <w:r>
                 <w:rPr>
                   <w:rFonts w:ascii="Consolas" w:eastAsia="Times New Roman" w:hAnsi="Consolas" w:cs="Times New Roman"/>
@@ -18175,16 +18173,16 @@
               <w:shd w:val="clear" w:color="auto" w:fill="FFFFFF"/>
               <w:spacing w:line="285" w:lineRule="atLeast"/>
               <w:rPr>
-                <w:del w:id="1262" w:author="Sara Gomes" w:date="2018-04-23T12:25:00Z"/>
-                <w:rFonts w:ascii="Consolas" w:eastAsia="Times New Roman" w:hAnsi="Consolas" w:cs="Times New Roman"/>
-                <w:b w:val="0"/>
-                <w:color w:val="000000"/>
-                <w:sz w:val="21"/>
-                <w:szCs w:val="21"/>
-                <w:lang w:eastAsia="pt-PT"/>
-              </w:rPr>
-            </w:pPr>
-            <w:del w:id="1263" w:author="Sara Gomes" w:date="2018-04-23T12:25:00Z">
+                <w:del w:id="1261" w:author="Sara Gomes" w:date="2018-04-23T12:25:00Z"/>
+                <w:rFonts w:ascii="Consolas" w:eastAsia="Times New Roman" w:hAnsi="Consolas" w:cs="Times New Roman"/>
+                <w:b w:val="0"/>
+                <w:color w:val="000000"/>
+                <w:sz w:val="21"/>
+                <w:szCs w:val="21"/>
+                <w:lang w:eastAsia="pt-PT"/>
+              </w:rPr>
+            </w:pPr>
+            <w:del w:id="1262" w:author="Sara Gomes" w:date="2018-04-23T12:25:00Z">
               <w:r>
                 <w:rPr>
                   <w:rFonts w:ascii="Consolas" w:eastAsia="Times New Roman" w:hAnsi="Consolas" w:cs="Times New Roman"/>
@@ -18247,7 +18245,7 @@
               <w:shd w:val="clear" w:color="auto" w:fill="FFFFFF"/>
               <w:spacing w:line="285" w:lineRule="atLeast"/>
               <w:rPr>
-                <w:del w:id="1264" w:author="Sara Gomes" w:date="2018-04-23T12:25:00Z"/>
+                <w:del w:id="1263" w:author="Sara Gomes" w:date="2018-04-23T12:25:00Z"/>
                 <w:rFonts w:ascii="Consolas" w:eastAsia="Times New Roman" w:hAnsi="Consolas" w:cs="Times New Roman"/>
                 <w:b w:val="0"/>
                 <w:color w:val="000000"/>
@@ -18270,7 +18268,7 @@
                 <w:lang w:val="pt-PT" w:eastAsia="pt-PT"/>
               </w:rPr>
             </w:pPr>
-            <w:del w:id="1265" w:author="Sara Gomes" w:date="2018-04-23T12:25:00Z">
+            <w:del w:id="1264" w:author="Sara Gomes" w:date="2018-04-23T12:25:00Z">
               <w:r>
                 <w:rPr>
                   <w:rFonts w:ascii="Consolas" w:eastAsia="Times New Roman" w:hAnsi="Consolas" w:cs="Times New Roman"/>
@@ -18286,7 +18284,7 @@
           </w:p>
         </w:tc>
       </w:tr>
-      <w:bookmarkEnd w:id="1237"/>
+      <w:bookmarkEnd w:id="1236"/>
     </w:tbl>
     <w:p>
       <w:pPr>
@@ -18309,7 +18307,7 @@
       <w:tr>
         <w:trPr>
           <w:cnfStyle w:val="100000000000" w:firstRow="1" w:lastRow="0" w:firstColumn="0" w:lastColumn="0" w:oddVBand="0" w:evenVBand="0" w:oddHBand="0" w:evenHBand="0" w:firstRowFirstColumn="0" w:firstRowLastColumn="0" w:lastRowFirstColumn="0" w:lastRowLastColumn="0"/>
-          <w:ins w:id="1266" w:author="Sara Gomes" w:date="2018-04-23T12:26:00Z"/>
+          <w:ins w:id="1265" w:author="Sara Gomes" w:date="2018-04-23T12:26:00Z"/>
         </w:trPr>
         <w:tc>
           <w:tcPr>
@@ -18319,11 +18317,11 @@
           <w:p>
             <w:pPr>
               <w:rPr>
-                <w:ins w:id="1267" w:author="Sara Gomes" w:date="2018-04-23T12:26:00Z"/>
-              </w:rPr>
-            </w:pPr>
-            <w:bookmarkStart w:id="1268" w:name="_Hlk512250006"/>
-            <w:ins w:id="1269" w:author="Sara Gomes" w:date="2018-04-23T12:26:00Z">
+                <w:ins w:id="1266" w:author="Sara Gomes" w:date="2018-04-23T12:26:00Z"/>
+              </w:rPr>
+            </w:pPr>
+            <w:bookmarkStart w:id="1267" w:name="_Hlk512250006"/>
+            <w:ins w:id="1268" w:author="Sara Gomes" w:date="2018-04-23T12:26:00Z">
               <w:r>
                 <w:t>T01</w:t>
               </w:r>
@@ -18338,11 +18336,11 @@
             <w:pPr>
               <w:cnfStyle w:val="100000000000" w:firstRow="1" w:lastRow="0" w:firstColumn="0" w:lastColumn="0" w:oddVBand="0" w:evenVBand="0" w:oddHBand="0" w:evenHBand="0" w:firstRowFirstColumn="0" w:firstRowLastColumn="0" w:lastRowFirstColumn="0" w:lastRowLastColumn="0"/>
               <w:rPr>
-                <w:ins w:id="1270" w:author="Sara Gomes" w:date="2018-04-23T12:26:00Z"/>
-                <w:b w:val="0"/>
-              </w:rPr>
-            </w:pPr>
-            <w:ins w:id="1271" w:author="Sara Gomes" w:date="2018-04-23T12:39:00Z">
+                <w:ins w:id="1269" w:author="Sara Gomes" w:date="2018-04-23T12:26:00Z"/>
+                <w:b w:val="0"/>
+              </w:rPr>
+            </w:pPr>
+            <w:ins w:id="1270" w:author="Sara Gomes" w:date="2018-04-23T12:39:00Z">
               <w:r>
                 <w:rPr>
                   <w:b w:val="0"/>
@@ -18356,7 +18354,7 @@
       <w:tr>
         <w:trPr>
           <w:cnfStyle w:val="000000100000" w:firstRow="0" w:lastRow="0" w:firstColumn="0" w:lastColumn="0" w:oddVBand="0" w:evenVBand="0" w:oddHBand="1" w:evenHBand="0" w:firstRowFirstColumn="0" w:firstRowLastColumn="0" w:lastRowFirstColumn="0" w:lastRowLastColumn="0"/>
-          <w:ins w:id="1272" w:author="Sara Gomes" w:date="2018-04-23T12:26:00Z"/>
+          <w:ins w:id="1271" w:author="Sara Gomes" w:date="2018-04-23T12:26:00Z"/>
         </w:trPr>
         <w:tc>
           <w:tcPr>
@@ -18366,10 +18364,10 @@
           <w:p>
             <w:pPr>
               <w:rPr>
-                <w:ins w:id="1273" w:author="Sara Gomes" w:date="2018-04-23T12:26:00Z"/>
-              </w:rPr>
-            </w:pPr>
-            <w:ins w:id="1274" w:author="Sara Gomes" w:date="2018-04-23T12:26:00Z">
+                <w:ins w:id="1272" w:author="Sara Gomes" w:date="2018-04-23T12:26:00Z"/>
+              </w:rPr>
+            </w:pPr>
+            <w:ins w:id="1273" w:author="Sara Gomes" w:date="2018-04-23T12:26:00Z">
               <w:r>
                 <w:t>Isolation level</w:t>
               </w:r>
@@ -18384,9 +18382,14 @@
             <w:pPr>
               <w:cnfStyle w:val="000000100000" w:firstRow="0" w:lastRow="0" w:firstColumn="0" w:lastColumn="0" w:oddVBand="0" w:evenVBand="0" w:oddHBand="1" w:evenHBand="0" w:firstRowFirstColumn="0" w:firstRowLastColumn="0" w:lastRowFirstColumn="0" w:lastRowLastColumn="0"/>
               <w:rPr>
-                <w:ins w:id="1275" w:author="Sara Gomes" w:date="2018-04-23T12:26:00Z"/>
-              </w:rPr>
-            </w:pPr>
+                <w:ins w:id="1274" w:author="Sara Gomes" w:date="2018-04-23T12:26:00Z"/>
+              </w:rPr>
+            </w:pPr>
+            <w:ins w:id="1275" w:author="Sara Gomes" w:date="2018-04-29T02:35:00Z">
+              <w:r>
+                <w:t>SERIALIZABLE</w:t>
+              </w:r>
+            </w:ins>
           </w:p>
         </w:tc>
       </w:tr>
@@ -18467,16 +18470,496 @@
               <w:shd w:val="clear" w:color="auto" w:fill="FFFFFF"/>
               <w:spacing w:line="285" w:lineRule="atLeast"/>
               <w:rPr>
-                <w:ins w:id="1286" w:author="Sara Gomes" w:date="2018-04-23T12:26:00Z"/>
-                <w:rFonts w:ascii="Consolas" w:eastAsia="Times New Roman" w:hAnsi="Consolas" w:cs="Times New Roman"/>
-                <w:b w:val="0"/>
-                <w:color w:val="000000"/>
-                <w:sz w:val="21"/>
-                <w:szCs w:val="21"/>
-                <w:lang w:eastAsia="pt-PT"/>
-                <w:rPrChange w:id="1287" w:author="Sara Gomes" w:date="2018-04-23T12:26:00Z">
+                <w:ins w:id="1286" w:author="Sara Gomes" w:date="2018-04-29T02:35:00Z"/>
+                <w:rFonts w:ascii="Consolas" w:eastAsia="Times New Roman" w:hAnsi="Consolas" w:cs="Times New Roman"/>
+                <w:b w:val="0"/>
+                <w:color w:val="000000"/>
+                <w:sz w:val="21"/>
+                <w:szCs w:val="21"/>
+                <w:lang w:eastAsia="pt-PT"/>
+              </w:rPr>
+            </w:pPr>
+            <w:ins w:id="1287" w:author="Sara Gomes" w:date="2018-04-29T02:35:00Z">
+              <w:r>
+                <w:rPr>
+                  <w:rFonts w:ascii="Consolas" w:eastAsia="Times New Roman" w:hAnsi="Consolas" w:cs="Times New Roman"/>
+                  <w:b w:val="0"/>
+                  <w:color w:val="000000"/>
+                  <w:sz w:val="21"/>
+                  <w:szCs w:val="21"/>
+                  <w:lang w:eastAsia="pt-PT"/>
+                </w:rPr>
+                <w:t>BEGIN TRANSACTION</w:t>
+              </w:r>
+            </w:ins>
+          </w:p>
+          <w:p>
+            <w:pPr>
+              <w:shd w:val="clear" w:color="auto" w:fill="FFFFFF"/>
+              <w:spacing w:line="285" w:lineRule="atLeast"/>
+              <w:rPr>
+                <w:ins w:id="1288" w:author="Sara Gomes" w:date="2018-04-29T02:35:00Z"/>
+                <w:rFonts w:ascii="Consolas" w:eastAsia="Times New Roman" w:hAnsi="Consolas" w:cs="Times New Roman"/>
+                <w:b w:val="0"/>
+                <w:color w:val="000000"/>
+                <w:sz w:val="21"/>
+                <w:szCs w:val="21"/>
+                <w:lang w:eastAsia="pt-PT"/>
+              </w:rPr>
+            </w:pPr>
+            <w:ins w:id="1289" w:author="Sara Gomes" w:date="2018-04-29T02:35:00Z">
+              <w:r>
+                <w:rPr>
+                  <w:rFonts w:ascii="Consolas" w:eastAsia="Times New Roman" w:hAnsi="Consolas" w:cs="Times New Roman"/>
+                  <w:b w:val="0"/>
+                  <w:color w:val="000000"/>
+                  <w:sz w:val="21"/>
+                  <w:szCs w:val="21"/>
+                  <w:lang w:eastAsia="pt-PT"/>
+                </w:rPr>
+                <w:t>SET TRANSACTION ISOLATION LEVEL SERIALIZABLE</w:t>
+              </w:r>
+            </w:ins>
+          </w:p>
+          <w:p>
+            <w:pPr>
+              <w:shd w:val="clear" w:color="auto" w:fill="FFFFFF"/>
+              <w:spacing w:line="285" w:lineRule="atLeast"/>
+              <w:rPr>
+                <w:ins w:id="1290" w:author="Sara Gomes" w:date="2018-04-29T02:35:00Z"/>
+                <w:rFonts w:ascii="Consolas" w:eastAsia="Times New Roman" w:hAnsi="Consolas" w:cs="Times New Roman"/>
+                <w:b w:val="0"/>
+                <w:color w:val="000000"/>
+                <w:sz w:val="21"/>
+                <w:szCs w:val="21"/>
+                <w:lang w:eastAsia="pt-PT"/>
+              </w:rPr>
+            </w:pPr>
+          </w:p>
+          <w:p>
+            <w:pPr>
+              <w:shd w:val="clear" w:color="auto" w:fill="FFFFFF"/>
+              <w:spacing w:line="285" w:lineRule="atLeast"/>
+              <w:rPr>
+                <w:ins w:id="1291" w:author="Sara Gomes" w:date="2018-04-29T02:35:00Z"/>
+                <w:rFonts w:ascii="Consolas" w:eastAsia="Times New Roman" w:hAnsi="Consolas" w:cs="Times New Roman"/>
+                <w:b w:val="0"/>
+                <w:color w:val="000000"/>
+                <w:sz w:val="21"/>
+                <w:szCs w:val="21"/>
+                <w:lang w:eastAsia="pt-PT"/>
+              </w:rPr>
+            </w:pPr>
+            <w:ins w:id="1292" w:author="Sara Gomes" w:date="2018-04-29T02:35:00Z">
+              <w:r>
+                <w:rPr>
+                  <w:rFonts w:ascii="Consolas" w:eastAsia="Times New Roman" w:hAnsi="Consolas" w:cs="Times New Roman"/>
+                  <w:b w:val="0"/>
+                  <w:color w:val="000000"/>
+                  <w:sz w:val="21"/>
+                  <w:szCs w:val="21"/>
+                  <w:lang w:eastAsia="pt-PT"/>
+                </w:rPr>
+                <w:t>-- Archive project</w:t>
+              </w:r>
+            </w:ins>
+          </w:p>
+          <w:p>
+            <w:pPr>
+              <w:shd w:val="clear" w:color="auto" w:fill="FFFFFF"/>
+              <w:spacing w:line="285" w:lineRule="atLeast"/>
+              <w:rPr>
+                <w:ins w:id="1293" w:author="Sara Gomes" w:date="2018-04-29T02:35:00Z"/>
+                <w:rFonts w:ascii="Consolas" w:eastAsia="Times New Roman" w:hAnsi="Consolas" w:cs="Times New Roman"/>
+                <w:b w:val="0"/>
+                <w:color w:val="000000"/>
+                <w:sz w:val="21"/>
+                <w:szCs w:val="21"/>
+                <w:lang w:eastAsia="pt-PT"/>
+              </w:rPr>
+            </w:pPr>
+            <w:ins w:id="1294" w:author="Sara Gomes" w:date="2018-04-29T02:35:00Z">
+              <w:r>
+                <w:rPr>
+                  <w:rFonts w:ascii="Consolas" w:eastAsia="Times New Roman" w:hAnsi="Consolas" w:cs="Times New Roman"/>
+                  <w:b w:val="0"/>
+                  <w:color w:val="000000"/>
+                  <w:sz w:val="21"/>
+                  <w:szCs w:val="21"/>
+                  <w:lang w:eastAsia="pt-PT"/>
+                </w:rPr>
+                <w:t>UPDATE Project</w:t>
+              </w:r>
+            </w:ins>
+          </w:p>
+          <w:p>
+            <w:pPr>
+              <w:shd w:val="clear" w:color="auto" w:fill="FFFFFF"/>
+              <w:spacing w:line="285" w:lineRule="atLeast"/>
+              <w:rPr>
+                <w:ins w:id="1295" w:author="Sara Gomes" w:date="2018-04-29T02:35:00Z"/>
+                <w:rFonts w:ascii="Consolas" w:eastAsia="Times New Roman" w:hAnsi="Consolas" w:cs="Times New Roman"/>
+                <w:b w:val="0"/>
+                <w:color w:val="000000"/>
+                <w:sz w:val="21"/>
+                <w:szCs w:val="21"/>
+                <w:lang w:eastAsia="pt-PT"/>
+              </w:rPr>
+            </w:pPr>
+            <w:ins w:id="1296" w:author="Sara Gomes" w:date="2018-04-29T02:35:00Z">
+              <w:r>
+                <w:rPr>
+                  <w:rFonts w:ascii="Consolas" w:eastAsia="Times New Roman" w:hAnsi="Consolas" w:cs="Times New Roman"/>
+                  <w:b w:val="0"/>
+                  <w:color w:val="000000"/>
+                  <w:sz w:val="21"/>
+                  <w:szCs w:val="21"/>
+                  <w:lang w:eastAsia="pt-PT"/>
+                </w:rPr>
+                <w:t>SET project_state=$states</w:t>
+              </w:r>
+            </w:ins>
+          </w:p>
+          <w:p>
+            <w:pPr>
+              <w:shd w:val="clear" w:color="auto" w:fill="FFFFFF"/>
+              <w:spacing w:line="285" w:lineRule="atLeast"/>
+              <w:rPr>
+                <w:ins w:id="1297" w:author="Sara Gomes" w:date="2018-04-29T02:35:00Z"/>
+                <w:rFonts w:ascii="Consolas" w:eastAsia="Times New Roman" w:hAnsi="Consolas" w:cs="Times New Roman"/>
+                <w:b w:val="0"/>
+                <w:color w:val="000000"/>
+                <w:sz w:val="21"/>
+                <w:szCs w:val="21"/>
+                <w:lang w:eastAsia="pt-PT"/>
+              </w:rPr>
+            </w:pPr>
+            <w:ins w:id="1298" w:author="Sara Gomes" w:date="2018-04-29T02:35:00Z">
+              <w:r>
+                <w:rPr>
+                  <w:rFonts w:ascii="Consolas" w:eastAsia="Times New Roman" w:hAnsi="Consolas" w:cs="Times New Roman"/>
+                  <w:b w:val="0"/>
+                  <w:color w:val="000000"/>
+                  <w:sz w:val="21"/>
+                  <w:szCs w:val="21"/>
+                  <w:lang w:eastAsia="pt-PT"/>
+                </w:rPr>
+                <w:t>WHERE id=$id</w:t>
+              </w:r>
+            </w:ins>
+          </w:p>
+          <w:p>
+            <w:pPr>
+              <w:shd w:val="clear" w:color="auto" w:fill="FFFFFF"/>
+              <w:spacing w:line="285" w:lineRule="atLeast"/>
+              <w:rPr>
+                <w:ins w:id="1299" w:author="Sara Gomes" w:date="2018-04-29T02:35:00Z"/>
+                <w:rFonts w:ascii="Consolas" w:eastAsia="Times New Roman" w:hAnsi="Consolas" w:cs="Times New Roman"/>
+                <w:b w:val="0"/>
+                <w:color w:val="000000"/>
+                <w:sz w:val="21"/>
+                <w:szCs w:val="21"/>
+                <w:lang w:eastAsia="pt-PT"/>
+              </w:rPr>
+            </w:pPr>
+          </w:p>
+          <w:p>
+            <w:pPr>
+              <w:shd w:val="clear" w:color="auto" w:fill="FFFFFF"/>
+              <w:spacing w:line="285" w:lineRule="atLeast"/>
+              <w:rPr>
+                <w:ins w:id="1300" w:author="Sara Gomes" w:date="2018-04-29T02:35:00Z"/>
+                <w:rFonts w:ascii="Consolas" w:eastAsia="Times New Roman" w:hAnsi="Consolas" w:cs="Times New Roman"/>
+                <w:b w:val="0"/>
+                <w:color w:val="000000"/>
+                <w:sz w:val="21"/>
+                <w:szCs w:val="21"/>
+                <w:lang w:eastAsia="pt-PT"/>
+              </w:rPr>
+            </w:pPr>
+            <w:ins w:id="1301" w:author="Sara Gomes" w:date="2018-04-29T02:35:00Z">
+              <w:r>
+                <w:rPr>
+                  <w:rFonts w:ascii="Consolas" w:eastAsia="Times New Roman" w:hAnsi="Consolas" w:cs="Times New Roman"/>
+                  <w:b w:val="0"/>
+                  <w:color w:val="000000"/>
+                  <w:sz w:val="21"/>
+                  <w:szCs w:val="21"/>
+                  <w:lang w:eastAsia="pt-PT"/>
+                </w:rPr>
+                <w:t>-- Archive project boards</w:t>
+              </w:r>
+            </w:ins>
+          </w:p>
+          <w:p>
+            <w:pPr>
+              <w:shd w:val="clear" w:color="auto" w:fill="FFFFFF"/>
+              <w:spacing w:line="285" w:lineRule="atLeast"/>
+              <w:rPr>
+                <w:ins w:id="1302" w:author="Sara Gomes" w:date="2018-04-29T02:35:00Z"/>
+                <w:rFonts w:ascii="Consolas" w:eastAsia="Times New Roman" w:hAnsi="Consolas" w:cs="Times New Roman"/>
+                <w:b w:val="0"/>
+                <w:color w:val="000000"/>
+                <w:sz w:val="21"/>
+                <w:szCs w:val="21"/>
+                <w:lang w:eastAsia="pt-PT"/>
+              </w:rPr>
+            </w:pPr>
+            <w:ins w:id="1303" w:author="Sara Gomes" w:date="2018-04-29T02:35:00Z">
+              <w:r>
+                <w:rPr>
+                  <w:rFonts w:ascii="Consolas" w:eastAsia="Times New Roman" w:hAnsi="Consolas" w:cs="Times New Roman"/>
+                  <w:b w:val="0"/>
+                  <w:color w:val="000000"/>
+                  <w:sz w:val="21"/>
+                  <w:szCs w:val="21"/>
+                  <w:lang w:eastAsia="pt-PT"/>
+                </w:rPr>
+                <w:t>UPDATE Board</w:t>
+              </w:r>
+            </w:ins>
+          </w:p>
+          <w:p>
+            <w:pPr>
+              <w:shd w:val="clear" w:color="auto" w:fill="FFFFFF"/>
+              <w:spacing w:line="285" w:lineRule="atLeast"/>
+              <w:rPr>
+                <w:ins w:id="1304" w:author="Sara Gomes" w:date="2018-04-29T02:35:00Z"/>
+                <w:rFonts w:ascii="Consolas" w:eastAsia="Times New Roman" w:hAnsi="Consolas" w:cs="Times New Roman"/>
+                <w:b w:val="0"/>
+                <w:color w:val="000000"/>
+                <w:sz w:val="21"/>
+                <w:szCs w:val="21"/>
+                <w:lang w:eastAsia="pt-PT"/>
+              </w:rPr>
+            </w:pPr>
+            <w:ins w:id="1305" w:author="Sara Gomes" w:date="2018-04-29T02:35:00Z">
+              <w:r>
+                <w:rPr>
+                  <w:rFonts w:ascii="Consolas" w:eastAsia="Times New Roman" w:hAnsi="Consolas" w:cs="Times New Roman"/>
+                  <w:b w:val="0"/>
+                  <w:color w:val="000000"/>
+                  <w:sz w:val="21"/>
+                  <w:szCs w:val="21"/>
+                  <w:lang w:eastAsia="pt-PT"/>
+                </w:rPr>
+                <w:t>SET board_state=$states</w:t>
+              </w:r>
+            </w:ins>
+          </w:p>
+          <w:p>
+            <w:pPr>
+              <w:shd w:val="clear" w:color="auto" w:fill="FFFFFF"/>
+              <w:spacing w:line="285" w:lineRule="atLeast"/>
+              <w:rPr>
+                <w:ins w:id="1306" w:author="Sara Gomes" w:date="2018-04-29T02:35:00Z"/>
+                <w:rFonts w:ascii="Consolas" w:eastAsia="Times New Roman" w:hAnsi="Consolas" w:cs="Times New Roman"/>
+                <w:b w:val="0"/>
+                <w:color w:val="000000"/>
+                <w:sz w:val="21"/>
+                <w:szCs w:val="21"/>
+                <w:lang w:eastAsia="pt-PT"/>
+              </w:rPr>
+            </w:pPr>
+            <w:ins w:id="1307" w:author="Sara Gomes" w:date="2018-04-29T02:35:00Z">
+              <w:r>
+                <w:rPr>
+                  <w:rFonts w:ascii="Consolas" w:eastAsia="Times New Roman" w:hAnsi="Consolas" w:cs="Times New Roman"/>
+                  <w:b w:val="0"/>
+                  <w:color w:val="000000"/>
+                  <w:sz w:val="21"/>
+                  <w:szCs w:val="21"/>
+                  <w:lang w:eastAsia="pt-PT"/>
+                </w:rPr>
+                <w:t>WHERE id_project=$id</w:t>
+              </w:r>
+            </w:ins>
+          </w:p>
+          <w:p>
+            <w:pPr>
+              <w:shd w:val="clear" w:color="auto" w:fill="FFFFFF"/>
+              <w:spacing w:line="285" w:lineRule="atLeast"/>
+              <w:rPr>
+                <w:ins w:id="1308" w:author="Sara Gomes" w:date="2018-04-29T02:35:00Z"/>
+                <w:rFonts w:ascii="Consolas" w:eastAsia="Times New Roman" w:hAnsi="Consolas" w:cs="Times New Roman"/>
+                <w:b w:val="0"/>
+                <w:color w:val="000000"/>
+                <w:sz w:val="21"/>
+                <w:szCs w:val="21"/>
+                <w:lang w:eastAsia="pt-PT"/>
+              </w:rPr>
+            </w:pPr>
+          </w:p>
+          <w:p>
+            <w:pPr>
+              <w:shd w:val="clear" w:color="auto" w:fill="FFFFFF"/>
+              <w:spacing w:line="285" w:lineRule="atLeast"/>
+              <w:rPr>
+                <w:ins w:id="1309" w:author="Sara Gomes" w:date="2018-04-29T02:35:00Z"/>
+                <w:rFonts w:ascii="Consolas" w:eastAsia="Times New Roman" w:hAnsi="Consolas" w:cs="Times New Roman"/>
+                <w:b w:val="0"/>
+                <w:color w:val="000000"/>
+                <w:sz w:val="21"/>
+                <w:szCs w:val="21"/>
+                <w:lang w:eastAsia="pt-PT"/>
+              </w:rPr>
+            </w:pPr>
+            <w:ins w:id="1310" w:author="Sara Gomes" w:date="2018-04-29T02:35:00Z">
+              <w:r>
+                <w:rPr>
+                  <w:rFonts w:ascii="Consolas" w:eastAsia="Times New Roman" w:hAnsi="Consolas" w:cs="Times New Roman"/>
+                  <w:b w:val="0"/>
+                  <w:color w:val="000000"/>
+                  <w:sz w:val="21"/>
+                  <w:szCs w:val="21"/>
+                  <w:lang w:eastAsia="pt-PT"/>
+                </w:rPr>
+                <w:t>-- Archive board tasks</w:t>
+              </w:r>
+            </w:ins>
+          </w:p>
+          <w:p>
+            <w:pPr>
+              <w:shd w:val="clear" w:color="auto" w:fill="FFFFFF"/>
+              <w:spacing w:line="285" w:lineRule="atLeast"/>
+              <w:rPr>
+                <w:ins w:id="1311" w:author="Sara Gomes" w:date="2018-04-29T02:35:00Z"/>
+                <w:rFonts w:ascii="Consolas" w:eastAsia="Times New Roman" w:hAnsi="Consolas" w:cs="Times New Roman"/>
+                <w:b w:val="0"/>
+                <w:color w:val="000000"/>
+                <w:sz w:val="21"/>
+                <w:szCs w:val="21"/>
+                <w:lang w:eastAsia="pt-PT"/>
+              </w:rPr>
+            </w:pPr>
+            <w:ins w:id="1312" w:author="Sara Gomes" w:date="2018-04-29T02:35:00Z">
+              <w:r>
+                <w:rPr>
+                  <w:rFonts w:ascii="Consolas" w:eastAsia="Times New Roman" w:hAnsi="Consolas" w:cs="Times New Roman"/>
+                  <w:b w:val="0"/>
+                  <w:color w:val="000000"/>
+                  <w:sz w:val="21"/>
+                  <w:szCs w:val="21"/>
+                  <w:lang w:eastAsia="pt-PT"/>
+                </w:rPr>
+                <w:t>UPDATE Task</w:t>
+              </w:r>
+            </w:ins>
+          </w:p>
+          <w:p>
+            <w:pPr>
+              <w:shd w:val="clear" w:color="auto" w:fill="FFFFFF"/>
+              <w:spacing w:line="285" w:lineRule="atLeast"/>
+              <w:rPr>
+                <w:ins w:id="1313" w:author="Sara Gomes" w:date="2018-04-29T02:35:00Z"/>
+                <w:rFonts w:ascii="Consolas" w:eastAsia="Times New Roman" w:hAnsi="Consolas" w:cs="Times New Roman"/>
+                <w:b w:val="0"/>
+                <w:color w:val="000000"/>
+                <w:sz w:val="21"/>
+                <w:szCs w:val="21"/>
+                <w:lang w:eastAsia="pt-PT"/>
+              </w:rPr>
+            </w:pPr>
+            <w:ins w:id="1314" w:author="Sara Gomes" w:date="2018-04-29T02:35:00Z">
+              <w:r>
+                <w:rPr>
+                  <w:rFonts w:ascii="Consolas" w:eastAsia="Times New Roman" w:hAnsi="Consolas" w:cs="Times New Roman"/>
+                  <w:b w:val="0"/>
+                  <w:color w:val="000000"/>
+                  <w:sz w:val="21"/>
+                  <w:szCs w:val="21"/>
+                  <w:lang w:eastAsia="pt-PT"/>
+                </w:rPr>
+                <w:t>SET task_state=$states</w:t>
+              </w:r>
+            </w:ins>
+          </w:p>
+          <w:p>
+            <w:pPr>
+              <w:shd w:val="clear" w:color="auto" w:fill="FFFFFF"/>
+              <w:spacing w:line="285" w:lineRule="atLeast"/>
+              <w:rPr>
+                <w:ins w:id="1315" w:author="Sara Gomes" w:date="2018-04-29T02:35:00Z"/>
+                <w:rFonts w:ascii="Consolas" w:eastAsia="Times New Roman" w:hAnsi="Consolas" w:cs="Times New Roman"/>
+                <w:b w:val="0"/>
+                <w:color w:val="000000"/>
+                <w:sz w:val="21"/>
+                <w:szCs w:val="21"/>
+                <w:lang w:eastAsia="pt-PT"/>
+              </w:rPr>
+            </w:pPr>
+            <w:ins w:id="1316" w:author="Sara Gomes" w:date="2018-04-29T02:35:00Z">
+              <w:r>
+                <w:rPr>
+                  <w:rFonts w:ascii="Consolas" w:eastAsia="Times New Roman" w:hAnsi="Consolas" w:cs="Times New Roman"/>
+                  <w:b w:val="0"/>
+                  <w:color w:val="000000"/>
+                  <w:sz w:val="21"/>
+                  <w:szCs w:val="21"/>
+                  <w:lang w:eastAsia="pt-PT"/>
+                </w:rPr>
+                <w:t>INNER JOIN Board ON Board.id=Task.id_board</w:t>
+              </w:r>
+            </w:ins>
+          </w:p>
+          <w:p>
+            <w:pPr>
+              <w:shd w:val="clear" w:color="auto" w:fill="FFFFFF"/>
+              <w:spacing w:line="285" w:lineRule="atLeast"/>
+              <w:rPr>
+                <w:ins w:id="1317" w:author="Sara Gomes" w:date="2018-04-29T02:35:00Z"/>
+                <w:rFonts w:ascii="Consolas" w:eastAsia="Times New Roman" w:hAnsi="Consolas" w:cs="Times New Roman"/>
+                <w:b w:val="0"/>
+                <w:color w:val="000000"/>
+                <w:sz w:val="21"/>
+                <w:szCs w:val="21"/>
+                <w:lang w:eastAsia="pt-PT"/>
+              </w:rPr>
+            </w:pPr>
+            <w:ins w:id="1318" w:author="Sara Gomes" w:date="2018-04-29T02:35:00Z">
+              <w:r>
+                <w:rPr>
+                  <w:rFonts w:ascii="Consolas" w:eastAsia="Times New Roman" w:hAnsi="Consolas" w:cs="Times New Roman"/>
+                  <w:b w:val="0"/>
+                  <w:color w:val="000000"/>
+                  <w:sz w:val="21"/>
+                  <w:szCs w:val="21"/>
+                  <w:lang w:eastAsia="pt-PT"/>
+                </w:rPr>
+                <w:t>WHERE Board.id_project=$id</w:t>
+              </w:r>
+            </w:ins>
+          </w:p>
+          <w:p>
+            <w:pPr>
+              <w:shd w:val="clear" w:color="auto" w:fill="FFFFFF"/>
+              <w:spacing w:line="285" w:lineRule="atLeast"/>
+              <w:rPr>
+                <w:ins w:id="1319" w:author="Sara Gomes" w:date="2018-04-29T02:35:00Z"/>
+                <w:rFonts w:ascii="Consolas" w:eastAsia="Times New Roman" w:hAnsi="Consolas" w:cs="Times New Roman"/>
+                <w:b w:val="0"/>
+                <w:color w:val="000000"/>
+                <w:sz w:val="21"/>
+                <w:szCs w:val="21"/>
+                <w:lang w:eastAsia="pt-PT"/>
+              </w:rPr>
+            </w:pPr>
+          </w:p>
+          <w:p>
+            <w:pPr>
+              <w:shd w:val="clear" w:color="auto" w:fill="FFFFFF"/>
+              <w:spacing w:line="285" w:lineRule="atLeast"/>
+              <w:rPr>
+                <w:ins w:id="1320" w:author="Sara Gomes" w:date="2018-04-23T12:26:00Z"/>
+                <w:rFonts w:ascii="Consolas" w:eastAsia="Times New Roman" w:hAnsi="Consolas" w:cs="Times New Roman"/>
+                <w:b w:val="0"/>
+                <w:color w:val="000000"/>
+                <w:sz w:val="21"/>
+                <w:szCs w:val="21"/>
+                <w:lang w:eastAsia="pt-PT"/>
+                <w:rPrChange w:id="1321" w:author="Sara Gomes" w:date="2018-04-23T12:26:00Z">
                   <w:rPr>
-                    <w:ins w:id="1288" w:author="Sara Gomes" w:date="2018-04-23T12:26:00Z"/>
+                    <w:ins w:id="1322" w:author="Sara Gomes" w:date="2018-04-23T12:26:00Z"/>
                     <w:rFonts w:ascii="Consolas" w:eastAsia="Times New Roman" w:hAnsi="Consolas" w:cs="Times New Roman"/>
                     <w:b w:val="0"/>
                     <w:color w:val="000000"/>
@@ -18487,10 +18970,23 @@
                 </w:rPrChange>
               </w:rPr>
             </w:pPr>
+            <w:ins w:id="1323" w:author="Sara Gomes" w:date="2018-04-29T02:35:00Z">
+              <w:r>
+                <w:rPr>
+                  <w:rFonts w:ascii="Consolas" w:eastAsia="Times New Roman" w:hAnsi="Consolas" w:cs="Times New Roman"/>
+                  <w:b w:val="0"/>
+                  <w:color w:val="000000"/>
+                  <w:sz w:val="21"/>
+                  <w:szCs w:val="21"/>
+                  <w:lang w:eastAsia="pt-PT"/>
+                </w:rPr>
+                <w:t>COMMIT</w:t>
+              </w:r>
+            </w:ins>
           </w:p>
         </w:tc>
       </w:tr>
-      <w:bookmarkEnd w:id="1268"/>
+      <w:bookmarkEnd w:id="1267"/>
     </w:tbl>
     <w:p>
       <w:pPr>
@@ -18513,7 +19009,7 @@
       <w:tr>
         <w:trPr>
           <w:cnfStyle w:val="100000000000" w:firstRow="1" w:lastRow="0" w:firstColumn="0" w:lastColumn="0" w:oddVBand="0" w:evenVBand="0" w:oddHBand="0" w:evenHBand="0" w:firstRowFirstColumn="0" w:firstRowLastColumn="0" w:lastRowFirstColumn="0" w:lastRowLastColumn="0"/>
-          <w:ins w:id="1289" w:author="Sara Gomes" w:date="2018-04-23T12:31:00Z"/>
+          <w:ins w:id="1324" w:author="Sara Gomes" w:date="2018-04-23T12:31:00Z"/>
         </w:trPr>
         <w:tc>
           <w:tcPr>
@@ -18523,15 +19019,16 @@
           <w:p>
             <w:pPr>
               <w:rPr>
-                <w:ins w:id="1290" w:author="Sara Gomes" w:date="2018-04-23T12:31:00Z"/>
-              </w:rPr>
-            </w:pPr>
-            <w:ins w:id="1291" w:author="Sara Gomes" w:date="2018-04-23T12:31:00Z">
+                <w:ins w:id="1325" w:author="Sara Gomes" w:date="2018-04-23T12:31:00Z"/>
+              </w:rPr>
+            </w:pPr>
+            <w:bookmarkStart w:id="1326" w:name="_Hlk512732452"/>
+            <w:ins w:id="1327" w:author="Sara Gomes" w:date="2018-04-23T12:31:00Z">
               <w:r>
                 <w:t>T0</w:t>
               </w:r>
             </w:ins>
-            <w:ins w:id="1292" w:author="Sara Gomes" w:date="2018-04-23T12:39:00Z">
+            <w:ins w:id="1328" w:author="Sara Gomes" w:date="2018-04-23T12:39:00Z">
               <w:r>
                 <w:t>2</w:t>
               </w:r>
@@ -18546,11 +19043,11 @@
             <w:pPr>
               <w:cnfStyle w:val="100000000000" w:firstRow="1" w:lastRow="0" w:firstColumn="0" w:lastColumn="0" w:oddVBand="0" w:evenVBand="0" w:oddHBand="0" w:evenHBand="0" w:firstRowFirstColumn="0" w:firstRowLastColumn="0" w:lastRowFirstColumn="0" w:lastRowLastColumn="0"/>
               <w:rPr>
-                <w:ins w:id="1293" w:author="Sara Gomes" w:date="2018-04-23T12:31:00Z"/>
-                <w:b w:val="0"/>
-              </w:rPr>
-            </w:pPr>
-            <w:ins w:id="1294" w:author="Sara Gomes" w:date="2018-04-23T12:31:00Z">
+                <w:ins w:id="1329" w:author="Sara Gomes" w:date="2018-04-23T12:31:00Z"/>
+                <w:b w:val="0"/>
+              </w:rPr>
+            </w:pPr>
+            <w:ins w:id="1330" w:author="Sara Gomes" w:date="2018-04-23T12:31:00Z">
               <w:r>
                 <w:rPr>
                   <w:b w:val="0"/>
@@ -18564,7 +19061,7 @@
       <w:tr>
         <w:trPr>
           <w:cnfStyle w:val="000000100000" w:firstRow="0" w:lastRow="0" w:firstColumn="0" w:lastColumn="0" w:oddVBand="0" w:evenVBand="0" w:oddHBand="1" w:evenHBand="0" w:firstRowFirstColumn="0" w:firstRowLastColumn="0" w:lastRowFirstColumn="0" w:lastRowLastColumn="0"/>
-          <w:ins w:id="1295" w:author="Sara Gomes" w:date="2018-04-23T12:31:00Z"/>
+          <w:ins w:id="1331" w:author="Sara Gomes" w:date="2018-04-23T12:31:00Z"/>
         </w:trPr>
         <w:tc>
           <w:tcPr>
@@ -18574,10 +19071,10 @@
           <w:p>
             <w:pPr>
               <w:rPr>
-                <w:ins w:id="1296" w:author="Sara Gomes" w:date="2018-04-23T12:31:00Z"/>
-              </w:rPr>
-            </w:pPr>
-            <w:ins w:id="1297" w:author="Sara Gomes" w:date="2018-04-23T12:31:00Z">
+                <w:ins w:id="1332" w:author="Sara Gomes" w:date="2018-04-23T12:31:00Z"/>
+              </w:rPr>
+            </w:pPr>
+            <w:ins w:id="1333" w:author="Sara Gomes" w:date="2018-04-23T12:31:00Z">
               <w:r>
                 <w:t>Isolation level</w:t>
               </w:r>
@@ -18592,15 +19089,20 @@
             <w:pPr>
               <w:cnfStyle w:val="000000100000" w:firstRow="0" w:lastRow="0" w:firstColumn="0" w:lastColumn="0" w:oddVBand="0" w:evenVBand="0" w:oddHBand="1" w:evenHBand="0" w:firstRowFirstColumn="0" w:firstRowLastColumn="0" w:lastRowFirstColumn="0" w:lastRowLastColumn="0"/>
               <w:rPr>
-                <w:ins w:id="1298" w:author="Sara Gomes" w:date="2018-04-23T12:31:00Z"/>
-              </w:rPr>
-            </w:pPr>
+                <w:ins w:id="1334" w:author="Sara Gomes" w:date="2018-04-23T12:31:00Z"/>
+              </w:rPr>
+            </w:pPr>
+            <w:ins w:id="1335" w:author="Sara Gomes" w:date="2018-04-29T02:35:00Z">
+              <w:r>
+                <w:t>SERIALIZABLE</w:t>
+              </w:r>
+            </w:ins>
           </w:p>
         </w:tc>
       </w:tr>
       <w:tr>
         <w:trPr>
-          <w:ins w:id="1299" w:author="Sara Gomes" w:date="2018-04-23T12:31:00Z"/>
+          <w:ins w:id="1336" w:author="Sara Gomes" w:date="2018-04-23T12:31:00Z"/>
         </w:trPr>
         <w:tc>
           <w:tcPr>
@@ -18610,10 +19112,10 @@
           <w:p>
             <w:pPr>
               <w:rPr>
-                <w:ins w:id="1300" w:author="Sara Gomes" w:date="2018-04-23T12:31:00Z"/>
-              </w:rPr>
-            </w:pPr>
-            <w:ins w:id="1301" w:author="Sara Gomes" w:date="2018-04-23T12:31:00Z">
+                <w:ins w:id="1337" w:author="Sara Gomes" w:date="2018-04-23T12:31:00Z"/>
+              </w:rPr>
+            </w:pPr>
+            <w:ins w:id="1338" w:author="Sara Gomes" w:date="2018-04-23T12:31:00Z">
               <w:r>
                 <w:t>Justification</w:t>
               </w:r>
@@ -18628,15 +19130,15 @@
             <w:pPr>
               <w:cnfStyle w:val="000000000000" w:firstRow="0" w:lastRow="0" w:firstColumn="0" w:lastColumn="0" w:oddVBand="0" w:evenVBand="0" w:oddHBand="0" w:evenHBand="0" w:firstRowFirstColumn="0" w:firstRowLastColumn="0" w:lastRowFirstColumn="0" w:lastRowLastColumn="0"/>
               <w:rPr>
-                <w:ins w:id="1302" w:author="Sara Gomes" w:date="2018-04-23T12:31:00Z"/>
-              </w:rPr>
-            </w:pPr>
-            <w:ins w:id="1303" w:author="Sara Gomes" w:date="2018-04-23T12:31:00Z">
+                <w:ins w:id="1339" w:author="Sara Gomes" w:date="2018-04-23T12:31:00Z"/>
+              </w:rPr>
+            </w:pPr>
+            <w:ins w:id="1340" w:author="Sara Gomes" w:date="2018-04-23T12:31:00Z">
               <w:r>
                 <w:t xml:space="preserve">When a user is deleted (removed from database), all the projects </w:t>
               </w:r>
             </w:ins>
-            <w:ins w:id="1304" w:author="Sara Gomes" w:date="2018-04-23T12:32:00Z">
+            <w:ins w:id="1341" w:author="Sara Gomes" w:date="2018-04-23T12:32:00Z">
               <w:r>
                 <w:t>he coordinated are archived, as well as all their boards and projects.</w:t>
               </w:r>
@@ -18647,7 +19149,7 @@
       <w:tr>
         <w:trPr>
           <w:cnfStyle w:val="000000100000" w:firstRow="0" w:lastRow="0" w:firstColumn="0" w:lastColumn="0" w:oddVBand="0" w:evenVBand="0" w:oddHBand="1" w:evenHBand="0" w:firstRowFirstColumn="0" w:firstRowLastColumn="0" w:lastRowFirstColumn="0" w:lastRowLastColumn="0"/>
-          <w:ins w:id="1305" w:author="Sara Gomes" w:date="2018-04-23T12:31:00Z"/>
+          <w:ins w:id="1342" w:author="Sara Gomes" w:date="2018-04-23T12:31:00Z"/>
         </w:trPr>
         <w:tc>
           <w:tcPr>
@@ -18660,18 +19162,668 @@
               <w:shd w:val="clear" w:color="auto" w:fill="FFFFFF"/>
               <w:spacing w:line="285" w:lineRule="atLeast"/>
               <w:rPr>
-                <w:ins w:id="1306" w:author="Sara Gomes" w:date="2018-04-23T12:31:00Z"/>
-                <w:rFonts w:ascii="Consolas" w:eastAsia="Times New Roman" w:hAnsi="Consolas" w:cs="Times New Roman"/>
-                <w:b w:val="0"/>
-                <w:color w:val="000000"/>
-                <w:sz w:val="21"/>
-                <w:szCs w:val="21"/>
-                <w:lang w:eastAsia="pt-PT"/>
-              </w:rPr>
-            </w:pPr>
+                <w:ins w:id="1343" w:author="Sara Gomes" w:date="2018-04-29T02:35:00Z"/>
+                <w:rFonts w:ascii="Consolas" w:eastAsia="Times New Roman" w:hAnsi="Consolas" w:cs="Times New Roman"/>
+                <w:b w:val="0"/>
+                <w:color w:val="000000"/>
+                <w:sz w:val="21"/>
+                <w:szCs w:val="21"/>
+                <w:lang w:eastAsia="pt-PT"/>
+              </w:rPr>
+            </w:pPr>
+            <w:ins w:id="1344" w:author="Sara Gomes" w:date="2018-04-29T02:35:00Z">
+              <w:r>
+                <w:rPr>
+                  <w:rFonts w:ascii="Consolas" w:eastAsia="Times New Roman" w:hAnsi="Consolas" w:cs="Times New Roman"/>
+                  <w:b w:val="0"/>
+                  <w:color w:val="000000"/>
+                  <w:sz w:val="21"/>
+                  <w:szCs w:val="21"/>
+                  <w:lang w:eastAsia="pt-PT"/>
+                </w:rPr>
+                <w:t>BEGIN TRANSACTION</w:t>
+              </w:r>
+            </w:ins>
+          </w:p>
+          <w:p>
+            <w:pPr>
+              <w:shd w:val="clear" w:color="auto" w:fill="FFFFFF"/>
+              <w:spacing w:line="285" w:lineRule="atLeast"/>
+              <w:rPr>
+                <w:ins w:id="1345" w:author="Sara Gomes" w:date="2018-04-29T02:35:00Z"/>
+                <w:rFonts w:ascii="Consolas" w:eastAsia="Times New Roman" w:hAnsi="Consolas" w:cs="Times New Roman"/>
+                <w:b w:val="0"/>
+                <w:color w:val="000000"/>
+                <w:sz w:val="21"/>
+                <w:szCs w:val="21"/>
+                <w:lang w:eastAsia="pt-PT"/>
+              </w:rPr>
+            </w:pPr>
+            <w:ins w:id="1346" w:author="Sara Gomes" w:date="2018-04-29T02:35:00Z">
+              <w:r>
+                <w:rPr>
+                  <w:rFonts w:ascii="Consolas" w:eastAsia="Times New Roman" w:hAnsi="Consolas" w:cs="Times New Roman"/>
+                  <w:b w:val="0"/>
+                  <w:color w:val="000000"/>
+                  <w:sz w:val="21"/>
+                  <w:szCs w:val="21"/>
+                  <w:lang w:eastAsia="pt-PT"/>
+                </w:rPr>
+                <w:lastRenderedPageBreak/>
+                <w:t>SET TRANSACTION ISOLATION LEVEL SERIALIZABLE</w:t>
+              </w:r>
+            </w:ins>
+          </w:p>
+          <w:p>
+            <w:pPr>
+              <w:shd w:val="clear" w:color="auto" w:fill="FFFFFF"/>
+              <w:spacing w:line="285" w:lineRule="atLeast"/>
+              <w:rPr>
+                <w:ins w:id="1347" w:author="Sara Gomes" w:date="2018-04-29T02:35:00Z"/>
+                <w:rFonts w:ascii="Consolas" w:eastAsia="Times New Roman" w:hAnsi="Consolas" w:cs="Times New Roman"/>
+                <w:b w:val="0"/>
+                <w:color w:val="000000"/>
+                <w:sz w:val="21"/>
+                <w:szCs w:val="21"/>
+                <w:lang w:eastAsia="pt-PT"/>
+              </w:rPr>
+            </w:pPr>
+          </w:p>
+          <w:p>
+            <w:pPr>
+              <w:shd w:val="clear" w:color="auto" w:fill="FFFFFF"/>
+              <w:spacing w:line="285" w:lineRule="atLeast"/>
+              <w:rPr>
+                <w:ins w:id="1348" w:author="Sara Gomes" w:date="2018-04-29T02:35:00Z"/>
+                <w:rFonts w:ascii="Consolas" w:eastAsia="Times New Roman" w:hAnsi="Consolas" w:cs="Times New Roman"/>
+                <w:b w:val="0"/>
+                <w:color w:val="000000"/>
+                <w:sz w:val="21"/>
+                <w:szCs w:val="21"/>
+                <w:lang w:eastAsia="pt-PT"/>
+              </w:rPr>
+            </w:pPr>
+            <w:ins w:id="1349" w:author="Sara Gomes" w:date="2018-04-29T02:35:00Z">
+              <w:r>
+                <w:rPr>
+                  <w:rFonts w:ascii="Consolas" w:eastAsia="Times New Roman" w:hAnsi="Consolas" w:cs="Times New Roman"/>
+                  <w:b w:val="0"/>
+                  <w:color w:val="000000"/>
+                  <w:sz w:val="21"/>
+                  <w:szCs w:val="21"/>
+                  <w:lang w:eastAsia="pt-PT"/>
+                </w:rPr>
+                <w:t>-- Delete user</w:t>
+              </w:r>
+            </w:ins>
+          </w:p>
+          <w:p>
+            <w:pPr>
+              <w:shd w:val="clear" w:color="auto" w:fill="FFFFFF"/>
+              <w:spacing w:line="285" w:lineRule="atLeast"/>
+              <w:rPr>
+                <w:ins w:id="1350" w:author="Sara Gomes" w:date="2018-04-29T02:35:00Z"/>
+                <w:rFonts w:ascii="Consolas" w:eastAsia="Times New Roman" w:hAnsi="Consolas" w:cs="Times New Roman"/>
+                <w:b w:val="0"/>
+                <w:color w:val="000000"/>
+                <w:sz w:val="21"/>
+                <w:szCs w:val="21"/>
+                <w:lang w:eastAsia="pt-PT"/>
+              </w:rPr>
+            </w:pPr>
+            <w:ins w:id="1351" w:author="Sara Gomes" w:date="2018-04-29T02:35:00Z">
+              <w:r>
+                <w:rPr>
+                  <w:rFonts w:ascii="Consolas" w:eastAsia="Times New Roman" w:hAnsi="Consolas" w:cs="Times New Roman"/>
+                  <w:b w:val="0"/>
+                  <w:color w:val="000000"/>
+                  <w:sz w:val="21"/>
+                  <w:szCs w:val="21"/>
+                  <w:lang w:eastAsia="pt-PT"/>
+                </w:rPr>
+                <w:t>DELETE FROM User</w:t>
+              </w:r>
+            </w:ins>
+          </w:p>
+          <w:p>
+            <w:pPr>
+              <w:shd w:val="clear" w:color="auto" w:fill="FFFFFF"/>
+              <w:spacing w:line="285" w:lineRule="atLeast"/>
+              <w:rPr>
+                <w:ins w:id="1352" w:author="Sara Gomes" w:date="2018-04-29T02:35:00Z"/>
+                <w:rFonts w:ascii="Consolas" w:eastAsia="Times New Roman" w:hAnsi="Consolas" w:cs="Times New Roman"/>
+                <w:b w:val="0"/>
+                <w:color w:val="000000"/>
+                <w:sz w:val="21"/>
+                <w:szCs w:val="21"/>
+                <w:lang w:eastAsia="pt-PT"/>
+              </w:rPr>
+            </w:pPr>
+            <w:ins w:id="1353" w:author="Sara Gomes" w:date="2018-04-29T02:35:00Z">
+              <w:r>
+                <w:rPr>
+                  <w:rFonts w:ascii="Consolas" w:eastAsia="Times New Roman" w:hAnsi="Consolas" w:cs="Times New Roman"/>
+                  <w:b w:val="0"/>
+                  <w:color w:val="000000"/>
+                  <w:sz w:val="21"/>
+                  <w:szCs w:val="21"/>
+                  <w:lang w:eastAsia="pt-PT"/>
+                </w:rPr>
+                <w:t>WHERE id=$userID</w:t>
+              </w:r>
+            </w:ins>
+          </w:p>
+          <w:p>
+            <w:pPr>
+              <w:shd w:val="clear" w:color="auto" w:fill="FFFFFF"/>
+              <w:spacing w:line="285" w:lineRule="atLeast"/>
+              <w:rPr>
+                <w:ins w:id="1354" w:author="Sara Gomes" w:date="2018-04-29T02:35:00Z"/>
+                <w:rFonts w:ascii="Consolas" w:eastAsia="Times New Roman" w:hAnsi="Consolas" w:cs="Times New Roman"/>
+                <w:b w:val="0"/>
+                <w:color w:val="000000"/>
+                <w:sz w:val="21"/>
+                <w:szCs w:val="21"/>
+                <w:lang w:eastAsia="pt-PT"/>
+              </w:rPr>
+            </w:pPr>
+          </w:p>
+          <w:p>
+            <w:pPr>
+              <w:shd w:val="clear" w:color="auto" w:fill="FFFFFF"/>
+              <w:spacing w:line="285" w:lineRule="atLeast"/>
+              <w:rPr>
+                <w:ins w:id="1355" w:author="Sara Gomes" w:date="2018-04-29T02:35:00Z"/>
+                <w:rFonts w:ascii="Consolas" w:eastAsia="Times New Roman" w:hAnsi="Consolas" w:cs="Times New Roman"/>
+                <w:b w:val="0"/>
+                <w:color w:val="000000"/>
+                <w:sz w:val="21"/>
+                <w:szCs w:val="21"/>
+                <w:lang w:eastAsia="pt-PT"/>
+              </w:rPr>
+            </w:pPr>
+            <w:ins w:id="1356" w:author="Sara Gomes" w:date="2018-04-29T02:35:00Z">
+              <w:r>
+                <w:rPr>
+                  <w:rFonts w:ascii="Consolas" w:eastAsia="Times New Roman" w:hAnsi="Consolas" w:cs="Times New Roman"/>
+                  <w:b w:val="0"/>
+                  <w:color w:val="000000"/>
+                  <w:sz w:val="21"/>
+                  <w:szCs w:val="21"/>
+                  <w:lang w:eastAsia="pt-PT"/>
+                </w:rPr>
+                <w:t>-- Archive project</w:t>
+              </w:r>
+            </w:ins>
+          </w:p>
+          <w:p>
+            <w:pPr>
+              <w:shd w:val="clear" w:color="auto" w:fill="FFFFFF"/>
+              <w:spacing w:line="285" w:lineRule="atLeast"/>
+              <w:rPr>
+                <w:ins w:id="1357" w:author="Sara Gomes" w:date="2018-04-29T02:35:00Z"/>
+                <w:rFonts w:ascii="Consolas" w:eastAsia="Times New Roman" w:hAnsi="Consolas" w:cs="Times New Roman"/>
+                <w:b w:val="0"/>
+                <w:color w:val="000000"/>
+                <w:sz w:val="21"/>
+                <w:szCs w:val="21"/>
+                <w:lang w:eastAsia="pt-PT"/>
+              </w:rPr>
+            </w:pPr>
+            <w:ins w:id="1358" w:author="Sara Gomes" w:date="2018-04-29T02:35:00Z">
+              <w:r>
+                <w:rPr>
+                  <w:rFonts w:ascii="Consolas" w:eastAsia="Times New Roman" w:hAnsi="Consolas" w:cs="Times New Roman"/>
+                  <w:b w:val="0"/>
+                  <w:color w:val="000000"/>
+                  <w:sz w:val="21"/>
+                  <w:szCs w:val="21"/>
+                  <w:lang w:eastAsia="pt-PT"/>
+                </w:rPr>
+                <w:t>UPDATE Project</w:t>
+              </w:r>
+            </w:ins>
+          </w:p>
+          <w:p>
+            <w:pPr>
+              <w:shd w:val="clear" w:color="auto" w:fill="FFFFFF"/>
+              <w:spacing w:line="285" w:lineRule="atLeast"/>
+              <w:rPr>
+                <w:ins w:id="1359" w:author="Sara Gomes" w:date="2018-04-29T02:35:00Z"/>
+                <w:rFonts w:ascii="Consolas" w:eastAsia="Times New Roman" w:hAnsi="Consolas" w:cs="Times New Roman"/>
+                <w:b w:val="0"/>
+                <w:color w:val="000000"/>
+                <w:sz w:val="21"/>
+                <w:szCs w:val="21"/>
+                <w:lang w:eastAsia="pt-PT"/>
+              </w:rPr>
+            </w:pPr>
+            <w:ins w:id="1360" w:author="Sara Gomes" w:date="2018-04-29T02:35:00Z">
+              <w:r>
+                <w:rPr>
+                  <w:rFonts w:ascii="Consolas" w:eastAsia="Times New Roman" w:hAnsi="Consolas" w:cs="Times New Roman"/>
+                  <w:b w:val="0"/>
+                  <w:color w:val="000000"/>
+                  <w:sz w:val="21"/>
+                  <w:szCs w:val="21"/>
+                  <w:lang w:eastAsia="pt-PT"/>
+                </w:rPr>
+                <w:t>SET project_state='Archived'</w:t>
+              </w:r>
+            </w:ins>
+          </w:p>
+          <w:p>
+            <w:pPr>
+              <w:shd w:val="clear" w:color="auto" w:fill="FFFFFF"/>
+              <w:spacing w:line="285" w:lineRule="atLeast"/>
+              <w:rPr>
+                <w:ins w:id="1361" w:author="Sara Gomes" w:date="2018-04-29T02:35:00Z"/>
+                <w:rFonts w:ascii="Consolas" w:eastAsia="Times New Roman" w:hAnsi="Consolas" w:cs="Times New Roman"/>
+                <w:b w:val="0"/>
+                <w:color w:val="000000"/>
+                <w:sz w:val="21"/>
+                <w:szCs w:val="21"/>
+                <w:lang w:eastAsia="pt-PT"/>
+              </w:rPr>
+            </w:pPr>
+            <w:ins w:id="1362" w:author="Sara Gomes" w:date="2018-04-29T02:35:00Z">
+              <w:r>
+                <w:rPr>
+                  <w:rFonts w:ascii="Consolas" w:eastAsia="Times New Roman" w:hAnsi="Consolas" w:cs="Times New Roman"/>
+                  <w:b w:val="0"/>
+                  <w:color w:val="000000"/>
+                  <w:sz w:val="21"/>
+                  <w:szCs w:val="21"/>
+                  <w:lang w:eastAsia="pt-PT"/>
+                </w:rPr>
+                <w:t>WHERE id_coordinator=$userID</w:t>
+              </w:r>
+            </w:ins>
+          </w:p>
+          <w:p>
+            <w:pPr>
+              <w:shd w:val="clear" w:color="auto" w:fill="FFFFFF"/>
+              <w:spacing w:line="285" w:lineRule="atLeast"/>
+              <w:rPr>
+                <w:ins w:id="1363" w:author="Sara Gomes" w:date="2018-04-29T02:35:00Z"/>
+                <w:rFonts w:ascii="Consolas" w:eastAsia="Times New Roman" w:hAnsi="Consolas" w:cs="Times New Roman"/>
+                <w:b w:val="0"/>
+                <w:color w:val="000000"/>
+                <w:sz w:val="21"/>
+                <w:szCs w:val="21"/>
+                <w:lang w:eastAsia="pt-PT"/>
+              </w:rPr>
+            </w:pPr>
+          </w:p>
+          <w:p>
+            <w:pPr>
+              <w:shd w:val="clear" w:color="auto" w:fill="FFFFFF"/>
+              <w:spacing w:line="285" w:lineRule="atLeast"/>
+              <w:rPr>
+                <w:ins w:id="1364" w:author="Sara Gomes" w:date="2018-04-29T02:35:00Z"/>
+                <w:rFonts w:ascii="Consolas" w:eastAsia="Times New Roman" w:hAnsi="Consolas" w:cs="Times New Roman"/>
+                <w:b w:val="0"/>
+                <w:color w:val="000000"/>
+                <w:sz w:val="21"/>
+                <w:szCs w:val="21"/>
+                <w:lang w:eastAsia="pt-PT"/>
+              </w:rPr>
+            </w:pPr>
+            <w:ins w:id="1365" w:author="Sara Gomes" w:date="2018-04-29T02:35:00Z">
+              <w:r>
+                <w:rPr>
+                  <w:rFonts w:ascii="Consolas" w:eastAsia="Times New Roman" w:hAnsi="Consolas" w:cs="Times New Roman"/>
+                  <w:b w:val="0"/>
+                  <w:color w:val="000000"/>
+                  <w:sz w:val="21"/>
+                  <w:szCs w:val="21"/>
+                  <w:lang w:eastAsia="pt-PT"/>
+                </w:rPr>
+                <w:t>-- Archive project boards</w:t>
+              </w:r>
+            </w:ins>
+          </w:p>
+          <w:p>
+            <w:pPr>
+              <w:shd w:val="clear" w:color="auto" w:fill="FFFFFF"/>
+              <w:spacing w:line="285" w:lineRule="atLeast"/>
+              <w:rPr>
+                <w:ins w:id="1366" w:author="Sara Gomes" w:date="2018-04-29T02:35:00Z"/>
+                <w:rFonts w:ascii="Consolas" w:eastAsia="Times New Roman" w:hAnsi="Consolas" w:cs="Times New Roman"/>
+                <w:b w:val="0"/>
+                <w:color w:val="000000"/>
+                <w:sz w:val="21"/>
+                <w:szCs w:val="21"/>
+                <w:lang w:eastAsia="pt-PT"/>
+              </w:rPr>
+            </w:pPr>
+            <w:ins w:id="1367" w:author="Sara Gomes" w:date="2018-04-29T02:35:00Z">
+              <w:r>
+                <w:rPr>
+                  <w:rFonts w:ascii="Consolas" w:eastAsia="Times New Roman" w:hAnsi="Consolas" w:cs="Times New Roman"/>
+                  <w:b w:val="0"/>
+                  <w:color w:val="000000"/>
+                  <w:sz w:val="21"/>
+                  <w:szCs w:val="21"/>
+                  <w:lang w:eastAsia="pt-PT"/>
+                </w:rPr>
+                <w:t>UPDATE Board</w:t>
+              </w:r>
+            </w:ins>
+          </w:p>
+          <w:p>
+            <w:pPr>
+              <w:shd w:val="clear" w:color="auto" w:fill="FFFFFF"/>
+              <w:spacing w:line="285" w:lineRule="atLeast"/>
+              <w:rPr>
+                <w:ins w:id="1368" w:author="Sara Gomes" w:date="2018-04-29T02:35:00Z"/>
+                <w:rFonts w:ascii="Consolas" w:eastAsia="Times New Roman" w:hAnsi="Consolas" w:cs="Times New Roman"/>
+                <w:b w:val="0"/>
+                <w:color w:val="000000"/>
+                <w:sz w:val="21"/>
+                <w:szCs w:val="21"/>
+                <w:lang w:eastAsia="pt-PT"/>
+              </w:rPr>
+            </w:pPr>
+            <w:ins w:id="1369" w:author="Sara Gomes" w:date="2018-04-29T02:35:00Z">
+              <w:r>
+                <w:rPr>
+                  <w:rFonts w:ascii="Consolas" w:eastAsia="Times New Roman" w:hAnsi="Consolas" w:cs="Times New Roman"/>
+                  <w:b w:val="0"/>
+                  <w:color w:val="000000"/>
+                  <w:sz w:val="21"/>
+                  <w:szCs w:val="21"/>
+                  <w:lang w:eastAsia="pt-PT"/>
+                </w:rPr>
+                <w:t>SET board_state='Archived'</w:t>
+              </w:r>
+            </w:ins>
+          </w:p>
+          <w:p>
+            <w:pPr>
+              <w:shd w:val="clear" w:color="auto" w:fill="FFFFFF"/>
+              <w:spacing w:line="285" w:lineRule="atLeast"/>
+              <w:rPr>
+                <w:ins w:id="1370" w:author="Sara Gomes" w:date="2018-04-29T02:35:00Z"/>
+                <w:rFonts w:ascii="Consolas" w:eastAsia="Times New Roman" w:hAnsi="Consolas" w:cs="Times New Roman"/>
+                <w:b w:val="0"/>
+                <w:color w:val="000000"/>
+                <w:sz w:val="21"/>
+                <w:szCs w:val="21"/>
+                <w:lang w:eastAsia="pt-PT"/>
+              </w:rPr>
+            </w:pPr>
+            <w:ins w:id="1371" w:author="Sara Gomes" w:date="2018-04-29T02:35:00Z">
+              <w:r>
+                <w:rPr>
+                  <w:rFonts w:ascii="Consolas" w:eastAsia="Times New Roman" w:hAnsi="Consolas" w:cs="Times New Roman"/>
+                  <w:b w:val="0"/>
+                  <w:color w:val="000000"/>
+                  <w:sz w:val="21"/>
+                  <w:szCs w:val="21"/>
+                  <w:lang w:eastAsia="pt-PT"/>
+                </w:rPr>
+                <w:t>INNER JOIN Project ON Board.id_project=Project.id</w:t>
+              </w:r>
+            </w:ins>
+          </w:p>
+          <w:p>
+            <w:pPr>
+              <w:shd w:val="clear" w:color="auto" w:fill="FFFFFF"/>
+              <w:spacing w:line="285" w:lineRule="atLeast"/>
+              <w:rPr>
+                <w:ins w:id="1372" w:author="Sara Gomes" w:date="2018-04-29T02:35:00Z"/>
+                <w:rFonts w:ascii="Consolas" w:eastAsia="Times New Roman" w:hAnsi="Consolas" w:cs="Times New Roman"/>
+                <w:b w:val="0"/>
+                <w:color w:val="000000"/>
+                <w:sz w:val="21"/>
+                <w:szCs w:val="21"/>
+                <w:lang w:eastAsia="pt-PT"/>
+              </w:rPr>
+            </w:pPr>
+            <w:ins w:id="1373" w:author="Sara Gomes" w:date="2018-04-29T02:35:00Z">
+              <w:r>
+                <w:rPr>
+                  <w:rFonts w:ascii="Consolas" w:eastAsia="Times New Roman" w:hAnsi="Consolas" w:cs="Times New Roman"/>
+                  <w:b w:val="0"/>
+                  <w:color w:val="000000"/>
+                  <w:sz w:val="21"/>
+                  <w:szCs w:val="21"/>
+                  <w:lang w:eastAsia="pt-PT"/>
+                </w:rPr>
+                <w:t>WHERE Porject.id_coordinator=$userID</w:t>
+              </w:r>
+            </w:ins>
+          </w:p>
+          <w:p>
+            <w:pPr>
+              <w:shd w:val="clear" w:color="auto" w:fill="FFFFFF"/>
+              <w:spacing w:line="285" w:lineRule="atLeast"/>
+              <w:rPr>
+                <w:ins w:id="1374" w:author="Sara Gomes" w:date="2018-04-29T02:35:00Z"/>
+                <w:rFonts w:ascii="Consolas" w:eastAsia="Times New Roman" w:hAnsi="Consolas" w:cs="Times New Roman"/>
+                <w:b w:val="0"/>
+                <w:color w:val="000000"/>
+                <w:sz w:val="21"/>
+                <w:szCs w:val="21"/>
+                <w:lang w:eastAsia="pt-PT"/>
+              </w:rPr>
+            </w:pPr>
+          </w:p>
+          <w:p>
+            <w:pPr>
+              <w:shd w:val="clear" w:color="auto" w:fill="FFFFFF"/>
+              <w:spacing w:line="285" w:lineRule="atLeast"/>
+              <w:rPr>
+                <w:ins w:id="1375" w:author="Sara Gomes" w:date="2018-04-29T02:35:00Z"/>
+                <w:rFonts w:ascii="Consolas" w:eastAsia="Times New Roman" w:hAnsi="Consolas" w:cs="Times New Roman"/>
+                <w:b w:val="0"/>
+                <w:color w:val="000000"/>
+                <w:sz w:val="21"/>
+                <w:szCs w:val="21"/>
+                <w:lang w:eastAsia="pt-PT"/>
+              </w:rPr>
+            </w:pPr>
+            <w:ins w:id="1376" w:author="Sara Gomes" w:date="2018-04-29T02:35:00Z">
+              <w:r>
+                <w:rPr>
+                  <w:rFonts w:ascii="Consolas" w:eastAsia="Times New Roman" w:hAnsi="Consolas" w:cs="Times New Roman"/>
+                  <w:b w:val="0"/>
+                  <w:color w:val="000000"/>
+                  <w:sz w:val="21"/>
+                  <w:szCs w:val="21"/>
+                  <w:lang w:eastAsia="pt-PT"/>
+                </w:rPr>
+                <w:t>-- Archive board tasks</w:t>
+              </w:r>
+            </w:ins>
+          </w:p>
+          <w:p>
+            <w:pPr>
+              <w:shd w:val="clear" w:color="auto" w:fill="FFFFFF"/>
+              <w:spacing w:line="285" w:lineRule="atLeast"/>
+              <w:rPr>
+                <w:ins w:id="1377" w:author="Sara Gomes" w:date="2018-04-29T02:35:00Z"/>
+                <w:rFonts w:ascii="Consolas" w:eastAsia="Times New Roman" w:hAnsi="Consolas" w:cs="Times New Roman"/>
+                <w:b w:val="0"/>
+                <w:color w:val="000000"/>
+                <w:sz w:val="21"/>
+                <w:szCs w:val="21"/>
+                <w:lang w:eastAsia="pt-PT"/>
+              </w:rPr>
+            </w:pPr>
+            <w:ins w:id="1378" w:author="Sara Gomes" w:date="2018-04-29T02:35:00Z">
+              <w:r>
+                <w:rPr>
+                  <w:rFonts w:ascii="Consolas" w:eastAsia="Times New Roman" w:hAnsi="Consolas" w:cs="Times New Roman"/>
+                  <w:b w:val="0"/>
+                  <w:color w:val="000000"/>
+                  <w:sz w:val="21"/>
+                  <w:szCs w:val="21"/>
+                  <w:lang w:eastAsia="pt-PT"/>
+                </w:rPr>
+                <w:t>UPDATE Task</w:t>
+              </w:r>
+            </w:ins>
+          </w:p>
+          <w:p>
+            <w:pPr>
+              <w:shd w:val="clear" w:color="auto" w:fill="FFFFFF"/>
+              <w:spacing w:line="285" w:lineRule="atLeast"/>
+              <w:rPr>
+                <w:ins w:id="1379" w:author="Sara Gomes" w:date="2018-04-29T02:35:00Z"/>
+                <w:rFonts w:ascii="Consolas" w:eastAsia="Times New Roman" w:hAnsi="Consolas" w:cs="Times New Roman"/>
+                <w:b w:val="0"/>
+                <w:color w:val="000000"/>
+                <w:sz w:val="21"/>
+                <w:szCs w:val="21"/>
+                <w:lang w:eastAsia="pt-PT"/>
+              </w:rPr>
+            </w:pPr>
+            <w:ins w:id="1380" w:author="Sara Gomes" w:date="2018-04-29T02:35:00Z">
+              <w:r>
+                <w:rPr>
+                  <w:rFonts w:ascii="Consolas" w:eastAsia="Times New Roman" w:hAnsi="Consolas" w:cs="Times New Roman"/>
+                  <w:b w:val="0"/>
+                  <w:color w:val="000000"/>
+                  <w:sz w:val="21"/>
+                  <w:szCs w:val="21"/>
+                  <w:lang w:eastAsia="pt-PT"/>
+                </w:rPr>
+                <w:t>SET task_state='Archived'</w:t>
+              </w:r>
+            </w:ins>
+          </w:p>
+          <w:p>
+            <w:pPr>
+              <w:shd w:val="clear" w:color="auto" w:fill="FFFFFF"/>
+              <w:spacing w:line="285" w:lineRule="atLeast"/>
+              <w:rPr>
+                <w:ins w:id="1381" w:author="Sara Gomes" w:date="2018-04-29T02:35:00Z"/>
+                <w:rFonts w:ascii="Consolas" w:eastAsia="Times New Roman" w:hAnsi="Consolas" w:cs="Times New Roman"/>
+                <w:b w:val="0"/>
+                <w:color w:val="000000"/>
+                <w:sz w:val="21"/>
+                <w:szCs w:val="21"/>
+                <w:lang w:eastAsia="pt-PT"/>
+              </w:rPr>
+            </w:pPr>
+            <w:ins w:id="1382" w:author="Sara Gomes" w:date="2018-04-29T02:35:00Z">
+              <w:r>
+                <w:rPr>
+                  <w:rFonts w:ascii="Consolas" w:eastAsia="Times New Roman" w:hAnsi="Consolas" w:cs="Times New Roman"/>
+                  <w:b w:val="0"/>
+                  <w:color w:val="000000"/>
+                  <w:sz w:val="21"/>
+                  <w:szCs w:val="21"/>
+                  <w:lang w:eastAsia="pt-PT"/>
+                </w:rPr>
+                <w:t>INNER JOIN Board ON Board.id=Task.id_board</w:t>
+              </w:r>
+            </w:ins>
+          </w:p>
+          <w:p>
+            <w:pPr>
+              <w:shd w:val="clear" w:color="auto" w:fill="FFFFFF"/>
+              <w:spacing w:line="285" w:lineRule="atLeast"/>
+              <w:rPr>
+                <w:ins w:id="1383" w:author="Sara Gomes" w:date="2018-04-29T02:35:00Z"/>
+                <w:rFonts w:ascii="Consolas" w:eastAsia="Times New Roman" w:hAnsi="Consolas" w:cs="Times New Roman"/>
+                <w:b w:val="0"/>
+                <w:color w:val="000000"/>
+                <w:sz w:val="21"/>
+                <w:szCs w:val="21"/>
+                <w:lang w:eastAsia="pt-PT"/>
+              </w:rPr>
+            </w:pPr>
+            <w:ins w:id="1384" w:author="Sara Gomes" w:date="2018-04-29T02:35:00Z">
+              <w:r>
+                <w:rPr>
+                  <w:rFonts w:ascii="Consolas" w:eastAsia="Times New Roman" w:hAnsi="Consolas" w:cs="Times New Roman"/>
+                  <w:b w:val="0"/>
+                  <w:color w:val="000000"/>
+                  <w:sz w:val="21"/>
+                  <w:szCs w:val="21"/>
+                  <w:lang w:eastAsia="pt-PT"/>
+                </w:rPr>
+                <w:t xml:space="preserve">    INNER JOIN Project ON Project.id=Board.id_project</w:t>
+              </w:r>
+            </w:ins>
+          </w:p>
+          <w:p>
+            <w:pPr>
+              <w:shd w:val="clear" w:color="auto" w:fill="FFFFFF"/>
+              <w:spacing w:line="285" w:lineRule="atLeast"/>
+              <w:rPr>
+                <w:ins w:id="1385" w:author="Sara Gomes" w:date="2018-04-29T02:35:00Z"/>
+                <w:rFonts w:ascii="Consolas" w:eastAsia="Times New Roman" w:hAnsi="Consolas" w:cs="Times New Roman"/>
+                <w:b w:val="0"/>
+                <w:color w:val="000000"/>
+                <w:sz w:val="21"/>
+                <w:szCs w:val="21"/>
+                <w:lang w:eastAsia="pt-PT"/>
+              </w:rPr>
+            </w:pPr>
+            <w:ins w:id="1386" w:author="Sara Gomes" w:date="2018-04-29T02:35:00Z">
+              <w:r>
+                <w:rPr>
+                  <w:rFonts w:ascii="Consolas" w:eastAsia="Times New Roman" w:hAnsi="Consolas" w:cs="Times New Roman"/>
+                  <w:b w:val="0"/>
+                  <w:color w:val="000000"/>
+                  <w:sz w:val="21"/>
+                  <w:szCs w:val="21"/>
+                  <w:lang w:eastAsia="pt-PT"/>
+                </w:rPr>
+                <w:t>WHERE Project.id_coordinator=$userID</w:t>
+              </w:r>
+            </w:ins>
+          </w:p>
+          <w:p>
+            <w:pPr>
+              <w:shd w:val="clear" w:color="auto" w:fill="FFFFFF"/>
+              <w:spacing w:line="285" w:lineRule="atLeast"/>
+              <w:rPr>
+                <w:ins w:id="1387" w:author="Sara Gomes" w:date="2018-04-29T02:35:00Z"/>
+                <w:rFonts w:ascii="Consolas" w:eastAsia="Times New Roman" w:hAnsi="Consolas" w:cs="Times New Roman"/>
+                <w:b w:val="0"/>
+                <w:color w:val="000000"/>
+                <w:sz w:val="21"/>
+                <w:szCs w:val="21"/>
+                <w:lang w:eastAsia="pt-PT"/>
+              </w:rPr>
+            </w:pPr>
+          </w:p>
+          <w:p>
+            <w:pPr>
+              <w:shd w:val="clear" w:color="auto" w:fill="FFFFFF"/>
+              <w:spacing w:line="285" w:lineRule="atLeast"/>
+              <w:rPr>
+                <w:ins w:id="1388" w:author="Sara Gomes" w:date="2018-04-23T12:31:00Z"/>
+                <w:rFonts w:ascii="Consolas" w:eastAsia="Times New Roman" w:hAnsi="Consolas" w:cs="Times New Roman"/>
+                <w:b w:val="0"/>
+                <w:color w:val="000000"/>
+                <w:sz w:val="21"/>
+                <w:szCs w:val="21"/>
+                <w:lang w:eastAsia="pt-PT"/>
+              </w:rPr>
+            </w:pPr>
+            <w:ins w:id="1389" w:author="Sara Gomes" w:date="2018-04-29T02:35:00Z">
+              <w:r>
+                <w:rPr>
+                  <w:rFonts w:ascii="Consolas" w:eastAsia="Times New Roman" w:hAnsi="Consolas" w:cs="Times New Roman"/>
+                  <w:b w:val="0"/>
+                  <w:color w:val="000000"/>
+                  <w:sz w:val="21"/>
+                  <w:szCs w:val="21"/>
+                  <w:lang w:eastAsia="pt-PT"/>
+                </w:rPr>
+                <w:t>COMMIT</w:t>
+              </w:r>
+            </w:ins>
           </w:p>
         </w:tc>
       </w:tr>
+      <w:bookmarkEnd w:id="1326"/>
     </w:tbl>
     <w:p>
       <w:pPr>
@@ -18680,28 +19832,610 @@
         </w:rPr>
       </w:pPr>
     </w:p>
+    <w:tbl>
+      <w:tblPr>
+        <w:tblStyle w:val="TabelaSimples1"/>
+        <w:tblW w:w="0" w:type="auto"/>
+        <w:tblInd w:w="0" w:type="dxa"/>
+        <w:tblLook w:val="04A0" w:firstRow="1" w:lastRow="0" w:firstColumn="1" w:lastColumn="0" w:noHBand="0" w:noVBand="1"/>
+      </w:tblPr>
+      <w:tblGrid>
+        <w:gridCol w:w="1838"/>
+        <w:gridCol w:w="6656"/>
+      </w:tblGrid>
+      <w:tr>
+        <w:trPr>
+          <w:cnfStyle w:val="100000000000" w:firstRow="1" w:lastRow="0" w:firstColumn="0" w:lastColumn="0" w:oddVBand="0" w:evenVBand="0" w:oddHBand="0" w:evenHBand="0" w:firstRowFirstColumn="0" w:firstRowLastColumn="0" w:lastRowFirstColumn="0" w:lastRowLastColumn="0"/>
+          <w:ins w:id="1390" w:author="Sara Gomes" w:date="2018-04-29T02:32:00Z"/>
+        </w:trPr>
+        <w:tc>
+          <w:tcPr>
+            <w:cnfStyle w:val="001000000000" w:firstRow="0" w:lastRow="0" w:firstColumn="1" w:lastColumn="0" w:oddVBand="0" w:evenVBand="0" w:oddHBand="0" w:evenHBand="0" w:firstRowFirstColumn="0" w:firstRowLastColumn="0" w:lastRowFirstColumn="0" w:lastRowLastColumn="0"/>
+            <w:tcW w:w="1838" w:type="dxa"/>
+          </w:tcPr>
+          <w:p>
+            <w:pPr>
+              <w:rPr>
+                <w:ins w:id="1391" w:author="Sara Gomes" w:date="2018-04-29T02:32:00Z"/>
+              </w:rPr>
+            </w:pPr>
+            <w:ins w:id="1392" w:author="Sara Gomes" w:date="2018-04-29T02:32:00Z">
+              <w:r>
+                <w:t>T0</w:t>
+              </w:r>
+              <w:r>
+                <w:t>3</w:t>
+              </w:r>
+            </w:ins>
+          </w:p>
+        </w:tc>
+        <w:tc>
+          <w:tcPr>
+            <w:tcW w:w="6656" w:type="dxa"/>
+          </w:tcPr>
+          <w:p>
+            <w:pPr>
+              <w:cnfStyle w:val="100000000000" w:firstRow="1" w:lastRow="0" w:firstColumn="0" w:lastColumn="0" w:oddVBand="0" w:evenVBand="0" w:oddHBand="0" w:evenHBand="0" w:firstRowFirstColumn="0" w:firstRowLastColumn="0" w:lastRowFirstColumn="0" w:lastRowLastColumn="0"/>
+              <w:rPr>
+                <w:ins w:id="1393" w:author="Sara Gomes" w:date="2018-04-29T02:32:00Z"/>
+                <w:b w:val="0"/>
+              </w:rPr>
+            </w:pPr>
+            <w:ins w:id="1394" w:author="Sara Gomes" w:date="2018-04-29T02:32:00Z">
+              <w:r>
+                <w:rPr>
+                  <w:b w:val="0"/>
+                </w:rPr>
+                <w:t>Get notifications</w:t>
+              </w:r>
+            </w:ins>
+          </w:p>
+        </w:tc>
+      </w:tr>
+      <w:tr>
+        <w:trPr>
+          <w:cnfStyle w:val="000000100000" w:firstRow="0" w:lastRow="0" w:firstColumn="0" w:lastColumn="0" w:oddVBand="0" w:evenVBand="0" w:oddHBand="1" w:evenHBand="0" w:firstRowFirstColumn="0" w:firstRowLastColumn="0" w:lastRowFirstColumn="0" w:lastRowLastColumn="0"/>
+          <w:ins w:id="1395" w:author="Sara Gomes" w:date="2018-04-29T02:32:00Z"/>
+        </w:trPr>
+        <w:tc>
+          <w:tcPr>
+            <w:cnfStyle w:val="001000000000" w:firstRow="0" w:lastRow="0" w:firstColumn="1" w:lastColumn="0" w:oddVBand="0" w:evenVBand="0" w:oddHBand="0" w:evenHBand="0" w:firstRowFirstColumn="0" w:firstRowLastColumn="0" w:lastRowFirstColumn="0" w:lastRowLastColumn="0"/>
+            <w:tcW w:w="1838" w:type="dxa"/>
+          </w:tcPr>
+          <w:p>
+            <w:pPr>
+              <w:rPr>
+                <w:ins w:id="1396" w:author="Sara Gomes" w:date="2018-04-29T02:32:00Z"/>
+              </w:rPr>
+            </w:pPr>
+            <w:ins w:id="1397" w:author="Sara Gomes" w:date="2018-04-29T02:32:00Z">
+              <w:r>
+                <w:t>Isolation level</w:t>
+              </w:r>
+            </w:ins>
+          </w:p>
+        </w:tc>
+        <w:tc>
+          <w:tcPr>
+            <w:tcW w:w="6656" w:type="dxa"/>
+          </w:tcPr>
+          <w:p>
+            <w:pPr>
+              <w:cnfStyle w:val="000000100000" w:firstRow="0" w:lastRow="0" w:firstColumn="0" w:lastColumn="0" w:oddVBand="0" w:evenVBand="0" w:oddHBand="1" w:evenHBand="0" w:firstRowFirstColumn="0" w:firstRowLastColumn="0" w:lastRowFirstColumn="0" w:lastRowLastColumn="0"/>
+              <w:rPr>
+                <w:ins w:id="1398" w:author="Sara Gomes" w:date="2018-04-29T02:32:00Z"/>
+              </w:rPr>
+            </w:pPr>
+            <w:ins w:id="1399" w:author="Sara Gomes" w:date="2018-04-29T02:32:00Z">
+              <w:r>
+                <w:t>SERIALIZABLE READ ONLY</w:t>
+              </w:r>
+            </w:ins>
+          </w:p>
+        </w:tc>
+      </w:tr>
+      <w:tr>
+        <w:trPr>
+          <w:ins w:id="1400" w:author="Sara Gomes" w:date="2018-04-29T02:32:00Z"/>
+        </w:trPr>
+        <w:tc>
+          <w:tcPr>
+            <w:cnfStyle w:val="001000000000" w:firstRow="0" w:lastRow="0" w:firstColumn="1" w:lastColumn="0" w:oddVBand="0" w:evenVBand="0" w:oddHBand="0" w:evenHBand="0" w:firstRowFirstColumn="0" w:firstRowLastColumn="0" w:lastRowFirstColumn="0" w:lastRowLastColumn="0"/>
+            <w:tcW w:w="1838" w:type="dxa"/>
+          </w:tcPr>
+          <w:p>
+            <w:pPr>
+              <w:rPr>
+                <w:ins w:id="1401" w:author="Sara Gomes" w:date="2018-04-29T02:32:00Z"/>
+              </w:rPr>
+            </w:pPr>
+            <w:ins w:id="1402" w:author="Sara Gomes" w:date="2018-04-29T02:32:00Z">
+              <w:r>
+                <w:t>Justification</w:t>
+              </w:r>
+            </w:ins>
+          </w:p>
+        </w:tc>
+        <w:tc>
+          <w:tcPr>
+            <w:tcW w:w="6656" w:type="dxa"/>
+          </w:tcPr>
+          <w:p>
+            <w:pPr>
+              <w:cnfStyle w:val="000000000000" w:firstRow="0" w:lastRow="0" w:firstColumn="0" w:lastColumn="0" w:oddVBand="0" w:evenVBand="0" w:oddHBand="0" w:evenHBand="0" w:firstRowFirstColumn="0" w:firstRowLastColumn="0" w:lastRowFirstColumn="0" w:lastRowLastColumn="0"/>
+              <w:rPr>
+                <w:ins w:id="1403" w:author="Sara Gomes" w:date="2018-04-29T02:32:00Z"/>
+              </w:rPr>
+            </w:pPr>
+            <w:ins w:id="1404" w:author="Sara Gomes" w:date="2018-04-29T02:32:00Z">
+              <w:r>
+                <w:t>In the middle of the transaction, the insertion of new rows in the loan table can occur, which implies that the information retrieved in both selects is different, consequently resulting in a Phantom Read. It's READ ONLY because it only uses Selects.</w:t>
+              </w:r>
+            </w:ins>
+          </w:p>
+        </w:tc>
+      </w:tr>
+      <w:tr>
+        <w:trPr>
+          <w:cnfStyle w:val="000000100000" w:firstRow="0" w:lastRow="0" w:firstColumn="0" w:lastColumn="0" w:oddVBand="0" w:evenVBand="0" w:oddHBand="1" w:evenHBand="0" w:firstRowFirstColumn="0" w:firstRowLastColumn="0" w:lastRowFirstColumn="0" w:lastRowLastColumn="0"/>
+          <w:ins w:id="1405" w:author="Sara Gomes" w:date="2018-04-29T02:32:00Z"/>
+        </w:trPr>
+        <w:tc>
+          <w:tcPr>
+            <w:cnfStyle w:val="001000000000" w:firstRow="0" w:lastRow="0" w:firstColumn="1" w:lastColumn="0" w:oddVBand="0" w:evenVBand="0" w:oddHBand="0" w:evenHBand="0" w:firstRowFirstColumn="0" w:firstRowLastColumn="0" w:lastRowFirstColumn="0" w:lastRowLastColumn="0"/>
+            <w:tcW w:w="8494" w:type="dxa"/>
+            <w:gridSpan w:val="2"/>
+          </w:tcPr>
+          <w:p>
+            <w:pPr>
+              <w:shd w:val="clear" w:color="auto" w:fill="FFFFFF"/>
+              <w:spacing w:line="285" w:lineRule="atLeast"/>
+              <w:rPr>
+                <w:ins w:id="1406" w:author="Sara Gomes" w:date="2018-04-29T02:33:00Z"/>
+                <w:rFonts w:ascii="Consolas" w:eastAsia="Times New Roman" w:hAnsi="Consolas" w:cs="Times New Roman"/>
+                <w:b w:val="0"/>
+                <w:color w:val="000000"/>
+                <w:sz w:val="21"/>
+                <w:szCs w:val="21"/>
+                <w:lang w:eastAsia="pt-PT"/>
+              </w:rPr>
+            </w:pPr>
+            <w:ins w:id="1407" w:author="Sara Gomes" w:date="2018-04-29T02:33:00Z">
+              <w:r>
+                <w:rPr>
+                  <w:rFonts w:ascii="Consolas" w:eastAsia="Times New Roman" w:hAnsi="Consolas" w:cs="Times New Roman"/>
+                  <w:b w:val="0"/>
+                  <w:color w:val="000000"/>
+                  <w:sz w:val="21"/>
+                  <w:szCs w:val="21"/>
+                  <w:lang w:eastAsia="pt-PT"/>
+                </w:rPr>
+                <w:t>BEGIN TRANSACTION</w:t>
+              </w:r>
+            </w:ins>
+          </w:p>
+          <w:p>
+            <w:pPr>
+              <w:shd w:val="clear" w:color="auto" w:fill="FFFFFF"/>
+              <w:spacing w:line="285" w:lineRule="atLeast"/>
+              <w:rPr>
+                <w:ins w:id="1408" w:author="Sara Gomes" w:date="2018-04-29T02:33:00Z"/>
+                <w:rFonts w:ascii="Consolas" w:eastAsia="Times New Roman" w:hAnsi="Consolas" w:cs="Times New Roman"/>
+                <w:b w:val="0"/>
+                <w:color w:val="000000"/>
+                <w:sz w:val="21"/>
+                <w:szCs w:val="21"/>
+                <w:lang w:eastAsia="pt-PT"/>
+              </w:rPr>
+            </w:pPr>
+            <w:ins w:id="1409" w:author="Sara Gomes" w:date="2018-04-29T02:33:00Z">
+              <w:r>
+                <w:rPr>
+                  <w:rFonts w:ascii="Consolas" w:eastAsia="Times New Roman" w:hAnsi="Consolas" w:cs="Times New Roman"/>
+                  <w:b w:val="0"/>
+                  <w:color w:val="000000"/>
+                  <w:sz w:val="21"/>
+                  <w:szCs w:val="21"/>
+                  <w:lang w:eastAsia="pt-PT"/>
+                </w:rPr>
+                <w:t>SET TRANSACTION ISOLATION LEVEL SERIALIZABLE READ ONLY</w:t>
+              </w:r>
+            </w:ins>
+          </w:p>
+          <w:p>
+            <w:pPr>
+              <w:shd w:val="clear" w:color="auto" w:fill="FFFFFF"/>
+              <w:spacing w:line="285" w:lineRule="atLeast"/>
+              <w:rPr>
+                <w:ins w:id="1410" w:author="Sara Gomes" w:date="2018-04-29T02:33:00Z"/>
+                <w:rFonts w:ascii="Consolas" w:eastAsia="Times New Roman" w:hAnsi="Consolas" w:cs="Times New Roman"/>
+                <w:b w:val="0"/>
+                <w:color w:val="000000"/>
+                <w:sz w:val="21"/>
+                <w:szCs w:val="21"/>
+                <w:lang w:eastAsia="pt-PT"/>
+              </w:rPr>
+            </w:pPr>
+          </w:p>
+          <w:p>
+            <w:pPr>
+              <w:shd w:val="clear" w:color="auto" w:fill="FFFFFF"/>
+              <w:spacing w:line="285" w:lineRule="atLeast"/>
+              <w:rPr>
+                <w:ins w:id="1411" w:author="Sara Gomes" w:date="2018-04-29T02:33:00Z"/>
+                <w:rFonts w:ascii="Consolas" w:eastAsia="Times New Roman" w:hAnsi="Consolas" w:cs="Times New Roman"/>
+                <w:b w:val="0"/>
+                <w:color w:val="000000"/>
+                <w:sz w:val="21"/>
+                <w:szCs w:val="21"/>
+                <w:lang w:eastAsia="pt-PT"/>
+              </w:rPr>
+            </w:pPr>
+            <w:ins w:id="1412" w:author="Sara Gomes" w:date="2018-04-29T02:33:00Z">
+              <w:r>
+                <w:rPr>
+                  <w:rFonts w:ascii="Consolas" w:eastAsia="Times New Roman" w:hAnsi="Consolas" w:cs="Times New Roman"/>
+                  <w:b w:val="0"/>
+                  <w:color w:val="000000"/>
+                  <w:sz w:val="21"/>
+                  <w:szCs w:val="21"/>
+                  <w:lang w:eastAsia="pt-PT"/>
+                </w:rPr>
+                <w:t>-- Get number of unread notifications</w:t>
+              </w:r>
+            </w:ins>
+          </w:p>
+          <w:p>
+            <w:pPr>
+              <w:shd w:val="clear" w:color="auto" w:fill="FFFFFF"/>
+              <w:spacing w:line="285" w:lineRule="atLeast"/>
+              <w:rPr>
+                <w:ins w:id="1413" w:author="Sara Gomes" w:date="2018-04-29T02:33:00Z"/>
+                <w:rFonts w:ascii="Consolas" w:eastAsia="Times New Roman" w:hAnsi="Consolas" w:cs="Times New Roman"/>
+                <w:b w:val="0"/>
+                <w:color w:val="000000"/>
+                <w:sz w:val="21"/>
+                <w:szCs w:val="21"/>
+                <w:lang w:eastAsia="pt-PT"/>
+              </w:rPr>
+            </w:pPr>
+            <w:ins w:id="1414" w:author="Sara Gomes" w:date="2018-04-29T02:33:00Z">
+              <w:r>
+                <w:rPr>
+                  <w:rFonts w:ascii="Consolas" w:eastAsia="Times New Roman" w:hAnsi="Consolas" w:cs="Times New Roman"/>
+                  <w:b w:val="0"/>
+                  <w:color w:val="000000"/>
+                  <w:sz w:val="21"/>
+                  <w:szCs w:val="21"/>
+                  <w:lang w:eastAsia="pt-PT"/>
+                </w:rPr>
+                <w:t>SELECT COUNT id</w:t>
+              </w:r>
+            </w:ins>
+          </w:p>
+          <w:p>
+            <w:pPr>
+              <w:shd w:val="clear" w:color="auto" w:fill="FFFFFF"/>
+              <w:spacing w:line="285" w:lineRule="atLeast"/>
+              <w:rPr>
+                <w:ins w:id="1415" w:author="Sara Gomes" w:date="2018-04-29T02:33:00Z"/>
+                <w:rFonts w:ascii="Consolas" w:eastAsia="Times New Roman" w:hAnsi="Consolas" w:cs="Times New Roman"/>
+                <w:b w:val="0"/>
+                <w:color w:val="000000"/>
+                <w:sz w:val="21"/>
+                <w:szCs w:val="21"/>
+                <w:lang w:eastAsia="pt-PT"/>
+              </w:rPr>
+            </w:pPr>
+            <w:ins w:id="1416" w:author="Sara Gomes" w:date="2018-04-29T02:33:00Z">
+              <w:r>
+                <w:rPr>
+                  <w:rFonts w:ascii="Consolas" w:eastAsia="Times New Roman" w:hAnsi="Consolas" w:cs="Times New Roman"/>
+                  <w:b w:val="0"/>
+                  <w:color w:val="000000"/>
+                  <w:sz w:val="21"/>
+                  <w:szCs w:val="21"/>
+                  <w:lang w:eastAsia="pt-PT"/>
+                </w:rPr>
+                <w:t xml:space="preserve">    FROM Notification</w:t>
+              </w:r>
+            </w:ins>
+          </w:p>
+          <w:p>
+            <w:pPr>
+              <w:shd w:val="clear" w:color="auto" w:fill="FFFFFF"/>
+              <w:spacing w:line="285" w:lineRule="atLeast"/>
+              <w:rPr>
+                <w:ins w:id="1417" w:author="Sara Gomes" w:date="2018-04-29T02:33:00Z"/>
+                <w:rFonts w:ascii="Consolas" w:eastAsia="Times New Roman" w:hAnsi="Consolas" w:cs="Times New Roman"/>
+                <w:b w:val="0"/>
+                <w:color w:val="000000"/>
+                <w:sz w:val="21"/>
+                <w:szCs w:val="21"/>
+                <w:lang w:eastAsia="pt-PT"/>
+              </w:rPr>
+            </w:pPr>
+            <w:ins w:id="1418" w:author="Sara Gomes" w:date="2018-04-29T02:33:00Z">
+              <w:r>
+                <w:rPr>
+                  <w:rFonts w:ascii="Consolas" w:eastAsia="Times New Roman" w:hAnsi="Consolas" w:cs="Times New Roman"/>
+                  <w:b w:val="0"/>
+                  <w:color w:val="000000"/>
+                  <w:sz w:val="21"/>
+                  <w:szCs w:val="21"/>
+                  <w:lang w:eastAsia="pt-PT"/>
+                </w:rPr>
+                <w:t xml:space="preserve">    WHERE Notification.id_user=$user AND Notification.read=0</w:t>
+              </w:r>
+            </w:ins>
+          </w:p>
+          <w:p>
+            <w:pPr>
+              <w:shd w:val="clear" w:color="auto" w:fill="FFFFFF"/>
+              <w:spacing w:line="285" w:lineRule="atLeast"/>
+              <w:rPr>
+                <w:ins w:id="1419" w:author="Sara Gomes" w:date="2018-04-29T02:33:00Z"/>
+                <w:rFonts w:ascii="Consolas" w:eastAsia="Times New Roman" w:hAnsi="Consolas" w:cs="Times New Roman"/>
+                <w:b w:val="0"/>
+                <w:color w:val="000000"/>
+                <w:sz w:val="21"/>
+                <w:szCs w:val="21"/>
+                <w:lang w:eastAsia="pt-PT"/>
+              </w:rPr>
+            </w:pPr>
+          </w:p>
+          <w:p>
+            <w:pPr>
+              <w:shd w:val="clear" w:color="auto" w:fill="FFFFFF"/>
+              <w:spacing w:line="285" w:lineRule="atLeast"/>
+              <w:rPr>
+                <w:ins w:id="1420" w:author="Sara Gomes" w:date="2018-04-29T02:33:00Z"/>
+                <w:rFonts w:ascii="Consolas" w:eastAsia="Times New Roman" w:hAnsi="Consolas" w:cs="Times New Roman"/>
+                <w:b w:val="0"/>
+                <w:color w:val="000000"/>
+                <w:sz w:val="21"/>
+                <w:szCs w:val="21"/>
+                <w:lang w:eastAsia="pt-PT"/>
+              </w:rPr>
+            </w:pPr>
+            <w:ins w:id="1421" w:author="Sara Gomes" w:date="2018-04-29T02:33:00Z">
+              <w:r>
+                <w:rPr>
+                  <w:rFonts w:ascii="Consolas" w:eastAsia="Times New Roman" w:hAnsi="Consolas" w:cs="Times New Roman"/>
+                  <w:b w:val="0"/>
+                  <w:color w:val="000000"/>
+                  <w:sz w:val="21"/>
+                  <w:szCs w:val="21"/>
+                  <w:lang w:eastAsia="pt-PT"/>
+                </w:rPr>
+                <w:t>-- Get notifications</w:t>
+              </w:r>
+            </w:ins>
+          </w:p>
+          <w:p>
+            <w:pPr>
+              <w:shd w:val="clear" w:color="auto" w:fill="FFFFFF"/>
+              <w:spacing w:line="285" w:lineRule="atLeast"/>
+              <w:rPr>
+                <w:ins w:id="1422" w:author="Sara Gomes" w:date="2018-04-29T02:33:00Z"/>
+                <w:rFonts w:ascii="Consolas" w:eastAsia="Times New Roman" w:hAnsi="Consolas" w:cs="Times New Roman"/>
+                <w:b w:val="0"/>
+                <w:color w:val="000000"/>
+                <w:sz w:val="21"/>
+                <w:szCs w:val="21"/>
+                <w:lang w:eastAsia="pt-PT"/>
+              </w:rPr>
+            </w:pPr>
+            <w:ins w:id="1423" w:author="Sara Gomes" w:date="2018-04-29T02:33:00Z">
+              <w:r>
+                <w:rPr>
+                  <w:rFonts w:ascii="Consolas" w:eastAsia="Times New Roman" w:hAnsi="Consolas" w:cs="Times New Roman"/>
+                  <w:b w:val="0"/>
+                  <w:color w:val="000000"/>
+                  <w:sz w:val="21"/>
+                  <w:szCs w:val="21"/>
+                  <w:lang w:eastAsia="pt-PT"/>
+                </w:rPr>
+                <w:t>SELECT * FROM Notification</w:t>
+              </w:r>
+            </w:ins>
+          </w:p>
+          <w:p>
+            <w:pPr>
+              <w:shd w:val="clear" w:color="auto" w:fill="FFFFFF"/>
+              <w:spacing w:line="285" w:lineRule="atLeast"/>
+              <w:rPr>
+                <w:ins w:id="1424" w:author="Sara Gomes" w:date="2018-04-29T02:33:00Z"/>
+                <w:rFonts w:ascii="Consolas" w:eastAsia="Times New Roman" w:hAnsi="Consolas" w:cs="Times New Roman"/>
+                <w:b w:val="0"/>
+                <w:color w:val="000000"/>
+                <w:sz w:val="21"/>
+                <w:szCs w:val="21"/>
+                <w:lang w:eastAsia="pt-PT"/>
+              </w:rPr>
+            </w:pPr>
+            <w:ins w:id="1425" w:author="Sara Gomes" w:date="2018-04-29T02:33:00Z">
+              <w:r>
+                <w:rPr>
+                  <w:rFonts w:ascii="Consolas" w:eastAsia="Times New Roman" w:hAnsi="Consolas" w:cs="Times New Roman"/>
+                  <w:b w:val="0"/>
+                  <w:color w:val="000000"/>
+                  <w:sz w:val="21"/>
+                  <w:szCs w:val="21"/>
+                  <w:lang w:eastAsia="pt-PT"/>
+                </w:rPr>
+                <w:t xml:space="preserve">    WHERE Notification.id_user=$user</w:t>
+              </w:r>
+            </w:ins>
+          </w:p>
+          <w:p>
+            <w:pPr>
+              <w:shd w:val="clear" w:color="auto" w:fill="FFFFFF"/>
+              <w:spacing w:line="285" w:lineRule="atLeast"/>
+              <w:rPr>
+                <w:ins w:id="1426" w:author="Sara Gomes" w:date="2018-04-29T02:33:00Z"/>
+                <w:rFonts w:ascii="Consolas" w:eastAsia="Times New Roman" w:hAnsi="Consolas" w:cs="Times New Roman"/>
+                <w:b w:val="0"/>
+                <w:color w:val="000000"/>
+                <w:sz w:val="21"/>
+                <w:szCs w:val="21"/>
+                <w:lang w:eastAsia="pt-PT"/>
+              </w:rPr>
+            </w:pPr>
+          </w:p>
+          <w:p>
+            <w:pPr>
+              <w:shd w:val="clear" w:color="auto" w:fill="FFFFFF"/>
+              <w:spacing w:line="285" w:lineRule="atLeast"/>
+              <w:rPr>
+                <w:ins w:id="1427" w:author="Sara Gomes" w:date="2018-04-29T02:32:00Z"/>
+                <w:rFonts w:ascii="Consolas" w:eastAsia="Times New Roman" w:hAnsi="Consolas" w:cs="Times New Roman"/>
+                <w:b w:val="0"/>
+                <w:color w:val="000000"/>
+                <w:sz w:val="21"/>
+                <w:szCs w:val="21"/>
+                <w:lang w:eastAsia="pt-PT"/>
+              </w:rPr>
+            </w:pPr>
+            <w:ins w:id="1428" w:author="Sara Gomes" w:date="2018-04-29T02:33:00Z">
+              <w:r>
+                <w:rPr>
+                  <w:rFonts w:ascii="Consolas" w:eastAsia="Times New Roman" w:hAnsi="Consolas" w:cs="Times New Roman"/>
+                  <w:b w:val="0"/>
+                  <w:color w:val="000000"/>
+                  <w:sz w:val="21"/>
+                  <w:szCs w:val="21"/>
+                  <w:lang w:eastAsia="pt-PT"/>
+                </w:rPr>
+                <w:t>COMMIT</w:t>
+              </w:r>
+            </w:ins>
+          </w:p>
+        </w:tc>
+      </w:tr>
+    </w:tbl>
     <w:p>
       <w:pPr>
         <w:rPr>
-          <w:ins w:id="1307" w:author="Sara Gomes" w:date="2018-04-23T12:26:00Z"/>
-          <w:rPrChange w:id="1308" w:author="Sara Gomes" w:date="2018-04-23T12:26:00Z">
-            <w:rPr>
-              <w:ins w:id="1309" w:author="Sara Gomes" w:date="2018-04-23T12:26:00Z"/>
-              <w:lang w:val="pt-PT"/>
-            </w:rPr>
-          </w:rPrChange>
+          <w:ins w:id="1429" w:author="Sara Gomes" w:date="2018-04-29T02:32:00Z"/>
         </w:rPr>
       </w:pPr>
     </w:p>
     <w:p>
       <w:pPr>
         <w:rPr>
-          <w:lang w:val="pt-PT"/>
+          <w:ins w:id="1430" w:author="Sara Gomes" w:date="2018-04-29T02:35:00Z"/>
+        </w:rPr>
+      </w:pPr>
+    </w:p>
+    <w:p>
+      <w:pPr>
+        <w:rPr>
+          <w:ins w:id="1431" w:author="Sara Gomes" w:date="2018-04-29T02:35:00Z"/>
+        </w:rPr>
+      </w:pPr>
+      <w:ins w:id="1432" w:author="Sara Gomes" w:date="2018-04-29T02:35:00Z">
+        <w:r>
+          <w:lastRenderedPageBreak/>
+          <w:t>Changes made to last submission</w:t>
+        </w:r>
+        <w:bookmarkStart w:id="1433" w:name="_GoBack"/>
+        <w:bookmarkEnd w:id="1433"/>
+        <w:r>
+          <w:t>:</w:t>
+        </w:r>
+      </w:ins>
+    </w:p>
+    <w:p>
+      <w:pPr>
+        <w:pStyle w:val="PargrafodaLista"/>
+        <w:numPr>
+          <w:ilvl w:val="0"/>
+          <w:numId w:val="11"/>
+        </w:numPr>
+        <w:rPr>
+          <w:ins w:id="1434" w:author="Sara Gomes" w:date="2018-04-29T02:36:00Z"/>
+        </w:rPr>
+      </w:pPr>
+      <w:ins w:id="1435" w:author="Sara Gomes" w:date="2018-04-29T02:36:00Z">
+        <w:r>
+          <w:t>Added more queries to every module, in order to increase complexity and cover all necessary queries</w:t>
+        </w:r>
+      </w:ins>
+    </w:p>
+    <w:p>
+      <w:pPr>
+        <w:pStyle w:val="PargrafodaLista"/>
+        <w:numPr>
+          <w:ilvl w:val="0"/>
+          <w:numId w:val="11"/>
+        </w:numPr>
+        <w:rPr>
+          <w:ins w:id="1436" w:author="Sara Gomes" w:date="2018-04-29T02:36:00Z"/>
+        </w:rPr>
+      </w:pPr>
+      <w:ins w:id="1437" w:author="Sara Gomes" w:date="2018-04-29T02:36:00Z">
+        <w:r>
+          <w:t>Dropped previous transactions, that were unnecessary</w:t>
+        </w:r>
+      </w:ins>
+    </w:p>
+    <w:p>
+      <w:pPr>
+        <w:pStyle w:val="PargrafodaLista"/>
+        <w:numPr>
+          <w:ilvl w:val="0"/>
+          <w:numId w:val="11"/>
+        </w:numPr>
+        <w:rPr>
+          <w:ins w:id="1438" w:author="Sara Gomes" w:date="2018-04-29T02:37:00Z"/>
+        </w:rPr>
+      </w:pPr>
+      <w:ins w:id="1439" w:author="Sara Gomes" w:date="2018-04-29T02:36:00Z">
+        <w:r>
+          <w:t>Added</w:t>
+        </w:r>
+      </w:ins>
+      <w:ins w:id="1440" w:author="Sara Gomes" w:date="2018-04-29T02:37:00Z">
+        <w:r>
+          <w:t xml:space="preserve"> 3 new transactions</w:t>
+        </w:r>
+      </w:ins>
+    </w:p>
+    <w:p>
+      <w:pPr>
+        <w:ind w:left="360"/>
+        <w:rPr>
+          <w:ins w:id="1441" w:author="Sara Gomes" w:date="2018-04-23T12:26:00Z"/>
+          <w:rPrChange w:id="1442" w:author="Sara Gomes" w:date="2018-04-23T12:26:00Z">
+            <w:rPr>
+              <w:ins w:id="1443" w:author="Sara Gomes" w:date="2018-04-23T12:26:00Z"/>
+              <w:lang w:val="pt-PT"/>
+            </w:rPr>
+          </w:rPrChange>
+        </w:rPr>
+        <w:pPrChange w:id="1444" w:author="Sara Gomes" w:date="2018-04-29T02:37:00Z">
+          <w:pPr/>
+        </w:pPrChange>
+      </w:pPr>
+    </w:p>
+    <w:p>
+      <w:pPr>
+        <w:rPr>
+          <w:rPrChange w:id="1445" w:author="Sara Gomes" w:date="2018-04-29T02:35:00Z">
+            <w:rPr>
+              <w:lang w:val="pt-PT"/>
+            </w:rPr>
+          </w:rPrChange>
         </w:rPr>
       </w:pPr>
       <w:r>
         <w:rPr>
-          <w:lang w:val="pt-PT"/>
+          <w:rPrChange w:id="1446" w:author="Sara Gomes" w:date="2018-04-29T02:35:00Z">
+            <w:rPr>
+              <w:lang w:val="pt-PT"/>
+            </w:rPr>
+          </w:rPrChange>
         </w:rPr>
         <w:t>GROUP1734, 21/04/2018:</w:t>
       </w:r>
@@ -19110,6 +20844,119 @@
     </w:lvl>
   </w:abstractNum>
   <w:abstractNum w:abstractNumId="3" w15:restartNumberingAfterBreak="0">
+    <w:nsid w:val="3BAE466C"/>
+    <w:multiLevelType w:val="hybridMultilevel"/>
+    <w:tmpl w:val="4A82AB92"/>
+    <w:lvl w:ilvl="0" w:tplc="53DC968E">
+      <w:start w:val="1"/>
+      <w:numFmt w:val="bullet"/>
+      <w:lvlText w:val="-"/>
+      <w:lvlJc w:val="left"/>
+      <w:pPr>
+        <w:ind w:left="720" w:hanging="360"/>
+      </w:pPr>
+      <w:rPr>
+        <w:rFonts w:ascii="Calibri" w:eastAsiaTheme="minorHAnsi" w:hAnsi="Calibri" w:cs="Calibri" w:hint="default"/>
+      </w:rPr>
+    </w:lvl>
+    <w:lvl w:ilvl="1" w:tplc="08160003" w:tentative="1">
+      <w:start w:val="1"/>
+      <w:numFmt w:val="bullet"/>
+      <w:lvlText w:val="o"/>
+      <w:lvlJc w:val="left"/>
+      <w:pPr>
+        <w:ind w:left="1440" w:hanging="360"/>
+      </w:pPr>
+      <w:rPr>
+        <w:rFonts w:ascii="Courier New" w:hAnsi="Courier New" w:cs="Courier New" w:hint="default"/>
+      </w:rPr>
+    </w:lvl>
+    <w:lvl w:ilvl="2" w:tplc="08160005" w:tentative="1">
+      <w:start w:val="1"/>
+      <w:numFmt w:val="bullet"/>
+      <w:lvlText w:val=""/>
+      <w:lvlJc w:val="left"/>
+      <w:pPr>
+        <w:ind w:left="2160" w:hanging="360"/>
+      </w:pPr>
+      <w:rPr>
+        <w:rFonts w:ascii="Wingdings" w:hAnsi="Wingdings" w:hint="default"/>
+      </w:rPr>
+    </w:lvl>
+    <w:lvl w:ilvl="3" w:tplc="08160001" w:tentative="1">
+      <w:start w:val="1"/>
+      <w:numFmt w:val="bullet"/>
+      <w:lvlText w:val=""/>
+      <w:lvlJc w:val="left"/>
+      <w:pPr>
+        <w:ind w:left="2880" w:hanging="360"/>
+      </w:pPr>
+      <w:rPr>
+        <w:rFonts w:ascii="Symbol" w:hAnsi="Symbol" w:hint="default"/>
+      </w:rPr>
+    </w:lvl>
+    <w:lvl w:ilvl="4" w:tplc="08160003" w:tentative="1">
+      <w:start w:val="1"/>
+      <w:numFmt w:val="bullet"/>
+      <w:lvlText w:val="o"/>
+      <w:lvlJc w:val="left"/>
+      <w:pPr>
+        <w:ind w:left="3600" w:hanging="360"/>
+      </w:pPr>
+      <w:rPr>
+        <w:rFonts w:ascii="Courier New" w:hAnsi="Courier New" w:cs="Courier New" w:hint="default"/>
+      </w:rPr>
+    </w:lvl>
+    <w:lvl w:ilvl="5" w:tplc="08160005" w:tentative="1">
+      <w:start w:val="1"/>
+      <w:numFmt w:val="bullet"/>
+      <w:lvlText w:val=""/>
+      <w:lvlJc w:val="left"/>
+      <w:pPr>
+        <w:ind w:left="4320" w:hanging="360"/>
+      </w:pPr>
+      <w:rPr>
+        <w:rFonts w:ascii="Wingdings" w:hAnsi="Wingdings" w:hint="default"/>
+      </w:rPr>
+    </w:lvl>
+    <w:lvl w:ilvl="6" w:tplc="08160001" w:tentative="1">
+      <w:start w:val="1"/>
+      <w:numFmt w:val="bullet"/>
+      <w:lvlText w:val=""/>
+      <w:lvlJc w:val="left"/>
+      <w:pPr>
+        <w:ind w:left="5040" w:hanging="360"/>
+      </w:pPr>
+      <w:rPr>
+        <w:rFonts w:ascii="Symbol" w:hAnsi="Symbol" w:hint="default"/>
+      </w:rPr>
+    </w:lvl>
+    <w:lvl w:ilvl="7" w:tplc="08160003" w:tentative="1">
+      <w:start w:val="1"/>
+      <w:numFmt w:val="bullet"/>
+      <w:lvlText w:val="o"/>
+      <w:lvlJc w:val="left"/>
+      <w:pPr>
+        <w:ind w:left="5760" w:hanging="360"/>
+      </w:pPr>
+      <w:rPr>
+        <w:rFonts w:ascii="Courier New" w:hAnsi="Courier New" w:cs="Courier New" w:hint="default"/>
+      </w:rPr>
+    </w:lvl>
+    <w:lvl w:ilvl="8" w:tplc="08160005" w:tentative="1">
+      <w:start w:val="1"/>
+      <w:numFmt w:val="bullet"/>
+      <w:lvlText w:val=""/>
+      <w:lvlJc w:val="left"/>
+      <w:pPr>
+        <w:ind w:left="6480" w:hanging="360"/>
+      </w:pPr>
+      <w:rPr>
+        <w:rFonts w:ascii="Wingdings" w:hAnsi="Wingdings" w:hint="default"/>
+      </w:rPr>
+    </w:lvl>
+  </w:abstractNum>
+  <w:abstractNum w:abstractNumId="4" w15:restartNumberingAfterBreak="0">
     <w:nsid w:val="40622260"/>
     <w:multiLevelType w:val="multilevel"/>
     <w:tmpl w:val="EDD00A76"/>
@@ -19240,7 +21087,7 @@
       </w:rPr>
     </w:lvl>
   </w:abstractNum>
-  <w:abstractNum w:abstractNumId="4" w15:restartNumberingAfterBreak="0">
+  <w:abstractNum w:abstractNumId="5" w15:restartNumberingAfterBreak="0">
     <w:nsid w:val="42C82FA6"/>
     <w:multiLevelType w:val="multilevel"/>
     <w:tmpl w:val="8C367E8E"/>
@@ -19353,7 +21200,7 @@
       </w:rPr>
     </w:lvl>
   </w:abstractNum>
-  <w:abstractNum w:abstractNumId="5" w15:restartNumberingAfterBreak="0">
+  <w:abstractNum w:abstractNumId="6" w15:restartNumberingAfterBreak="0">
     <w:nsid w:val="48FF0FF4"/>
     <w:multiLevelType w:val="hybridMultilevel"/>
     <w:tmpl w:val="A7085750"/>
@@ -19465,7 +21312,7 @@
       </w:rPr>
     </w:lvl>
   </w:abstractNum>
-  <w:abstractNum w:abstractNumId="6" w15:restartNumberingAfterBreak="0">
+  <w:abstractNum w:abstractNumId="7" w15:restartNumberingAfterBreak="0">
     <w:nsid w:val="662A2676"/>
     <w:multiLevelType w:val="multilevel"/>
     <w:tmpl w:val="8C367E8E"/>
@@ -19578,7 +21425,7 @@
       </w:rPr>
     </w:lvl>
   </w:abstractNum>
-  <w:abstractNum w:abstractNumId="7" w15:restartNumberingAfterBreak="0">
+  <w:abstractNum w:abstractNumId="8" w15:restartNumberingAfterBreak="0">
     <w:nsid w:val="68A66418"/>
     <w:multiLevelType w:val="hybridMultilevel"/>
     <w:tmpl w:val="7DA23608"/>
@@ -19664,7 +21511,7 @@
       </w:pPr>
     </w:lvl>
   </w:abstractNum>
-  <w:abstractNum w:abstractNumId="8" w15:restartNumberingAfterBreak="0">
+  <w:abstractNum w:abstractNumId="9" w15:restartNumberingAfterBreak="0">
     <w:nsid w:val="73875039"/>
     <w:multiLevelType w:val="hybridMultilevel"/>
     <w:tmpl w:val="796C8D4A"/>
@@ -19751,34 +21598,37 @@
     </w:lvl>
   </w:abstractNum>
   <w:num w:numId="1">
-    <w:abstractNumId w:val="8"/>
+    <w:abstractNumId w:val="9"/>
   </w:num>
   <w:num w:numId="2">
-    <w:abstractNumId w:val="6"/>
+    <w:abstractNumId w:val="7"/>
   </w:num>
   <w:num w:numId="3">
-    <w:abstractNumId w:val="8"/>
+    <w:abstractNumId w:val="9"/>
   </w:num>
   <w:num w:numId="4">
-    <w:abstractNumId w:val="4"/>
+    <w:abstractNumId w:val="5"/>
   </w:num>
   <w:num w:numId="5">
-    <w:abstractNumId w:val="7"/>
+    <w:abstractNumId w:val="8"/>
   </w:num>
   <w:num w:numId="6">
     <w:abstractNumId w:val="0"/>
   </w:num>
   <w:num w:numId="7">
-    <w:abstractNumId w:val="5"/>
+    <w:abstractNumId w:val="6"/>
   </w:num>
   <w:num w:numId="8">
     <w:abstractNumId w:val="1"/>
   </w:num>
   <w:num w:numId="9">
-    <w:abstractNumId w:val="3"/>
+    <w:abstractNumId w:val="4"/>
   </w:num>
   <w:num w:numId="10">
     <w:abstractNumId w:val="2"/>
+  </w:num>
+  <w:num w:numId="11">
+    <w:abstractNumId w:val="3"/>
   </w:num>
 </w:numbering>
 </file>
@@ -20720,7 +22570,7 @@
 </file>
 
 <file path=customXml/itemProps1.xml><?xml version="1.0" encoding="utf-8"?>
-<ds:datastoreItem xmlns:ds="http://schemas.openxmlformats.org/officeDocument/2006/customXml" ds:itemID="{FBF88B27-1207-46CB-B06E-F21BEE769AA6}">
+<ds:datastoreItem xmlns:ds="http://schemas.openxmlformats.org/officeDocument/2006/customXml" ds:itemID="{CB7E9607-F9DB-468E-824B-F93CBAAD9274}">
   <ds:schemaRefs>
     <ds:schemaRef ds:uri="http://schemas.openxmlformats.org/officeDocument/2006/bibliography"/>
   </ds:schemaRefs>

</xml_diff>